<commit_message>
beginning of transition to cgmind models
</commit_message>
<xml_diff>
--- a/inst/quarto/templates/word/resources/uhh-template-helvetica.docx
+++ b/inst/quarto/templates/word/resources/uhh-template-helvetica.docx
@@ -1,10 +1,10 @@
 
 <file path=word/document.xml><?xml version="1.0" encoding="utf-8"?>
-<w:document xmlns:wpc="http://schemas.microsoft.com/office/word/2010/wordprocessingCanvas" xmlns:cx="http://schemas.microsoft.com/office/drawing/2014/chartex" xmlns:cx1="http://schemas.microsoft.com/office/drawing/2015/9/8/chartex" xmlns:cx2="http://schemas.microsoft.com/office/drawing/2015/10/21/chartex" xmlns:cx3="http://schemas.microsoft.com/office/drawing/2016/5/9/chartex" xmlns:cx4="http://schemas.microsoft.com/office/drawing/2016/5/10/chartex" xmlns:cx5="http://schemas.microsoft.com/office/drawing/2016/5/11/chartex" xmlns:cx6="http://schemas.microsoft.com/office/drawing/2016/5/12/chartex" xmlns:cx7="http://schemas.microsoft.com/office/drawing/2016/5/13/chartex" xmlns:cx8="http://schemas.microsoft.com/office/drawing/2016/5/14/chartex" xmlns:mc="http://schemas.openxmlformats.org/markup-compatibility/2006" xmlns:aink="http://schemas.microsoft.com/office/drawing/2016/ink" xmlns:am3d="http://schemas.microsoft.com/office/drawing/2017/model3d" xmlns:o="urn:schemas-microsoft-com:office:office" xmlns:oel="http://schemas.microsoft.com/office/2019/extlst" xmlns:r="http://schemas.openxmlformats.org/officeDocument/2006/relationships" xmlns:m="http://schemas.openxmlformats.org/officeDocument/2006/math" xmlns:v="urn:schemas-microsoft-com:vml" xmlns:wp14="http://schemas.microsoft.com/office/word/2010/wordprocessingDrawing" xmlns:wp="http://schemas.openxmlformats.org/drawingml/2006/wordprocessingDrawing" xmlns:w10="urn:schemas-microsoft-com:office:word" xmlns:w="http://schemas.openxmlformats.org/wordprocessingml/2006/main" xmlns:w14="http://schemas.microsoft.com/office/word/2010/wordml" xmlns:w15="http://schemas.microsoft.com/office/word/2012/wordml" xmlns:w16cex="http://schemas.microsoft.com/office/word/2018/wordml/cex" xmlns:w16cid="http://schemas.microsoft.com/office/word/2016/wordml/cid" xmlns:w16="http://schemas.microsoft.com/office/word/2018/wordml" xmlns:w16sdtdh="http://schemas.microsoft.com/office/word/2020/wordml/sdtdatahash" xmlns:w16se="http://schemas.microsoft.com/office/word/2015/wordml/symex" xmlns:wpg="http://schemas.microsoft.com/office/word/2010/wordprocessingGroup" xmlns:wpi="http://schemas.microsoft.com/office/word/2010/wordprocessingInk" xmlns:wne="http://schemas.microsoft.com/office/word/2006/wordml" xmlns:wps="http://schemas.microsoft.com/office/word/2010/wordprocessingShape" mc:Ignorable="w14 w15 w16se w16cid w16 w16cex w16sdtdh wp14">
+<w:document xmlns:wpc="http://schemas.microsoft.com/office/word/2010/wordprocessingCanvas" xmlns:cx="http://schemas.microsoft.com/office/drawing/2014/chartex" xmlns:cx1="http://schemas.microsoft.com/office/drawing/2015/9/8/chartex" xmlns:mc="http://schemas.openxmlformats.org/markup-compatibility/2006" xmlns:o="urn:schemas-microsoft-com:office:office" xmlns:r="http://schemas.openxmlformats.org/officeDocument/2006/relationships" xmlns:m="http://schemas.openxmlformats.org/officeDocument/2006/math" xmlns:v="urn:schemas-microsoft-com:vml" xmlns:wp14="http://schemas.microsoft.com/office/word/2010/wordprocessingDrawing" xmlns:wp="http://schemas.openxmlformats.org/drawingml/2006/wordprocessingDrawing" xmlns:w10="urn:schemas-microsoft-com:office:word" xmlns:w="http://schemas.openxmlformats.org/wordprocessingml/2006/main" xmlns:w14="http://schemas.microsoft.com/office/word/2010/wordml" xmlns:w15="http://schemas.microsoft.com/office/word/2012/wordml" xmlns:w16se="http://schemas.microsoft.com/office/word/2015/wordml/symex" xmlns:wpg="http://schemas.microsoft.com/office/word/2010/wordprocessingGroup" xmlns:wpi="http://schemas.microsoft.com/office/word/2010/wordprocessingInk" xmlns:wne="http://schemas.microsoft.com/office/word/2006/wordml" xmlns:wps="http://schemas.microsoft.com/office/word/2010/wordprocessingShape" mc:Ignorable="w14 w15 w16se wp14">
   <w:body>
     <w:p>
       <w:pPr>
-        <w:pStyle w:val="Titel"/>
+        <w:pStyle w:val="Ttulo"/>
         <w:rPr>
           <w:lang w:val="en-US"/>
         </w:rPr>
@@ -28,7 +28,7 @@
     </w:p>
     <w:p>
       <w:pPr>
-        <w:pStyle w:val="Untertitel"/>
+        <w:pStyle w:val="Subttulo"/>
         <w:rPr>
           <w:lang w:val="en-US"/>
         </w:rPr>
@@ -50,7 +50,7 @@
     </w:p>
     <w:p>
       <w:pPr>
-        <w:pStyle w:val="Datum"/>
+        <w:pStyle w:val="Data"/>
         <w:rPr>
           <w:lang w:val="en-US"/>
         </w:rPr>
@@ -64,17 +64,19 @@
     </w:p>
     <w:p>
       <w:pPr>
-        <w:pStyle w:val="Literaturverzeichnis"/>
+        <w:pStyle w:val="Bibliografia"/>
         <w:rPr>
           <w:lang w:val="en-US"/>
         </w:rPr>
       </w:pPr>
     </w:p>
     <w:sectPr>
-      <w:headerReference w:type="default" r:id="rId7"/>
-      <w:footerReference w:type="default" r:id="rId8"/>
-      <w:headerReference w:type="first" r:id="rId9"/>
-      <w:footerReference w:type="first" r:id="rId10"/>
+      <w:headerReference w:type="even" r:id="rId7"/>
+      <w:headerReference w:type="default" r:id="rId8"/>
+      <w:footerReference w:type="even" r:id="rId9"/>
+      <w:footerReference w:type="default" r:id="rId10"/>
+      <w:headerReference w:type="first" r:id="rId11"/>
+      <w:footerReference w:type="first" r:id="rId12"/>
       <w:pgSz w:w="11906" w:h="16838"/>
       <w:pgMar w:top="1816" w:right="1440" w:bottom="1440" w:left="1440" w:header="708" w:footer="708" w:gutter="0"/>
       <w:cols w:space="708"/>
@@ -86,7 +88,7 @@
 </file>
 
 <file path=word/endnotes.xml><?xml version="1.0" encoding="utf-8"?>
-<w:endnotes xmlns:wpc="http://schemas.microsoft.com/office/word/2010/wordprocessingCanvas" xmlns:cx="http://schemas.microsoft.com/office/drawing/2014/chartex" xmlns:cx1="http://schemas.microsoft.com/office/drawing/2015/9/8/chartex" xmlns:cx2="http://schemas.microsoft.com/office/drawing/2015/10/21/chartex" xmlns:cx3="http://schemas.microsoft.com/office/drawing/2016/5/9/chartex" xmlns:cx4="http://schemas.microsoft.com/office/drawing/2016/5/10/chartex" xmlns:cx5="http://schemas.microsoft.com/office/drawing/2016/5/11/chartex" xmlns:cx6="http://schemas.microsoft.com/office/drawing/2016/5/12/chartex" xmlns:cx7="http://schemas.microsoft.com/office/drawing/2016/5/13/chartex" xmlns:cx8="http://schemas.microsoft.com/office/drawing/2016/5/14/chartex" xmlns:mc="http://schemas.openxmlformats.org/markup-compatibility/2006" xmlns:aink="http://schemas.microsoft.com/office/drawing/2016/ink" xmlns:am3d="http://schemas.microsoft.com/office/drawing/2017/model3d" xmlns:o="urn:schemas-microsoft-com:office:office" xmlns:oel="http://schemas.microsoft.com/office/2019/extlst" xmlns:r="http://schemas.openxmlformats.org/officeDocument/2006/relationships" xmlns:m="http://schemas.openxmlformats.org/officeDocument/2006/math" xmlns:v="urn:schemas-microsoft-com:vml" xmlns:wp14="http://schemas.microsoft.com/office/word/2010/wordprocessingDrawing" xmlns:wp="http://schemas.openxmlformats.org/drawingml/2006/wordprocessingDrawing" xmlns:w10="urn:schemas-microsoft-com:office:word" xmlns:w="http://schemas.openxmlformats.org/wordprocessingml/2006/main" xmlns:w14="http://schemas.microsoft.com/office/word/2010/wordml" xmlns:w15="http://schemas.microsoft.com/office/word/2012/wordml" xmlns:w16cex="http://schemas.microsoft.com/office/word/2018/wordml/cex" xmlns:w16cid="http://schemas.microsoft.com/office/word/2016/wordml/cid" xmlns:w16="http://schemas.microsoft.com/office/word/2018/wordml" xmlns:w16sdtdh="http://schemas.microsoft.com/office/word/2020/wordml/sdtdatahash" xmlns:w16se="http://schemas.microsoft.com/office/word/2015/wordml/symex" xmlns:wpg="http://schemas.microsoft.com/office/word/2010/wordprocessingGroup" xmlns:wpi="http://schemas.microsoft.com/office/word/2010/wordprocessingInk" xmlns:wne="http://schemas.microsoft.com/office/word/2006/wordml" xmlns:wps="http://schemas.microsoft.com/office/word/2010/wordprocessingShape" mc:Ignorable="w14 w15 w16se w16cid w16 w16cex w16sdtdh wp14">
+<w:endnotes xmlns:wpc="http://schemas.microsoft.com/office/word/2010/wordprocessingCanvas" xmlns:cx="http://schemas.microsoft.com/office/drawing/2014/chartex" xmlns:cx1="http://schemas.microsoft.com/office/drawing/2015/9/8/chartex" xmlns:mc="http://schemas.openxmlformats.org/markup-compatibility/2006" xmlns:o="urn:schemas-microsoft-com:office:office" xmlns:r="http://schemas.openxmlformats.org/officeDocument/2006/relationships" xmlns:m="http://schemas.openxmlformats.org/officeDocument/2006/math" xmlns:v="urn:schemas-microsoft-com:vml" xmlns:wp14="http://schemas.microsoft.com/office/word/2010/wordprocessingDrawing" xmlns:wp="http://schemas.openxmlformats.org/drawingml/2006/wordprocessingDrawing" xmlns:w10="urn:schemas-microsoft-com:office:word" xmlns:w="http://schemas.openxmlformats.org/wordprocessingml/2006/main" xmlns:w14="http://schemas.microsoft.com/office/word/2010/wordml" xmlns:w15="http://schemas.microsoft.com/office/word/2012/wordml" xmlns:w16se="http://schemas.microsoft.com/office/word/2015/wordml/symex" xmlns:wpg="http://schemas.microsoft.com/office/word/2010/wordprocessingGroup" xmlns:wpi="http://schemas.microsoft.com/office/word/2010/wordprocessingInk" xmlns:wne="http://schemas.microsoft.com/office/word/2006/wordml" xmlns:wps="http://schemas.microsoft.com/office/word/2010/wordprocessingShape" mc:Ignorable="w14 w15 w16se wp14">
   <w:endnote w:type="separator" w:id="-1">
     <w:p>
       <w:pPr>
@@ -111,7 +113,17 @@
 </file>
 
 <file path=word/footer1.xml><?xml version="1.0" encoding="utf-8"?>
-<w:ftr xmlns:wpc="http://schemas.microsoft.com/office/word/2010/wordprocessingCanvas" xmlns:cx="http://schemas.microsoft.com/office/drawing/2014/chartex" xmlns:cx1="http://schemas.microsoft.com/office/drawing/2015/9/8/chartex" xmlns:cx2="http://schemas.microsoft.com/office/drawing/2015/10/21/chartex" xmlns:cx3="http://schemas.microsoft.com/office/drawing/2016/5/9/chartex" xmlns:cx4="http://schemas.microsoft.com/office/drawing/2016/5/10/chartex" xmlns:cx5="http://schemas.microsoft.com/office/drawing/2016/5/11/chartex" xmlns:cx6="http://schemas.microsoft.com/office/drawing/2016/5/12/chartex" xmlns:cx7="http://schemas.microsoft.com/office/drawing/2016/5/13/chartex" xmlns:cx8="http://schemas.microsoft.com/office/drawing/2016/5/14/chartex" xmlns:mc="http://schemas.openxmlformats.org/markup-compatibility/2006" xmlns:aink="http://schemas.microsoft.com/office/drawing/2016/ink" xmlns:am3d="http://schemas.microsoft.com/office/drawing/2017/model3d" xmlns:o="urn:schemas-microsoft-com:office:office" xmlns:oel="http://schemas.microsoft.com/office/2019/extlst" xmlns:r="http://schemas.openxmlformats.org/officeDocument/2006/relationships" xmlns:m="http://schemas.openxmlformats.org/officeDocument/2006/math" xmlns:v="urn:schemas-microsoft-com:vml" xmlns:wp14="http://schemas.microsoft.com/office/word/2010/wordprocessingDrawing" xmlns:wp="http://schemas.openxmlformats.org/drawingml/2006/wordprocessingDrawing" xmlns:w10="urn:schemas-microsoft-com:office:word" xmlns:w="http://schemas.openxmlformats.org/wordprocessingml/2006/main" xmlns:w14="http://schemas.microsoft.com/office/word/2010/wordml" xmlns:w15="http://schemas.microsoft.com/office/word/2012/wordml" xmlns:w16cex="http://schemas.microsoft.com/office/word/2018/wordml/cex" xmlns:w16cid="http://schemas.microsoft.com/office/word/2016/wordml/cid" xmlns:w16="http://schemas.microsoft.com/office/word/2018/wordml" xmlns:w16sdtdh="http://schemas.microsoft.com/office/word/2020/wordml/sdtdatahash" xmlns:w16se="http://schemas.microsoft.com/office/word/2015/wordml/symex" xmlns:wpg="http://schemas.microsoft.com/office/word/2010/wordprocessingGroup" xmlns:wpi="http://schemas.microsoft.com/office/word/2010/wordprocessingInk" xmlns:wne="http://schemas.microsoft.com/office/word/2006/wordml" xmlns:wps="http://schemas.microsoft.com/office/word/2010/wordprocessingShape" mc:Ignorable="w14 w15 w16se w16cid w16 w16cex w16sdtdh wp14">
+<w:ftr xmlns:wpc="http://schemas.microsoft.com/office/word/2010/wordprocessingCanvas" xmlns:cx="http://schemas.microsoft.com/office/drawing/2014/chartex" xmlns:cx1="http://schemas.microsoft.com/office/drawing/2015/9/8/chartex" xmlns:mc="http://schemas.openxmlformats.org/markup-compatibility/2006" xmlns:o="urn:schemas-microsoft-com:office:office" xmlns:r="http://schemas.openxmlformats.org/officeDocument/2006/relationships" xmlns:m="http://schemas.openxmlformats.org/officeDocument/2006/math" xmlns:v="urn:schemas-microsoft-com:vml" xmlns:wp14="http://schemas.microsoft.com/office/word/2010/wordprocessingDrawing" xmlns:wp="http://schemas.openxmlformats.org/drawingml/2006/wordprocessingDrawing" xmlns:w10="urn:schemas-microsoft-com:office:word" xmlns:w="http://schemas.openxmlformats.org/wordprocessingml/2006/main" xmlns:w14="http://schemas.microsoft.com/office/word/2010/wordml" xmlns:w15="http://schemas.microsoft.com/office/word/2012/wordml" xmlns:w16se="http://schemas.microsoft.com/office/word/2015/wordml/symex" xmlns:wpg="http://schemas.microsoft.com/office/word/2010/wordprocessingGroup" xmlns:wpi="http://schemas.microsoft.com/office/word/2010/wordprocessingInk" xmlns:wne="http://schemas.microsoft.com/office/word/2006/wordml" xmlns:wps="http://schemas.microsoft.com/office/word/2010/wordprocessingShape" mc:Ignorable="w14 w15 w16se wp14">
+  <w:p>
+    <w:pPr>
+      <w:pStyle w:val="Rodap"/>
+    </w:pPr>
+  </w:p>
+</w:ftr>
+</file>
+
+<file path=word/footer2.xml><?xml version="1.0" encoding="utf-8"?>
+<w:ftr xmlns:wpc="http://schemas.microsoft.com/office/word/2010/wordprocessingCanvas" xmlns:cx="http://schemas.microsoft.com/office/drawing/2014/chartex" xmlns:cx1="http://schemas.microsoft.com/office/drawing/2015/9/8/chartex" xmlns:mc="http://schemas.openxmlformats.org/markup-compatibility/2006" xmlns:o="urn:schemas-microsoft-com:office:office" xmlns:r="http://schemas.openxmlformats.org/officeDocument/2006/relationships" xmlns:m="http://schemas.openxmlformats.org/officeDocument/2006/math" xmlns:v="urn:schemas-microsoft-com:vml" xmlns:wp14="http://schemas.microsoft.com/office/word/2010/wordprocessingDrawing" xmlns:wp="http://schemas.openxmlformats.org/drawingml/2006/wordprocessingDrawing" xmlns:w10="urn:schemas-microsoft-com:office:word" xmlns:w="http://schemas.openxmlformats.org/wordprocessingml/2006/main" xmlns:w14="http://schemas.microsoft.com/office/word/2010/wordml" xmlns:w15="http://schemas.microsoft.com/office/word/2012/wordml" xmlns:w16se="http://schemas.microsoft.com/office/word/2015/wordml/symex" xmlns:wpg="http://schemas.microsoft.com/office/word/2010/wordprocessingGroup" xmlns:wpi="http://schemas.microsoft.com/office/word/2010/wordprocessingInk" xmlns:wne="http://schemas.microsoft.com/office/word/2006/wordml" xmlns:wps="http://schemas.microsoft.com/office/word/2010/wordprocessingShape" mc:Ignorable="w14 w15 w16se wp14">
   <w:sdt>
     <w:sdtPr>
       <w:id w:val="390308984"/>
@@ -120,10 +132,11 @@
         <w:docPartUnique/>
       </w:docPartObj>
     </w:sdtPr>
+    <w:sdtEndPr/>
     <w:sdtContent>
       <w:p>
         <w:pPr>
-          <w:pStyle w:val="Fuzeile"/>
+          <w:pStyle w:val="Rodap"/>
           <w:jc w:val="right"/>
         </w:pPr>
         <w:r>
@@ -146,14 +159,14 @@
   </w:sdt>
   <w:p>
     <w:pPr>
-      <w:pStyle w:val="Fuzeile"/>
+      <w:pStyle w:val="Rodap"/>
     </w:pPr>
   </w:p>
 </w:ftr>
 </file>
 
-<file path=word/footer2.xml><?xml version="1.0" encoding="utf-8"?>
-<w:ftr xmlns:wpc="http://schemas.microsoft.com/office/word/2010/wordprocessingCanvas" xmlns:cx="http://schemas.microsoft.com/office/drawing/2014/chartex" xmlns:cx1="http://schemas.microsoft.com/office/drawing/2015/9/8/chartex" xmlns:cx2="http://schemas.microsoft.com/office/drawing/2015/10/21/chartex" xmlns:cx3="http://schemas.microsoft.com/office/drawing/2016/5/9/chartex" xmlns:cx4="http://schemas.microsoft.com/office/drawing/2016/5/10/chartex" xmlns:cx5="http://schemas.microsoft.com/office/drawing/2016/5/11/chartex" xmlns:cx6="http://schemas.microsoft.com/office/drawing/2016/5/12/chartex" xmlns:cx7="http://schemas.microsoft.com/office/drawing/2016/5/13/chartex" xmlns:cx8="http://schemas.microsoft.com/office/drawing/2016/5/14/chartex" xmlns:mc="http://schemas.openxmlformats.org/markup-compatibility/2006" xmlns:aink="http://schemas.microsoft.com/office/drawing/2016/ink" xmlns:am3d="http://schemas.microsoft.com/office/drawing/2017/model3d" xmlns:o="urn:schemas-microsoft-com:office:office" xmlns:oel="http://schemas.microsoft.com/office/2019/extlst" xmlns:r="http://schemas.openxmlformats.org/officeDocument/2006/relationships" xmlns:m="http://schemas.openxmlformats.org/officeDocument/2006/math" xmlns:v="urn:schemas-microsoft-com:vml" xmlns:wp14="http://schemas.microsoft.com/office/word/2010/wordprocessingDrawing" xmlns:wp="http://schemas.openxmlformats.org/drawingml/2006/wordprocessingDrawing" xmlns:w10="urn:schemas-microsoft-com:office:word" xmlns:w="http://schemas.openxmlformats.org/wordprocessingml/2006/main" xmlns:w14="http://schemas.microsoft.com/office/word/2010/wordml" xmlns:w15="http://schemas.microsoft.com/office/word/2012/wordml" xmlns:w16cex="http://schemas.microsoft.com/office/word/2018/wordml/cex" xmlns:w16cid="http://schemas.microsoft.com/office/word/2016/wordml/cid" xmlns:w16="http://schemas.microsoft.com/office/word/2018/wordml" xmlns:w16sdtdh="http://schemas.microsoft.com/office/word/2020/wordml/sdtdatahash" xmlns:w16se="http://schemas.microsoft.com/office/word/2015/wordml/symex" xmlns:wpg="http://schemas.microsoft.com/office/word/2010/wordprocessingGroup" xmlns:wpi="http://schemas.microsoft.com/office/word/2010/wordprocessingInk" xmlns:wne="http://schemas.microsoft.com/office/word/2006/wordml" xmlns:wps="http://schemas.microsoft.com/office/word/2010/wordprocessingShape" mc:Ignorable="w14 w15 w16se w16cid w16 w16cex w16sdtdh wp14">
+<file path=word/footer3.xml><?xml version="1.0" encoding="utf-8"?>
+<w:ftr xmlns:wpc="http://schemas.microsoft.com/office/word/2010/wordprocessingCanvas" xmlns:cx="http://schemas.microsoft.com/office/drawing/2014/chartex" xmlns:cx1="http://schemas.microsoft.com/office/drawing/2015/9/8/chartex" xmlns:mc="http://schemas.openxmlformats.org/markup-compatibility/2006" xmlns:o="urn:schemas-microsoft-com:office:office" xmlns:r="http://schemas.openxmlformats.org/officeDocument/2006/relationships" xmlns:m="http://schemas.openxmlformats.org/officeDocument/2006/math" xmlns:v="urn:schemas-microsoft-com:vml" xmlns:wp14="http://schemas.microsoft.com/office/word/2010/wordprocessingDrawing" xmlns:wp="http://schemas.openxmlformats.org/drawingml/2006/wordprocessingDrawing" xmlns:w10="urn:schemas-microsoft-com:office:word" xmlns:w="http://schemas.openxmlformats.org/wordprocessingml/2006/main" xmlns:w14="http://schemas.microsoft.com/office/word/2010/wordml" xmlns:w15="http://schemas.microsoft.com/office/word/2012/wordml" xmlns:w16se="http://schemas.microsoft.com/office/word/2015/wordml/symex" xmlns:wpg="http://schemas.microsoft.com/office/word/2010/wordprocessingGroup" xmlns:wpi="http://schemas.microsoft.com/office/word/2010/wordprocessingInk" xmlns:wne="http://schemas.microsoft.com/office/word/2006/wordml" xmlns:wps="http://schemas.microsoft.com/office/word/2010/wordprocessingShape" mc:Ignorable="w14 w15 w16se wp14">
   <w:sdt>
     <w:sdtPr>
       <w:id w:val="-1734924366"/>
@@ -162,10 +175,11 @@
         <w:docPartUnique/>
       </w:docPartObj>
     </w:sdtPr>
+    <w:sdtEndPr/>
     <w:sdtContent>
       <w:p>
         <w:pPr>
-          <w:pStyle w:val="Fuzeile"/>
+          <w:pStyle w:val="Rodap"/>
           <w:jc w:val="right"/>
         </w:pPr>
         <w:r>
@@ -178,7 +192,10 @@
           <w:fldChar w:fldCharType="separate"/>
         </w:r>
         <w:r>
-          <w:t>2</w:t>
+          <w:rPr>
+            <w:noProof/>
+          </w:rPr>
+          <w:t>1</w:t>
         </w:r>
         <w:r>
           <w:fldChar w:fldCharType="end"/>
@@ -188,14 +205,14 @@
   </w:sdt>
   <w:p>
     <w:pPr>
-      <w:pStyle w:val="Fuzeile"/>
+      <w:pStyle w:val="Rodap"/>
     </w:pPr>
   </w:p>
 </w:ftr>
 </file>
 
 <file path=word/footnotes.xml><?xml version="1.0" encoding="utf-8"?>
-<w:footnotes xmlns:wpc="http://schemas.microsoft.com/office/word/2010/wordprocessingCanvas" xmlns:cx="http://schemas.microsoft.com/office/drawing/2014/chartex" xmlns:cx1="http://schemas.microsoft.com/office/drawing/2015/9/8/chartex" xmlns:cx2="http://schemas.microsoft.com/office/drawing/2015/10/21/chartex" xmlns:cx3="http://schemas.microsoft.com/office/drawing/2016/5/9/chartex" xmlns:cx4="http://schemas.microsoft.com/office/drawing/2016/5/10/chartex" xmlns:cx5="http://schemas.microsoft.com/office/drawing/2016/5/11/chartex" xmlns:cx6="http://schemas.microsoft.com/office/drawing/2016/5/12/chartex" xmlns:cx7="http://schemas.microsoft.com/office/drawing/2016/5/13/chartex" xmlns:cx8="http://schemas.microsoft.com/office/drawing/2016/5/14/chartex" xmlns:mc="http://schemas.openxmlformats.org/markup-compatibility/2006" xmlns:aink="http://schemas.microsoft.com/office/drawing/2016/ink" xmlns:am3d="http://schemas.microsoft.com/office/drawing/2017/model3d" xmlns:o="urn:schemas-microsoft-com:office:office" xmlns:oel="http://schemas.microsoft.com/office/2019/extlst" xmlns:r="http://schemas.openxmlformats.org/officeDocument/2006/relationships" xmlns:m="http://schemas.openxmlformats.org/officeDocument/2006/math" xmlns:v="urn:schemas-microsoft-com:vml" xmlns:wp14="http://schemas.microsoft.com/office/word/2010/wordprocessingDrawing" xmlns:wp="http://schemas.openxmlformats.org/drawingml/2006/wordprocessingDrawing" xmlns:w10="urn:schemas-microsoft-com:office:word" xmlns:w="http://schemas.openxmlformats.org/wordprocessingml/2006/main" xmlns:w14="http://schemas.microsoft.com/office/word/2010/wordml" xmlns:w15="http://schemas.microsoft.com/office/word/2012/wordml" xmlns:w16cex="http://schemas.microsoft.com/office/word/2018/wordml/cex" xmlns:w16cid="http://schemas.microsoft.com/office/word/2016/wordml/cid" xmlns:w16="http://schemas.microsoft.com/office/word/2018/wordml" xmlns:w16sdtdh="http://schemas.microsoft.com/office/word/2020/wordml/sdtdatahash" xmlns:w16se="http://schemas.microsoft.com/office/word/2015/wordml/symex" xmlns:wpg="http://schemas.microsoft.com/office/word/2010/wordprocessingGroup" xmlns:wpi="http://schemas.microsoft.com/office/word/2010/wordprocessingInk" xmlns:wne="http://schemas.microsoft.com/office/word/2006/wordml" xmlns:wps="http://schemas.microsoft.com/office/word/2010/wordprocessingShape" mc:Ignorable="w14 w15 w16se w16cid w16 w16cex w16sdtdh wp14">
+<w:footnotes xmlns:wpc="http://schemas.microsoft.com/office/word/2010/wordprocessingCanvas" xmlns:cx="http://schemas.microsoft.com/office/drawing/2014/chartex" xmlns:cx1="http://schemas.microsoft.com/office/drawing/2015/9/8/chartex" xmlns:mc="http://schemas.openxmlformats.org/markup-compatibility/2006" xmlns:o="urn:schemas-microsoft-com:office:office" xmlns:r="http://schemas.openxmlformats.org/officeDocument/2006/relationships" xmlns:m="http://schemas.openxmlformats.org/officeDocument/2006/math" xmlns:v="urn:schemas-microsoft-com:vml" xmlns:wp14="http://schemas.microsoft.com/office/word/2010/wordprocessingDrawing" xmlns:wp="http://schemas.openxmlformats.org/drawingml/2006/wordprocessingDrawing" xmlns:w10="urn:schemas-microsoft-com:office:word" xmlns:w="http://schemas.openxmlformats.org/wordprocessingml/2006/main" xmlns:w14="http://schemas.microsoft.com/office/word/2010/wordml" xmlns:w15="http://schemas.microsoft.com/office/word/2012/wordml" xmlns:w16se="http://schemas.microsoft.com/office/word/2015/wordml/symex" xmlns:wpg="http://schemas.microsoft.com/office/word/2010/wordprocessingGroup" xmlns:wpi="http://schemas.microsoft.com/office/word/2010/wordprocessingInk" xmlns:wne="http://schemas.microsoft.com/office/word/2006/wordml" xmlns:wps="http://schemas.microsoft.com/office/word/2010/wordprocessingShape" mc:Ignorable="w14 w15 w16se wp14">
   <w:footnote w:type="separator" w:id="-1">
     <w:p>
       <w:r>
@@ -214,42 +231,61 @@
 </file>
 
 <file path=word/header1.xml><?xml version="1.0" encoding="utf-8"?>
-<w:hdr xmlns:wpc="http://schemas.microsoft.com/office/word/2010/wordprocessingCanvas" xmlns:cx="http://schemas.microsoft.com/office/drawing/2014/chartex" xmlns:cx1="http://schemas.microsoft.com/office/drawing/2015/9/8/chartex" xmlns:cx2="http://schemas.microsoft.com/office/drawing/2015/10/21/chartex" xmlns:cx3="http://schemas.microsoft.com/office/drawing/2016/5/9/chartex" xmlns:cx4="http://schemas.microsoft.com/office/drawing/2016/5/10/chartex" xmlns:cx5="http://schemas.microsoft.com/office/drawing/2016/5/11/chartex" xmlns:cx6="http://schemas.microsoft.com/office/drawing/2016/5/12/chartex" xmlns:cx7="http://schemas.microsoft.com/office/drawing/2016/5/13/chartex" xmlns:cx8="http://schemas.microsoft.com/office/drawing/2016/5/14/chartex" xmlns:mc="http://schemas.openxmlformats.org/markup-compatibility/2006" xmlns:aink="http://schemas.microsoft.com/office/drawing/2016/ink" xmlns:am3d="http://schemas.microsoft.com/office/drawing/2017/model3d" xmlns:o="urn:schemas-microsoft-com:office:office" xmlns:oel="http://schemas.microsoft.com/office/2019/extlst" xmlns:r="http://schemas.openxmlformats.org/officeDocument/2006/relationships" xmlns:m="http://schemas.openxmlformats.org/officeDocument/2006/math" xmlns:v="urn:schemas-microsoft-com:vml" xmlns:wp14="http://schemas.microsoft.com/office/word/2010/wordprocessingDrawing" xmlns:wp="http://schemas.openxmlformats.org/drawingml/2006/wordprocessingDrawing" xmlns:w10="urn:schemas-microsoft-com:office:word" xmlns:w="http://schemas.openxmlformats.org/wordprocessingml/2006/main" xmlns:w14="http://schemas.microsoft.com/office/word/2010/wordml" xmlns:w15="http://schemas.microsoft.com/office/word/2012/wordml" xmlns:w16cex="http://schemas.microsoft.com/office/word/2018/wordml/cex" xmlns:w16cid="http://schemas.microsoft.com/office/word/2016/wordml/cid" xmlns:w16="http://schemas.microsoft.com/office/word/2018/wordml" xmlns:w16sdtdh="http://schemas.microsoft.com/office/word/2020/wordml/sdtdatahash" xmlns:w16se="http://schemas.microsoft.com/office/word/2015/wordml/symex" xmlns:wpg="http://schemas.microsoft.com/office/word/2010/wordprocessingGroup" xmlns:wpi="http://schemas.microsoft.com/office/word/2010/wordprocessingInk" xmlns:wne="http://schemas.microsoft.com/office/word/2006/wordml" xmlns:wps="http://schemas.microsoft.com/office/word/2010/wordprocessingShape" mc:Ignorable="w14 w15 w16se w16cid w16 w16cex w16sdtdh wp14">
+<w:hdr xmlns:wpc="http://schemas.microsoft.com/office/word/2010/wordprocessingCanvas" xmlns:cx="http://schemas.microsoft.com/office/drawing/2014/chartex" xmlns:cx1="http://schemas.microsoft.com/office/drawing/2015/9/8/chartex" xmlns:mc="http://schemas.openxmlformats.org/markup-compatibility/2006" xmlns:o="urn:schemas-microsoft-com:office:office" xmlns:r="http://schemas.openxmlformats.org/officeDocument/2006/relationships" xmlns:m="http://schemas.openxmlformats.org/officeDocument/2006/math" xmlns:v="urn:schemas-microsoft-com:vml" xmlns:wp14="http://schemas.microsoft.com/office/word/2010/wordprocessingDrawing" xmlns:wp="http://schemas.openxmlformats.org/drawingml/2006/wordprocessingDrawing" xmlns:w10="urn:schemas-microsoft-com:office:word" xmlns:w="http://schemas.openxmlformats.org/wordprocessingml/2006/main" xmlns:w14="http://schemas.microsoft.com/office/word/2010/wordml" xmlns:w15="http://schemas.microsoft.com/office/word/2012/wordml" xmlns:w16se="http://schemas.microsoft.com/office/word/2015/wordml/symex" xmlns:wpg="http://schemas.microsoft.com/office/word/2010/wordprocessingGroup" xmlns:wpi="http://schemas.microsoft.com/office/word/2010/wordprocessingInk" xmlns:wne="http://schemas.microsoft.com/office/word/2006/wordml" xmlns:wps="http://schemas.microsoft.com/office/word/2010/wordprocessingShape" mc:Ignorable="w14 w15 w16se wp14">
   <w:p>
     <w:pPr>
-      <w:pStyle w:val="Kopfzeile"/>
+      <w:pStyle w:val="Cabealho"/>
+    </w:pPr>
+  </w:p>
+</w:hdr>
+</file>
+
+<file path=word/header2.xml><?xml version="1.0" encoding="utf-8"?>
+<w:hdr xmlns:wpc="http://schemas.microsoft.com/office/word/2010/wordprocessingCanvas" xmlns:cx="http://schemas.microsoft.com/office/drawing/2014/chartex" xmlns:cx1="http://schemas.microsoft.com/office/drawing/2015/9/8/chartex" xmlns:mc="http://schemas.openxmlformats.org/markup-compatibility/2006" xmlns:o="urn:schemas-microsoft-com:office:office" xmlns:r="http://schemas.openxmlformats.org/officeDocument/2006/relationships" xmlns:m="http://schemas.openxmlformats.org/officeDocument/2006/math" xmlns:v="urn:schemas-microsoft-com:vml" xmlns:wp14="http://schemas.microsoft.com/office/word/2010/wordprocessingDrawing" xmlns:wp="http://schemas.openxmlformats.org/drawingml/2006/wordprocessingDrawing" xmlns:w10="urn:schemas-microsoft-com:office:word" xmlns:w="http://schemas.openxmlformats.org/wordprocessingml/2006/main" xmlns:w14="http://schemas.microsoft.com/office/word/2010/wordml" xmlns:w15="http://schemas.microsoft.com/office/word/2012/wordml" xmlns:w16se="http://schemas.microsoft.com/office/word/2015/wordml/symex" xmlns:wpg="http://schemas.microsoft.com/office/word/2010/wordprocessingGroup" xmlns:wpi="http://schemas.microsoft.com/office/word/2010/wordprocessingInk" xmlns:wne="http://schemas.microsoft.com/office/word/2006/wordml" xmlns:wps="http://schemas.microsoft.com/office/word/2010/wordprocessingShape" mc:Ignorable="w14 w15 w16se wp14">
+  <w:p>
+    <w:pPr>
+      <w:pStyle w:val="Cabealho"/>
       <w:jc w:val="right"/>
     </w:pPr>
     <w:r>
-      <w:t xml:space="preserve">Running </w:t>
-    </w:r>
-    <w:proofErr w:type="spellStart"/>
-    <w:r>
-      <w:t>Document</w:t>
-    </w:r>
-    <w:proofErr w:type="spellEnd"/>
-    <w:r>
-      <w:t xml:space="preserve"> Title</w:t>
+      <w:t>Running Document Title</w:t>
     </w:r>
   </w:p>
 </w:hdr>
 </file>
 
-<file path=word/header2.xml><?xml version="1.0" encoding="utf-8"?>
-<w:hdr xmlns:wpc="http://schemas.microsoft.com/office/word/2010/wordprocessingCanvas" xmlns:cx="http://schemas.microsoft.com/office/drawing/2014/chartex" xmlns:cx1="http://schemas.microsoft.com/office/drawing/2015/9/8/chartex" xmlns:cx2="http://schemas.microsoft.com/office/drawing/2015/10/21/chartex" xmlns:cx3="http://schemas.microsoft.com/office/drawing/2016/5/9/chartex" xmlns:cx4="http://schemas.microsoft.com/office/drawing/2016/5/10/chartex" xmlns:cx5="http://schemas.microsoft.com/office/drawing/2016/5/11/chartex" xmlns:cx6="http://schemas.microsoft.com/office/drawing/2016/5/12/chartex" xmlns:cx7="http://schemas.microsoft.com/office/drawing/2016/5/13/chartex" xmlns:cx8="http://schemas.microsoft.com/office/drawing/2016/5/14/chartex" xmlns:mc="http://schemas.openxmlformats.org/markup-compatibility/2006" xmlns:aink="http://schemas.microsoft.com/office/drawing/2016/ink" xmlns:am3d="http://schemas.microsoft.com/office/drawing/2017/model3d" xmlns:o="urn:schemas-microsoft-com:office:office" xmlns:oel="http://schemas.microsoft.com/office/2019/extlst" xmlns:r="http://schemas.openxmlformats.org/officeDocument/2006/relationships" xmlns:m="http://schemas.openxmlformats.org/officeDocument/2006/math" xmlns:v="urn:schemas-microsoft-com:vml" xmlns:wp14="http://schemas.microsoft.com/office/word/2010/wordprocessingDrawing" xmlns:wp="http://schemas.openxmlformats.org/drawingml/2006/wordprocessingDrawing" xmlns:w10="urn:schemas-microsoft-com:office:word" xmlns:w="http://schemas.openxmlformats.org/wordprocessingml/2006/main" xmlns:w14="http://schemas.microsoft.com/office/word/2010/wordml" xmlns:w15="http://schemas.microsoft.com/office/word/2012/wordml" xmlns:w16cex="http://schemas.microsoft.com/office/word/2018/wordml/cex" xmlns:w16cid="http://schemas.microsoft.com/office/word/2016/wordml/cid" xmlns:w16="http://schemas.microsoft.com/office/word/2018/wordml" xmlns:w16sdtdh="http://schemas.microsoft.com/office/word/2020/wordml/sdtdatahash" xmlns:w16se="http://schemas.microsoft.com/office/word/2015/wordml/symex" xmlns:wpg="http://schemas.microsoft.com/office/word/2010/wordprocessingGroup" xmlns:wpi="http://schemas.microsoft.com/office/word/2010/wordprocessingInk" xmlns:wne="http://schemas.microsoft.com/office/word/2006/wordml" xmlns:wps="http://schemas.microsoft.com/office/word/2010/wordprocessingShape" mc:Ignorable="w14 w15 w16se w16cid w16 w16cex w16sdtdh wp14">
+<file path=word/header3.xml><?xml version="1.0" encoding="utf-8"?>
+<w:hdr xmlns:wpc="http://schemas.microsoft.com/office/word/2010/wordprocessingCanvas" xmlns:cx="http://schemas.microsoft.com/office/drawing/2014/chartex" xmlns:cx1="http://schemas.microsoft.com/office/drawing/2015/9/8/chartex" xmlns:mc="http://schemas.openxmlformats.org/markup-compatibility/2006" xmlns:o="urn:schemas-microsoft-com:office:office" xmlns:r="http://schemas.openxmlformats.org/officeDocument/2006/relationships" xmlns:m="http://schemas.openxmlformats.org/officeDocument/2006/math" xmlns:v="urn:schemas-microsoft-com:vml" xmlns:wp14="http://schemas.microsoft.com/office/word/2010/wordprocessingDrawing" xmlns:wp="http://schemas.openxmlformats.org/drawingml/2006/wordprocessingDrawing" xmlns:w10="urn:schemas-microsoft-com:office:word" xmlns:w="http://schemas.openxmlformats.org/wordprocessingml/2006/main" xmlns:w14="http://schemas.microsoft.com/office/word/2010/wordml" xmlns:w15="http://schemas.microsoft.com/office/word/2012/wordml" xmlns:w16se="http://schemas.microsoft.com/office/word/2015/wordml/symex" xmlns:wpg="http://schemas.microsoft.com/office/word/2010/wordprocessingGroup" xmlns:wpi="http://schemas.microsoft.com/office/word/2010/wordprocessingInk" xmlns:wne="http://schemas.microsoft.com/office/word/2006/wordml" xmlns:wps="http://schemas.microsoft.com/office/word/2010/wordprocessingShape" mc:Ignorable="w14 w15 w16se wp14">
   <w:p>
     <w:pPr>
-      <w:pStyle w:val="Kopfzeile"/>
+      <w:pStyle w:val="Cabealho"/>
     </w:pPr>
     <w:r>
       <w:rPr>
         <w:noProof/>
+        <w:lang w:val="pt-BR" w:eastAsia="pt-BR"/>
       </w:rPr>
       <w:drawing>
-        <wp:inline distT="0" distB="0" distL="0" distR="0" wp14:anchorId="52E4E66B" wp14:editId="326869BE">
-          <wp:extent cx="1812616" cy="609039"/>
-          <wp:effectExtent l="0" t="0" r="3810" b="635"/>
-          <wp:docPr id="1" name="Grafik 1"/>
+        <wp:anchor distT="0" distB="0" distL="114300" distR="114300" simplePos="0" relativeHeight="251659264" behindDoc="0" locked="0" layoutInCell="1" allowOverlap="1" wp14:anchorId="2FD50D14" wp14:editId="59364CC9">
+          <wp:simplePos x="0" y="0"/>
+          <wp:positionH relativeFrom="column">
+            <wp:posOffset>4848113</wp:posOffset>
+          </wp:positionH>
+          <wp:positionV relativeFrom="paragraph">
+            <wp:posOffset>97664</wp:posOffset>
+          </wp:positionV>
+          <wp:extent cx="988060" cy="175260"/>
+          <wp:effectExtent l="0" t="0" r="2540" b="0"/>
+          <wp:wrapThrough wrapText="bothSides">
+            <wp:wrapPolygon edited="0">
+              <wp:start x="0" y="0"/>
+              <wp:lineTo x="0" y="18783"/>
+              <wp:lineTo x="21239" y="18783"/>
+              <wp:lineTo x="21239" y="0"/>
+              <wp:lineTo x="0" y="0"/>
+            </wp:wrapPolygon>
+          </wp:wrapThrough>
+          <wp:docPr id="2" name="Imagem 2"/>
           <wp:cNvGraphicFramePr>
             <a:graphicFrameLocks xmlns:a="http://schemas.openxmlformats.org/drawingml/2006/main" noChangeAspect="1"/>
           </wp:cNvGraphicFramePr>
@@ -257,11 +293,11 @@
             <a:graphicData uri="http://schemas.openxmlformats.org/drawingml/2006/picture">
               <pic:pic xmlns:pic="http://schemas.openxmlformats.org/drawingml/2006/picture">
                 <pic:nvPicPr>
-                  <pic:cNvPr id="1" name="uhh_logo.png"/>
+                  <pic:cNvPr id="2" name="cgmind-logo.png"/>
                   <pic:cNvPicPr/>
                 </pic:nvPicPr>
                 <pic:blipFill>
-                  <a:blip r:embed="rId1">
+                  <a:blip r:embed="rId1" cstate="print">
                     <a:extLst>
                       <a:ext uri="{28A0092B-C50C-407E-A947-70E740481C1C}">
                         <a14:useLocalDpi xmlns:a14="http://schemas.microsoft.com/office/drawing/2010/main" val="0"/>
@@ -275,7 +311,7 @@
                 <pic:spPr>
                   <a:xfrm>
                     <a:off x="0" y="0"/>
-                    <a:ext cx="1854735" cy="623191"/>
+                    <a:ext cx="988060" cy="175260"/>
                   </a:xfrm>
                   <a:prstGeom prst="rect">
                     <a:avLst/>
@@ -284,21 +320,41 @@
               </pic:pic>
             </a:graphicData>
           </a:graphic>
-        </wp:inline>
+          <wp14:sizeRelH relativeFrom="page">
+            <wp14:pctWidth>0</wp14:pctWidth>
+          </wp14:sizeRelH>
+          <wp14:sizeRelV relativeFrom="page">
+            <wp14:pctHeight>0</wp14:pctHeight>
+          </wp14:sizeRelV>
+        </wp:anchor>
       </w:drawing>
     </w:r>
     <w:r>
-      <w:t xml:space="preserve">                                                 </w:t>
-    </w:r>
-    <w:r>
       <w:rPr>
         <w:noProof/>
+        <w:lang w:val="pt-BR" w:eastAsia="pt-BR"/>
       </w:rPr>
       <w:drawing>
-        <wp:inline distT="0" distB="0" distL="0" distR="0" wp14:anchorId="6AAD73D0" wp14:editId="1B40F1F1">
-          <wp:extent cx="1823855" cy="400358"/>
-          <wp:effectExtent l="0" t="0" r="5080" b="6350"/>
-          <wp:docPr id="3" name="Grafik 3"/>
+        <wp:anchor distT="0" distB="0" distL="114300" distR="114300" simplePos="0" relativeHeight="251658240" behindDoc="0" locked="0" layoutInCell="1" allowOverlap="1" wp14:anchorId="18AF948C" wp14:editId="63C4E4DC">
+          <wp:simplePos x="0" y="0"/>
+          <wp:positionH relativeFrom="column">
+            <wp:posOffset>0</wp:posOffset>
+          </wp:positionH>
+          <wp:positionV relativeFrom="paragraph">
+            <wp:posOffset>-2428</wp:posOffset>
+          </wp:positionV>
+          <wp:extent cx="1854735" cy="442492"/>
+          <wp:effectExtent l="0" t="0" r="0" b="0"/>
+          <wp:wrapThrough wrapText="bothSides">
+            <wp:wrapPolygon edited="0">
+              <wp:start x="0" y="0"/>
+              <wp:lineTo x="0" y="20483"/>
+              <wp:lineTo x="21304" y="20483"/>
+              <wp:lineTo x="21304" y="0"/>
+              <wp:lineTo x="0" y="0"/>
+            </wp:wrapPolygon>
+          </wp:wrapThrough>
+          <wp:docPr id="1" name="Grafik 1"/>
           <wp:cNvGraphicFramePr>
             <a:graphicFrameLocks xmlns:a="http://schemas.openxmlformats.org/drawingml/2006/main" noChangeAspect="1"/>
           </wp:cNvGraphicFramePr>
@@ -306,11 +362,11 @@
             <a:graphicData uri="http://schemas.openxmlformats.org/drawingml/2006/picture">
               <pic:pic xmlns:pic="http://schemas.openxmlformats.org/drawingml/2006/picture">
                 <pic:nvPicPr>
-                  <pic:cNvPr id="3" name="min_logo.png"/>
+                  <pic:cNvPr id="1" name="uhh_logo.png"/>
                   <pic:cNvPicPr/>
                 </pic:nvPicPr>
                 <pic:blipFill>
-                  <a:blip r:embed="rId2">
+                  <a:blip r:embed="rId2" cstate="print">
                     <a:extLst>
                       <a:ext uri="{28A0092B-C50C-407E-A947-70E740481C1C}">
                         <a14:useLocalDpi xmlns:a14="http://schemas.microsoft.com/office/drawing/2010/main" val="0"/>
@@ -324,7 +380,7 @@
                 <pic:spPr>
                   <a:xfrm>
                     <a:off x="0" y="0"/>
-                    <a:ext cx="1863268" cy="409010"/>
+                    <a:ext cx="1854735" cy="442492"/>
                   </a:xfrm>
                   <a:prstGeom prst="rect">
                     <a:avLst/>
@@ -333,15 +389,26 @@
               </pic:pic>
             </a:graphicData>
           </a:graphic>
-        </wp:inline>
+          <wp14:sizeRelH relativeFrom="page">
+            <wp14:pctWidth>0</wp14:pctWidth>
+          </wp14:sizeRelH>
+          <wp14:sizeRelV relativeFrom="page">
+            <wp14:pctHeight>0</wp14:pctHeight>
+          </wp14:sizeRelV>
+        </wp:anchor>
       </w:drawing>
     </w:r>
+    <w:r>
+      <w:t xml:space="preserve">                                                 </w:t>
+    </w:r>
+    <w:bookmarkStart w:id="1" w:name="_GoBack"/>
+    <w:bookmarkEnd w:id="1"/>
   </w:p>
 </w:hdr>
 </file>
 
 <file path=word/numbering.xml><?xml version="1.0" encoding="utf-8"?>
-<w:numbering xmlns:wpc="http://schemas.microsoft.com/office/word/2010/wordprocessingCanvas" xmlns:cx="http://schemas.microsoft.com/office/drawing/2014/chartex" xmlns:cx1="http://schemas.microsoft.com/office/drawing/2015/9/8/chartex" xmlns:cx2="http://schemas.microsoft.com/office/drawing/2015/10/21/chartex" xmlns:cx3="http://schemas.microsoft.com/office/drawing/2016/5/9/chartex" xmlns:cx4="http://schemas.microsoft.com/office/drawing/2016/5/10/chartex" xmlns:cx5="http://schemas.microsoft.com/office/drawing/2016/5/11/chartex" xmlns:cx6="http://schemas.microsoft.com/office/drawing/2016/5/12/chartex" xmlns:cx7="http://schemas.microsoft.com/office/drawing/2016/5/13/chartex" xmlns:cx8="http://schemas.microsoft.com/office/drawing/2016/5/14/chartex" xmlns:mc="http://schemas.openxmlformats.org/markup-compatibility/2006" xmlns:aink="http://schemas.microsoft.com/office/drawing/2016/ink" xmlns:am3d="http://schemas.microsoft.com/office/drawing/2017/model3d" xmlns:o="urn:schemas-microsoft-com:office:office" xmlns:oel="http://schemas.microsoft.com/office/2019/extlst" xmlns:r="http://schemas.openxmlformats.org/officeDocument/2006/relationships" xmlns:m="http://schemas.openxmlformats.org/officeDocument/2006/math" xmlns:v="urn:schemas-microsoft-com:vml" xmlns:wp14="http://schemas.microsoft.com/office/word/2010/wordprocessingDrawing" xmlns:wp="http://schemas.openxmlformats.org/drawingml/2006/wordprocessingDrawing" xmlns:w10="urn:schemas-microsoft-com:office:word" xmlns:w="http://schemas.openxmlformats.org/wordprocessingml/2006/main" xmlns:w14="http://schemas.microsoft.com/office/word/2010/wordml" xmlns:w15="http://schemas.microsoft.com/office/word/2012/wordml" xmlns:w16cex="http://schemas.microsoft.com/office/word/2018/wordml/cex" xmlns:w16cid="http://schemas.microsoft.com/office/word/2016/wordml/cid" xmlns:w16="http://schemas.microsoft.com/office/word/2018/wordml" xmlns:w16sdtdh="http://schemas.microsoft.com/office/word/2020/wordml/sdtdatahash" xmlns:w16se="http://schemas.microsoft.com/office/word/2015/wordml/symex" xmlns:wpg="http://schemas.microsoft.com/office/word/2010/wordprocessingGroup" xmlns:wpi="http://schemas.microsoft.com/office/word/2010/wordprocessingInk" xmlns:wne="http://schemas.microsoft.com/office/word/2006/wordml" xmlns:wps="http://schemas.microsoft.com/office/word/2010/wordprocessingShape" mc:Ignorable="w14 w15 w16se w16cid w16 w16cex w16sdtdh wp14">
+<w:numbering xmlns:wpc="http://schemas.microsoft.com/office/word/2010/wordprocessingCanvas" xmlns:cx="http://schemas.microsoft.com/office/drawing/2014/chartex" xmlns:cx1="http://schemas.microsoft.com/office/drawing/2015/9/8/chartex" xmlns:mc="http://schemas.openxmlformats.org/markup-compatibility/2006" xmlns:o="urn:schemas-microsoft-com:office:office" xmlns:r="http://schemas.openxmlformats.org/officeDocument/2006/relationships" xmlns:m="http://schemas.openxmlformats.org/officeDocument/2006/math" xmlns:v="urn:schemas-microsoft-com:vml" xmlns:wp14="http://schemas.microsoft.com/office/word/2010/wordprocessingDrawing" xmlns:wp="http://schemas.openxmlformats.org/drawingml/2006/wordprocessingDrawing" xmlns:w10="urn:schemas-microsoft-com:office:word" xmlns:w="http://schemas.openxmlformats.org/wordprocessingml/2006/main" xmlns:w14="http://schemas.microsoft.com/office/word/2010/wordml" xmlns:w15="http://schemas.microsoft.com/office/word/2012/wordml" xmlns:w16se="http://schemas.microsoft.com/office/word/2015/wordml/symex" xmlns:wpg="http://schemas.microsoft.com/office/word/2010/wordprocessingGroup" xmlns:wpi="http://schemas.microsoft.com/office/word/2010/wordprocessingInk" xmlns:wne="http://schemas.microsoft.com/office/word/2006/wordml" xmlns:wps="http://schemas.microsoft.com/office/word/2010/wordprocessingShape" mc:Ignorable="w14 w15 w16se wp14">
   <w:abstractNum w:abstractNumId="0" w15:restartNumberingAfterBreak="0">
     <w:nsid w:val="FFFFFF7C"/>
     <w:multiLevelType w:val="singleLevel"/>
@@ -349,7 +416,7 @@
     <w:lvl w:ilvl="0">
       <w:start w:val="1"/>
       <w:numFmt w:val="decimal"/>
-      <w:pStyle w:val="Listennummer5"/>
+      <w:pStyle w:val="Numerada5"/>
       <w:lvlText w:val="%1."/>
       <w:lvlJc w:val="left"/>
       <w:pPr>
@@ -367,7 +434,7 @@
     <w:lvl w:ilvl="0">
       <w:start w:val="1"/>
       <w:numFmt w:val="decimal"/>
-      <w:pStyle w:val="Listennummer4"/>
+      <w:pStyle w:val="Numerada4"/>
       <w:lvlText w:val="%1."/>
       <w:lvlJc w:val="left"/>
       <w:pPr>
@@ -385,7 +452,7 @@
     <w:lvl w:ilvl="0">
       <w:start w:val="1"/>
       <w:numFmt w:val="decimal"/>
-      <w:pStyle w:val="Listennummer3"/>
+      <w:pStyle w:val="Numerada3"/>
       <w:lvlText w:val="%1."/>
       <w:lvlJc w:val="left"/>
       <w:pPr>
@@ -403,7 +470,7 @@
     <w:lvl w:ilvl="0">
       <w:start w:val="1"/>
       <w:numFmt w:val="decimal"/>
-      <w:pStyle w:val="Listennummer2"/>
+      <w:pStyle w:val="Numerada2"/>
       <w:lvlText w:val="%1."/>
       <w:lvlJc w:val="left"/>
       <w:pPr>
@@ -421,7 +488,7 @@
     <w:lvl w:ilvl="0">
       <w:start w:val="1"/>
       <w:numFmt w:val="bullet"/>
-      <w:pStyle w:val="Aufzhlungszeichen5"/>
+      <w:pStyle w:val="Commarcadores5"/>
       <w:lvlText w:val=""/>
       <w:lvlJc w:val="left"/>
       <w:pPr>
@@ -442,7 +509,7 @@
     <w:lvl w:ilvl="0">
       <w:start w:val="1"/>
       <w:numFmt w:val="bullet"/>
-      <w:pStyle w:val="Aufzhlungszeichen4"/>
+      <w:pStyle w:val="Commarcadores4"/>
       <w:lvlText w:val=""/>
       <w:lvlJc w:val="left"/>
       <w:pPr>
@@ -463,7 +530,7 @@
     <w:lvl w:ilvl="0">
       <w:start w:val="1"/>
       <w:numFmt w:val="bullet"/>
-      <w:pStyle w:val="Aufzhlungszeichen3"/>
+      <w:pStyle w:val="Commarcadores3"/>
       <w:lvlText w:val=""/>
       <w:lvlJc w:val="left"/>
       <w:pPr>
@@ -484,7 +551,7 @@
     <w:lvl w:ilvl="0">
       <w:start w:val="1"/>
       <w:numFmt w:val="bullet"/>
-      <w:pStyle w:val="Aufzhlungszeichen2"/>
+      <w:pStyle w:val="Commarcadores2"/>
       <w:lvlText w:val=""/>
       <w:lvlJc w:val="left"/>
       <w:pPr>
@@ -505,7 +572,7 @@
     <w:lvl w:ilvl="0">
       <w:start w:val="1"/>
       <w:numFmt w:val="decimal"/>
-      <w:pStyle w:val="Listennummer"/>
+      <w:pStyle w:val="Numerada"/>
       <w:lvlText w:val="%1."/>
       <w:lvlJc w:val="left"/>
       <w:pPr>
@@ -523,7 +590,7 @@
     <w:lvl w:ilvl="0">
       <w:start w:val="1"/>
       <w:numFmt w:val="bullet"/>
-      <w:pStyle w:val="Aufzhlungszeichen"/>
+      <w:pStyle w:val="Commarcadores"/>
       <w:lvlText w:val=""/>
       <w:lvlJc w:val="left"/>
       <w:pPr>
@@ -1232,55 +1299,55 @@
       </w:pPr>
     </w:lvl>
   </w:abstractNum>
-  <w:num w:numId="1" w16cid:durableId="705328000">
+  <w:num w:numId="1">
     <w:abstractNumId w:val="15"/>
   </w:num>
-  <w:num w:numId="2" w16cid:durableId="1181701843">
+  <w:num w:numId="2">
     <w:abstractNumId w:val="9"/>
   </w:num>
-  <w:num w:numId="3" w16cid:durableId="2076586200">
+  <w:num w:numId="3">
     <w:abstractNumId w:val="7"/>
   </w:num>
-  <w:num w:numId="4" w16cid:durableId="2019304088">
+  <w:num w:numId="4">
     <w:abstractNumId w:val="6"/>
   </w:num>
-  <w:num w:numId="5" w16cid:durableId="821119211">
+  <w:num w:numId="5">
     <w:abstractNumId w:val="5"/>
   </w:num>
-  <w:num w:numId="6" w16cid:durableId="492455694">
+  <w:num w:numId="6">
     <w:abstractNumId w:val="4"/>
   </w:num>
-  <w:num w:numId="7" w16cid:durableId="96802394">
+  <w:num w:numId="7">
     <w:abstractNumId w:val="8"/>
   </w:num>
-  <w:num w:numId="8" w16cid:durableId="678124401">
+  <w:num w:numId="8">
     <w:abstractNumId w:val="3"/>
   </w:num>
-  <w:num w:numId="9" w16cid:durableId="50547495">
+  <w:num w:numId="9">
     <w:abstractNumId w:val="2"/>
   </w:num>
-  <w:num w:numId="10" w16cid:durableId="1145588021">
+  <w:num w:numId="10">
     <w:abstractNumId w:val="1"/>
   </w:num>
-  <w:num w:numId="11" w16cid:durableId="1497644376">
+  <w:num w:numId="11">
     <w:abstractNumId w:val="0"/>
   </w:num>
-  <w:num w:numId="12" w16cid:durableId="603225077">
+  <w:num w:numId="12">
     <w:abstractNumId w:val="14"/>
   </w:num>
-  <w:num w:numId="13" w16cid:durableId="1499929711">
+  <w:num w:numId="13">
     <w:abstractNumId w:val="16"/>
   </w:num>
-  <w:num w:numId="14" w16cid:durableId="1360354492">
+  <w:num w:numId="14">
     <w:abstractNumId w:val="13"/>
   </w:num>
-  <w:num w:numId="15" w16cid:durableId="1292983211">
+  <w:num w:numId="15">
     <w:abstractNumId w:val="11"/>
   </w:num>
-  <w:num w:numId="16" w16cid:durableId="403141508">
+  <w:num w:numId="16">
     <w:abstractNumId w:val="11"/>
   </w:num>
-  <w:num w:numId="17" w16cid:durableId="1653946405">
+  <w:num w:numId="17">
     <w:abstractNumId w:val="12"/>
     <w:lvlOverride w:ilvl="0">
       <w:startOverride w:val="1"/>
@@ -1310,20 +1377,20 @@
       <w:startOverride w:val="1"/>
     </w:lvlOverride>
   </w:num>
-  <w:num w:numId="18" w16cid:durableId="1134520316">
+  <w:num w:numId="18">
     <w:abstractNumId w:val="10"/>
   </w:num>
-  <w:num w:numId="19" w16cid:durableId="96029579">
+  <w:num w:numId="19">
     <w:abstractNumId w:val="11"/>
   </w:num>
-  <w:num w:numId="20" w16cid:durableId="2066030477">
+  <w:num w:numId="20">
     <w:abstractNumId w:val="11"/>
   </w:num>
 </w:numbering>
 </file>
 
 <file path=word/styles.xml><?xml version="1.0" encoding="utf-8"?>
-<w:styles xmlns:mc="http://schemas.openxmlformats.org/markup-compatibility/2006" xmlns:r="http://schemas.openxmlformats.org/officeDocument/2006/relationships" xmlns:w="http://schemas.openxmlformats.org/wordprocessingml/2006/main" xmlns:w14="http://schemas.microsoft.com/office/word/2010/wordml" xmlns:w15="http://schemas.microsoft.com/office/word/2012/wordml" xmlns:w16cex="http://schemas.microsoft.com/office/word/2018/wordml/cex" xmlns:w16cid="http://schemas.microsoft.com/office/word/2016/wordml/cid" xmlns:w16="http://schemas.microsoft.com/office/word/2018/wordml" xmlns:w16sdtdh="http://schemas.microsoft.com/office/word/2020/wordml/sdtdatahash" xmlns:w16se="http://schemas.microsoft.com/office/word/2015/wordml/symex" mc:Ignorable="w14 w15 w16se w16cid w16 w16cex w16sdtdh">
+<w:styles xmlns:mc="http://schemas.openxmlformats.org/markup-compatibility/2006" xmlns:r="http://schemas.openxmlformats.org/officeDocument/2006/relationships" xmlns:w="http://schemas.openxmlformats.org/wordprocessingml/2006/main" xmlns:w14="http://schemas.microsoft.com/office/word/2010/wordml" xmlns:w15="http://schemas.microsoft.com/office/word/2012/wordml" xmlns:w16se="http://schemas.microsoft.com/office/word/2015/wordml/symex" mc:Ignorable="w14 w15 w16se">
   <w:docDefaults>
     <w:rPrDefault>
       <w:rPr>
@@ -1340,7 +1407,7 @@
       </w:pPr>
     </w:pPrDefault>
   </w:docDefaults>
-  <w:latentStyles w:defLockedState="0" w:defUIPriority="99" w:defSemiHidden="0" w:defUnhideWhenUsed="0" w:defQFormat="0" w:count="376">
+  <w:latentStyles w:defLockedState="0" w:defUIPriority="99" w:defSemiHidden="0" w:defUnhideWhenUsed="0" w:defQFormat="0" w:count="371">
     <w:lsdException w:name="Normal" w:uiPriority="0" w:qFormat="1"/>
     <w:lsdException w:name="heading 1" w:uiPriority="9" w:qFormat="1"/>
     <w:lsdException w:name="heading 2" w:semiHidden="1" w:uiPriority="9" w:unhideWhenUsed="1" w:qFormat="1"/>
@@ -1446,6 +1513,7 @@
     <w:lsdException w:name="HTML Sample" w:semiHidden="1" w:unhideWhenUsed="1"/>
     <w:lsdException w:name="HTML Typewriter" w:semiHidden="1" w:unhideWhenUsed="1"/>
     <w:lsdException w:name="HTML Variable" w:semiHidden="1" w:unhideWhenUsed="1"/>
+    <w:lsdException w:name="Normal Table" w:semiHidden="1" w:unhideWhenUsed="1"/>
     <w:lsdException w:name="annotation subject" w:semiHidden="1" w:unhideWhenUsed="1"/>
     <w:lsdException w:name="No List" w:semiHidden="1" w:unhideWhenUsed="1"/>
     <w:lsdException w:name="Outline List 1" w:semiHidden="1" w:unhideWhenUsed="1"/>
@@ -1492,8 +1560,10 @@
     <w:lsdException w:name="Table Subtle 2" w:semiHidden="1" w:unhideWhenUsed="1"/>
     <w:lsdException w:name="Table Web 1" w:semiHidden="1" w:unhideWhenUsed="1"/>
     <w:lsdException w:name="Table Web 2" w:semiHidden="1" w:unhideWhenUsed="1"/>
+    <w:lsdException w:name="Table Web 3" w:semiHidden="1" w:unhideWhenUsed="1"/>
     <w:lsdException w:name="Balloon Text" w:semiHidden="1" w:unhideWhenUsed="1"/>
     <w:lsdException w:name="Table Grid" w:uiPriority="39"/>
+    <w:lsdException w:name="Table Theme" w:semiHidden="1" w:unhideWhenUsed="1"/>
     <w:lsdException w:name="Placeholder Text" w:semiHidden="1"/>
     <w:lsdException w:name="No Spacing" w:uiPriority="1" w:qFormat="1"/>
     <w:lsdException w:name="Light Shading" w:uiPriority="60"/>
@@ -1709,13 +1779,8 @@
     <w:lsdException w:name="List Table 5 Dark Accent 6" w:uiPriority="50"/>
     <w:lsdException w:name="List Table 6 Colorful Accent 6" w:uiPriority="51"/>
     <w:lsdException w:name="List Table 7 Colorful Accent 6" w:uiPriority="52"/>
-    <w:lsdException w:name="Mention" w:semiHidden="1" w:unhideWhenUsed="1"/>
-    <w:lsdException w:name="Smart Hyperlink" w:semiHidden="1" w:unhideWhenUsed="1"/>
-    <w:lsdException w:name="Hashtag" w:semiHidden="1" w:unhideWhenUsed="1"/>
-    <w:lsdException w:name="Unresolved Mention" w:semiHidden="1" w:unhideWhenUsed="1"/>
-    <w:lsdException w:name="Smart Link" w:semiHidden="1" w:unhideWhenUsed="1"/>
   </w:latentStyles>
-  <w:style w:type="paragraph" w:default="1" w:styleId="Standard">
+  <w:style w:type="paragraph" w:default="1" w:styleId="Normal">
     <w:name w:val="Normal"/>
     <w:qFormat/>
     <w:rsid w:val="00353CBB"/>
@@ -1727,11 +1792,11 @@
       <w:rFonts w:ascii="Helvetica Neue Light" w:hAnsi="Helvetica Neue Light"/>
     </w:rPr>
   </w:style>
-  <w:style w:type="paragraph" w:styleId="berschrift1">
+  <w:style w:type="paragraph" w:styleId="Ttulo1">
     <w:name w:val="heading 1"/>
-    <w:basedOn w:val="Standard"/>
-    <w:next w:val="Standard"/>
-    <w:link w:val="berschrift1Zchn"/>
+    <w:basedOn w:val="Normal"/>
+    <w:next w:val="Normal"/>
+    <w:link w:val="Ttulo1Char"/>
     <w:uiPriority w:val="7"/>
     <w:qFormat/>
     <w:rsid w:val="00353CBB"/>
@@ -1750,11 +1815,11 @@
       <w:szCs w:val="32"/>
     </w:rPr>
   </w:style>
-  <w:style w:type="paragraph" w:styleId="berschrift2">
+  <w:style w:type="paragraph" w:styleId="Ttulo2">
     <w:name w:val="heading 2"/>
-    <w:basedOn w:val="Standard"/>
-    <w:next w:val="Standard"/>
-    <w:link w:val="berschrift2Zchn"/>
+    <w:basedOn w:val="Normal"/>
+    <w:next w:val="Normal"/>
+    <w:link w:val="Ttulo2Char"/>
     <w:uiPriority w:val="8"/>
     <w:qFormat/>
     <w:rsid w:val="00353CBB"/>
@@ -1773,11 +1838,11 @@
       <w:szCs w:val="26"/>
     </w:rPr>
   </w:style>
-  <w:style w:type="paragraph" w:styleId="berschrift3">
+  <w:style w:type="paragraph" w:styleId="Ttulo3">
     <w:name w:val="heading 3"/>
-    <w:basedOn w:val="Standard"/>
-    <w:next w:val="Standard"/>
-    <w:link w:val="berschrift3Zchn"/>
+    <w:basedOn w:val="Normal"/>
+    <w:next w:val="Normal"/>
+    <w:link w:val="Ttulo3Char"/>
     <w:uiPriority w:val="9"/>
     <w:qFormat/>
     <w:rsid w:val="00353CBB"/>
@@ -1796,11 +1861,11 @@
       <w:szCs w:val="24"/>
     </w:rPr>
   </w:style>
-  <w:style w:type="paragraph" w:styleId="berschrift4">
+  <w:style w:type="paragraph" w:styleId="Ttulo4">
     <w:name w:val="heading 4"/>
-    <w:basedOn w:val="Standard"/>
-    <w:next w:val="Standard"/>
-    <w:link w:val="berschrift4Zchn"/>
+    <w:basedOn w:val="Normal"/>
+    <w:next w:val="Normal"/>
+    <w:link w:val="Ttulo4Char"/>
     <w:uiPriority w:val="9"/>
     <w:qFormat/>
     <w:rsid w:val="00353CBB"/>
@@ -1818,11 +1883,11 @@
       <w:sz w:val="24"/>
     </w:rPr>
   </w:style>
-  <w:style w:type="paragraph" w:styleId="berschrift5">
+  <w:style w:type="paragraph" w:styleId="Ttulo5">
     <w:name w:val="heading 5"/>
-    <w:basedOn w:val="Standard"/>
-    <w:next w:val="Standard"/>
-    <w:link w:val="berschrift5Zchn"/>
+    <w:basedOn w:val="Normal"/>
+    <w:next w:val="Normal"/>
+    <w:link w:val="Ttulo5Char"/>
     <w:uiPriority w:val="9"/>
     <w:semiHidden/>
     <w:qFormat/>
@@ -1840,11 +1905,11 @@
       <w:sz w:val="24"/>
     </w:rPr>
   </w:style>
-  <w:style w:type="paragraph" w:styleId="berschrift6">
+  <w:style w:type="paragraph" w:styleId="Ttulo6">
     <w:name w:val="heading 6"/>
-    <w:basedOn w:val="Standard"/>
-    <w:next w:val="Standard"/>
-    <w:link w:val="berschrift6Zchn"/>
+    <w:basedOn w:val="Normal"/>
+    <w:next w:val="Normal"/>
+    <w:link w:val="Ttulo6Char"/>
     <w:uiPriority w:val="9"/>
     <w:semiHidden/>
     <w:unhideWhenUsed/>
@@ -1861,11 +1926,11 @@
       <w:color w:val="70000C" w:themeColor="accent1" w:themeShade="7F"/>
     </w:rPr>
   </w:style>
-  <w:style w:type="paragraph" w:styleId="berschrift7">
+  <w:style w:type="paragraph" w:styleId="Ttulo7">
     <w:name w:val="heading 7"/>
-    <w:basedOn w:val="Standard"/>
-    <w:next w:val="Standard"/>
-    <w:link w:val="berschrift7Zchn"/>
+    <w:basedOn w:val="Normal"/>
+    <w:next w:val="Normal"/>
+    <w:link w:val="Ttulo7Char"/>
     <w:uiPriority w:val="9"/>
     <w:semiHidden/>
     <w:unhideWhenUsed/>
@@ -1884,11 +1949,11 @@
       <w:color w:val="70000C" w:themeColor="accent1" w:themeShade="7F"/>
     </w:rPr>
   </w:style>
-  <w:style w:type="paragraph" w:styleId="berschrift8">
+  <w:style w:type="paragraph" w:styleId="Ttulo8">
     <w:name w:val="heading 8"/>
-    <w:basedOn w:val="Standard"/>
-    <w:next w:val="Standard"/>
-    <w:link w:val="berschrift8Zchn"/>
+    <w:basedOn w:val="Normal"/>
+    <w:next w:val="Normal"/>
+    <w:link w:val="Ttulo8Char"/>
     <w:uiPriority w:val="9"/>
     <w:semiHidden/>
     <w:unhideWhenUsed/>
@@ -1907,11 +1972,11 @@
       <w:szCs w:val="21"/>
     </w:rPr>
   </w:style>
-  <w:style w:type="paragraph" w:styleId="berschrift9">
+  <w:style w:type="paragraph" w:styleId="Ttulo9">
     <w:name w:val="heading 9"/>
-    <w:basedOn w:val="Standard"/>
-    <w:next w:val="Standard"/>
-    <w:link w:val="berschrift9Zchn"/>
+    <w:basedOn w:val="Normal"/>
+    <w:next w:val="Normal"/>
+    <w:link w:val="Ttulo9Char"/>
     <w:uiPriority w:val="9"/>
     <w:semiHidden/>
     <w:unhideWhenUsed/>
@@ -1932,13 +1997,13 @@
       <w:szCs w:val="21"/>
     </w:rPr>
   </w:style>
-  <w:style w:type="character" w:default="1" w:styleId="Absatz-Standardschriftart">
+  <w:style w:type="character" w:default="1" w:styleId="Fontepargpadro">
     <w:name w:val="Default Paragraph Font"/>
     <w:uiPriority w:val="1"/>
     <w:semiHidden/>
     <w:unhideWhenUsed/>
   </w:style>
-  <w:style w:type="table" w:default="1" w:styleId="NormaleTabelle">
+  <w:style w:type="table" w:default="1" w:styleId="Tabelanormal">
     <w:name w:val="Normal Table"/>
     <w:uiPriority w:val="99"/>
     <w:semiHidden/>
@@ -1953,16 +2018,16 @@
       </w:tblCellMar>
     </w:tblPr>
   </w:style>
-  <w:style w:type="numbering" w:default="1" w:styleId="KeineListe">
+  <w:style w:type="numbering" w:default="1" w:styleId="Semlista">
     <w:name w:val="No List"/>
     <w:uiPriority w:val="99"/>
     <w:semiHidden/>
     <w:unhideWhenUsed/>
   </w:style>
-  <w:style w:type="character" w:customStyle="1" w:styleId="berschrift1Zchn">
-    <w:name w:val="Überschrift 1 Zchn"/>
-    <w:basedOn w:val="Absatz-Standardschriftart"/>
-    <w:link w:val="berschrift1"/>
+  <w:style w:type="character" w:customStyle="1" w:styleId="Ttulo1Char">
+    <w:name w:val="Título 1 Char"/>
+    <w:basedOn w:val="Fontepargpadro"/>
+    <w:link w:val="Ttulo1"/>
     <w:uiPriority w:val="7"/>
     <w:rsid w:val="00353CBB"/>
     <w:rPr>
@@ -1974,11 +2039,11 @@
       <w:szCs w:val="32"/>
     </w:rPr>
   </w:style>
-  <w:style w:type="paragraph" w:styleId="Titel">
+  <w:style w:type="paragraph" w:styleId="Ttulo">
     <w:name w:val="Title"/>
-    <w:basedOn w:val="Standard"/>
-    <w:next w:val="Standard"/>
-    <w:link w:val="TitelZchn"/>
+    <w:basedOn w:val="Normal"/>
+    <w:next w:val="Normal"/>
+    <w:link w:val="TtuloChar"/>
     <w:uiPriority w:val="10"/>
     <w:semiHidden/>
     <w:qFormat/>
@@ -1999,10 +2064,10 @@
       <w:szCs w:val="56"/>
     </w:rPr>
   </w:style>
-  <w:style w:type="character" w:customStyle="1" w:styleId="TitelZchn">
-    <w:name w:val="Titel Zchn"/>
-    <w:basedOn w:val="Absatz-Standardschriftart"/>
-    <w:link w:val="Titel"/>
+  <w:style w:type="character" w:customStyle="1" w:styleId="TtuloChar">
+    <w:name w:val="Título Char"/>
+    <w:basedOn w:val="Fontepargpadro"/>
+    <w:link w:val="Ttulo"/>
     <w:uiPriority w:val="10"/>
     <w:semiHidden/>
     <w:rsid w:val="004105BA"/>
@@ -2017,10 +2082,10 @@
       <w:szCs w:val="56"/>
     </w:rPr>
   </w:style>
-  <w:style w:type="character" w:customStyle="1" w:styleId="berschrift2Zchn">
-    <w:name w:val="Überschrift 2 Zchn"/>
-    <w:basedOn w:val="Absatz-Standardschriftart"/>
-    <w:link w:val="berschrift2"/>
+  <w:style w:type="character" w:customStyle="1" w:styleId="Ttulo2Char">
+    <w:name w:val="Título 2 Char"/>
+    <w:basedOn w:val="Fontepargpadro"/>
+    <w:link w:val="Ttulo2"/>
     <w:uiPriority w:val="8"/>
     <w:rsid w:val="00353CBB"/>
     <w:rPr>
@@ -2032,10 +2097,10 @@
       <w:szCs w:val="26"/>
     </w:rPr>
   </w:style>
-  <w:style w:type="character" w:customStyle="1" w:styleId="berschrift3Zchn">
-    <w:name w:val="Überschrift 3 Zchn"/>
-    <w:basedOn w:val="Absatz-Standardschriftart"/>
-    <w:link w:val="berschrift3"/>
+  <w:style w:type="character" w:customStyle="1" w:styleId="Ttulo3Char">
+    <w:name w:val="Título 3 Char"/>
+    <w:basedOn w:val="Fontepargpadro"/>
+    <w:link w:val="Ttulo3"/>
     <w:uiPriority w:val="9"/>
     <w:rsid w:val="00353CBB"/>
     <w:rPr>
@@ -2047,10 +2112,10 @@
       <w:szCs w:val="24"/>
     </w:rPr>
   </w:style>
-  <w:style w:type="character" w:customStyle="1" w:styleId="berschrift4Zchn">
-    <w:name w:val="Überschrift 4 Zchn"/>
-    <w:basedOn w:val="Absatz-Standardschriftart"/>
-    <w:link w:val="berschrift4"/>
+  <w:style w:type="character" w:customStyle="1" w:styleId="Ttulo4Char">
+    <w:name w:val="Título 4 Char"/>
+    <w:basedOn w:val="Fontepargpadro"/>
+    <w:link w:val="Ttulo4"/>
     <w:uiPriority w:val="9"/>
     <w:rsid w:val="00353CBB"/>
     <w:rPr>
@@ -2062,10 +2127,10 @@
       <w:sz w:val="24"/>
     </w:rPr>
   </w:style>
-  <w:style w:type="character" w:customStyle="1" w:styleId="berschrift5Zchn">
-    <w:name w:val="Überschrift 5 Zchn"/>
-    <w:basedOn w:val="Absatz-Standardschriftart"/>
-    <w:link w:val="berschrift5"/>
+  <w:style w:type="character" w:customStyle="1" w:styleId="Ttulo5Char">
+    <w:name w:val="Título 5 Char"/>
+    <w:basedOn w:val="Fontepargpadro"/>
+    <w:link w:val="Ttulo5"/>
     <w:uiPriority w:val="9"/>
     <w:semiHidden/>
     <w:rsid w:val="00353CBB"/>
@@ -2077,10 +2142,10 @@
       <w:sz w:val="24"/>
     </w:rPr>
   </w:style>
-  <w:style w:type="character" w:styleId="Hervorhebung">
+  <w:style w:type="character" w:styleId="nfase">
     <w:name w:val="Emphasis"/>
     <w:aliases w:val="Hervorhebung (Zeichen)"/>
-    <w:basedOn w:val="Absatz-Standardschriftart"/>
+    <w:basedOn w:val="Fontepargpadro"/>
     <w:uiPriority w:val="20"/>
     <w:semiHidden/>
     <w:qFormat/>
@@ -2092,9 +2157,9 @@
       <w:iCs/>
     </w:rPr>
   </w:style>
-  <w:style w:type="character" w:styleId="SchwacheHervorhebung">
+  <w:style w:type="character" w:styleId="nfaseSutil">
     <w:name w:val="Subtle Emphasis"/>
-    <w:basedOn w:val="Absatz-Standardschriftart"/>
+    <w:basedOn w:val="Fontepargpadro"/>
     <w:uiPriority w:val="19"/>
     <w:semiHidden/>
     <w:qFormat/>
@@ -2107,12 +2172,12 @@
       <w:color w:val="5E8191" w:themeColor="text1" w:themeTint="BF"/>
     </w:rPr>
   </w:style>
-  <w:style w:type="paragraph" w:styleId="Untertitel">
+  <w:style w:type="paragraph" w:styleId="Subttulo">
     <w:name w:val="Subtitle"/>
     <w:aliases w:val="Hervorgehobener Absatz"/>
-    <w:basedOn w:val="Standard"/>
-    <w:next w:val="Standard"/>
-    <w:link w:val="UntertitelZchn"/>
+    <w:basedOn w:val="Normal"/>
+    <w:next w:val="Normal"/>
+    <w:link w:val="SubttuloChar"/>
     <w:uiPriority w:val="39"/>
     <w:unhideWhenUsed/>
     <w:rsid w:val="004105BA"/>
@@ -2130,11 +2195,11 @@
       <w:sz w:val="32"/>
     </w:rPr>
   </w:style>
-  <w:style w:type="character" w:customStyle="1" w:styleId="UntertitelZchn">
-    <w:name w:val="Untertitel Zchn"/>
-    <w:aliases w:val="Hervorgehobener Absatz Zchn"/>
-    <w:basedOn w:val="Absatz-Standardschriftart"/>
-    <w:link w:val="Untertitel"/>
+  <w:style w:type="character" w:customStyle="1" w:styleId="SubttuloChar">
+    <w:name w:val="Subtítulo Char"/>
+    <w:aliases w:val="Hervorgehobener Absatz Char"/>
+    <w:basedOn w:val="Fontepargpadro"/>
+    <w:link w:val="Subttulo"/>
     <w:uiPriority w:val="39"/>
     <w:rsid w:val="004105BA"/>
     <w:rPr>
@@ -2145,9 +2210,9 @@
       <w:sz w:val="32"/>
     </w:rPr>
   </w:style>
-  <w:style w:type="paragraph" w:styleId="Listenabsatz">
+  <w:style w:type="paragraph" w:styleId="PargrafodaLista">
     <w:name w:val="List Paragraph"/>
-    <w:basedOn w:val="Standard"/>
+    <w:basedOn w:val="Normal"/>
     <w:uiPriority w:val="34"/>
     <w:unhideWhenUsed/>
     <w:rsid w:val="00735E93"/>
@@ -2165,9 +2230,9 @@
       </w:numPr>
     </w:pPr>
   </w:style>
-  <w:style w:type="character" w:styleId="Fett">
+  <w:style w:type="character" w:styleId="Forte">
     <w:name w:val="Strong"/>
-    <w:basedOn w:val="Absatz-Standardschriftart"/>
+    <w:basedOn w:val="Fontepargpadro"/>
     <w:uiPriority w:val="22"/>
     <w:unhideWhenUsed/>
     <w:rsid w:val="00735E93"/>
@@ -2178,10 +2243,10 @@
       <w:i w:val="0"/>
     </w:rPr>
   </w:style>
-  <w:style w:type="paragraph" w:styleId="Kopfzeile">
+  <w:style w:type="paragraph" w:styleId="Cabealho">
     <w:name w:val="header"/>
-    <w:basedOn w:val="Standard"/>
-    <w:link w:val="KopfzeileZchn"/>
+    <w:basedOn w:val="Normal"/>
+    <w:link w:val="CabealhoChar"/>
     <w:uiPriority w:val="29"/>
     <w:qFormat/>
     <w:rsid w:val="00353CBB"/>
@@ -2196,10 +2261,10 @@
       <w:sz w:val="24"/>
     </w:rPr>
   </w:style>
-  <w:style w:type="character" w:customStyle="1" w:styleId="KopfzeileZchn">
-    <w:name w:val="Kopfzeile Zchn"/>
-    <w:basedOn w:val="Absatz-Standardschriftart"/>
-    <w:link w:val="Kopfzeile"/>
+  <w:style w:type="character" w:customStyle="1" w:styleId="CabealhoChar">
+    <w:name w:val="Cabeçalho Char"/>
+    <w:basedOn w:val="Fontepargpadro"/>
+    <w:link w:val="Cabealho"/>
     <w:uiPriority w:val="29"/>
     <w:rsid w:val="00353CBB"/>
     <w:rPr>
@@ -2209,10 +2274,10 @@
       <w:sz w:val="24"/>
     </w:rPr>
   </w:style>
-  <w:style w:type="paragraph" w:styleId="Fuzeile">
+  <w:style w:type="paragraph" w:styleId="Rodap">
     <w:name w:val="footer"/>
-    <w:basedOn w:val="Standard"/>
-    <w:link w:val="FuzeileZchn"/>
+    <w:basedOn w:val="Normal"/>
+    <w:link w:val="RodapChar"/>
     <w:uiPriority w:val="30"/>
     <w:qFormat/>
     <w:rsid w:val="00353CBB"/>
@@ -2227,10 +2292,10 @@
       <w:sz w:val="24"/>
     </w:rPr>
   </w:style>
-  <w:style w:type="character" w:customStyle="1" w:styleId="FuzeileZchn">
-    <w:name w:val="Fußzeile Zchn"/>
-    <w:basedOn w:val="Absatz-Standardschriftart"/>
-    <w:link w:val="Fuzeile"/>
+  <w:style w:type="character" w:customStyle="1" w:styleId="RodapChar">
+    <w:name w:val="Rodapé Char"/>
+    <w:basedOn w:val="Fontepargpadro"/>
+    <w:link w:val="Rodap"/>
     <w:uiPriority w:val="30"/>
     <w:rsid w:val="00353CBB"/>
     <w:rPr>
@@ -2240,9 +2305,9 @@
       <w:sz w:val="24"/>
     </w:rPr>
   </w:style>
-  <w:style w:type="character" w:styleId="Platzhaltertext">
+  <w:style w:type="character" w:styleId="TextodoEspaoReservado">
     <w:name w:val="Placeholder Text"/>
-    <w:basedOn w:val="Absatz-Standardschriftart"/>
+    <w:basedOn w:val="Fontepargpadro"/>
     <w:uiPriority w:val="99"/>
     <w:semiHidden/>
     <w:rsid w:val="00E9733C"/>
@@ -2253,9 +2318,9 @@
       <w:color w:val="808080"/>
     </w:rPr>
   </w:style>
-  <w:style w:type="table" w:styleId="Tabellenraster">
+  <w:style w:type="table" w:styleId="Tabelacomgrade">
     <w:name w:val="Table Grid"/>
-    <w:basedOn w:val="NormaleTabelle"/>
+    <w:basedOn w:val="Tabelanormal"/>
     <w:uiPriority w:val="39"/>
     <w:rsid w:val="00FD71C9"/>
     <w:pPr>
@@ -2303,10 +2368,10 @@
       </w:tcPr>
     </w:tblStylePr>
   </w:style>
-  <w:style w:type="table" w:styleId="EinfacheTabelle1">
+  <w:style w:type="table" w:styleId="TabelaSimples1">
     <w:name w:val="Plain Table 1"/>
     <w:aliases w:val="UHH 1"/>
-    <w:basedOn w:val="NormaleTabelle"/>
+    <w:basedOn w:val="Tabelanormal"/>
     <w:uiPriority w:val="41"/>
     <w:rsid w:val="00FD71C9"/>
     <w:pPr>
@@ -2394,10 +2459,10 @@
       </w:tcPr>
     </w:tblStylePr>
   </w:style>
-  <w:style w:type="table" w:styleId="EinfacheTabelle3">
+  <w:style w:type="table" w:styleId="TabelaSimples3">
     <w:name w:val="Plain Table 3"/>
     <w:aliases w:val="UHH | Jahreszahlen"/>
-    <w:basedOn w:val="NormaleTabelle"/>
+    <w:basedOn w:val="Tabelanormal"/>
     <w:uiPriority w:val="43"/>
     <w:rsid w:val="00704865"/>
     <w:pPr>
@@ -2489,9 +2554,9 @@
       </w:tcPr>
     </w:tblStylePr>
   </w:style>
-  <w:style w:type="table" w:styleId="TabellemithellemGitternetz">
+  <w:style w:type="table" w:styleId="TabeladeGradeClara">
     <w:name w:val="Grid Table Light"/>
-    <w:basedOn w:val="NormaleTabelle"/>
+    <w:basedOn w:val="Tabelanormal"/>
     <w:uiPriority w:val="40"/>
     <w:rsid w:val="00704865"/>
     <w:pPr>
@@ -2508,9 +2573,9 @@
       </w:tblBorders>
     </w:tblPr>
   </w:style>
-  <w:style w:type="table" w:styleId="EinfacheTabelle4">
+  <w:style w:type="table" w:styleId="TabelaSimples4">
     <w:name w:val="Plain Table 4"/>
-    <w:basedOn w:val="NormaleTabelle"/>
+    <w:basedOn w:val="Tabelanormal"/>
     <w:uiPriority w:val="44"/>
     <w:rsid w:val="00704865"/>
     <w:pPr>
@@ -2559,7 +2624,7 @@
   </w:style>
   <w:style w:type="table" w:customStyle="1" w:styleId="UHHDatentabelle">
     <w:name w:val="UHH | Datentabelle"/>
-    <w:basedOn w:val="NormaleTabelle"/>
+    <w:basedOn w:val="Tabelanormal"/>
     <w:uiPriority w:val="99"/>
     <w:rsid w:val="0038501C"/>
     <w:pPr>
@@ -2569,8 +2634,8 @@
   </w:style>
   <w:style w:type="paragraph" w:customStyle="1" w:styleId="DanachAbstand">
     <w:name w:val="Danach Abstand"/>
-    <w:basedOn w:val="Standard"/>
-    <w:next w:val="Standard"/>
+    <w:basedOn w:val="Normal"/>
+    <w:next w:val="Normal"/>
     <w:link w:val="DanachAbstandZchn"/>
     <w:uiPriority w:val="18"/>
     <w:qFormat/>
@@ -2585,7 +2650,7 @@
   <w:style w:type="paragraph" w:customStyle="1" w:styleId="DavorAbstand">
     <w:name w:val="Davor Abstand"/>
     <w:basedOn w:val="DanachAbstand"/>
-    <w:next w:val="Standard"/>
+    <w:next w:val="Normal"/>
     <w:link w:val="DavorAbstandZchn"/>
     <w:uiPriority w:val="19"/>
     <w:qFormat/>
@@ -2599,7 +2664,7 @@
   </w:style>
   <w:style w:type="character" w:customStyle="1" w:styleId="DanachAbstandZchn">
     <w:name w:val="Danach Abstand Zchn"/>
-    <w:basedOn w:val="Absatz-Standardschriftart"/>
+    <w:basedOn w:val="Fontepargpadro"/>
     <w:link w:val="DanachAbstand"/>
     <w:uiPriority w:val="18"/>
     <w:rsid w:val="001A63BC"/>
@@ -2613,7 +2678,7 @@
   </w:style>
   <w:style w:type="character" w:styleId="Hyperlink">
     <w:name w:val="Hyperlink"/>
-    <w:basedOn w:val="Absatz-Standardschriftart"/>
+    <w:basedOn w:val="Fontepargpadro"/>
     <w:uiPriority w:val="99"/>
     <w:rsid w:val="00AB5A90"/>
     <w:rPr>
@@ -2639,9 +2704,9 @@
       <w:lang w:val="en-GB"/>
     </w:rPr>
   </w:style>
-  <w:style w:type="character" w:styleId="NichtaufgelsteErwhnung">
+  <w:style w:type="character" w:customStyle="1" w:styleId="UnresolvedMention">
     <w:name w:val="Unresolved Mention"/>
-    <w:basedOn w:val="Absatz-Standardschriftart"/>
+    <w:basedOn w:val="Fontepargpadro"/>
     <w:uiPriority w:val="99"/>
     <w:semiHidden/>
     <w:unhideWhenUsed/>
@@ -2654,9 +2719,9 @@
       <w:shd w:val="clear" w:color="auto" w:fill="E1DFDD"/>
     </w:rPr>
   </w:style>
-  <w:style w:type="character" w:styleId="BesuchterLink">
+  <w:style w:type="character" w:styleId="HiperlinkVisitado">
     <w:name w:val="FollowedHyperlink"/>
-    <w:basedOn w:val="Absatz-Standardschriftart"/>
+    <w:basedOn w:val="Fontepargpadro"/>
     <w:uiPriority w:val="99"/>
     <w:semiHidden/>
     <w:unhideWhenUsed/>
@@ -2669,9 +2734,9 @@
       <w:u w:val="single"/>
     </w:rPr>
   </w:style>
-  <w:style w:type="character" w:styleId="Kommentarzeichen">
+  <w:style w:type="character" w:styleId="Refdecomentrio">
     <w:name w:val="annotation reference"/>
-    <w:basedOn w:val="Absatz-Standardschriftart"/>
+    <w:basedOn w:val="Fontepargpadro"/>
     <w:uiPriority w:val="99"/>
     <w:semiHidden/>
     <w:unhideWhenUsed/>
@@ -2684,10 +2749,10 @@
       <w:szCs w:val="16"/>
     </w:rPr>
   </w:style>
-  <w:style w:type="paragraph" w:styleId="Kommentartext">
+  <w:style w:type="paragraph" w:styleId="Textodecomentrio">
     <w:name w:val="annotation text"/>
-    <w:basedOn w:val="Standard"/>
-    <w:link w:val="KommentartextZchn"/>
+    <w:basedOn w:val="Normal"/>
+    <w:link w:val="TextodecomentrioChar"/>
     <w:uiPriority w:val="99"/>
     <w:semiHidden/>
     <w:unhideWhenUsed/>
@@ -2699,10 +2764,10 @@
       <w:szCs w:val="20"/>
     </w:rPr>
   </w:style>
-  <w:style w:type="character" w:customStyle="1" w:styleId="KommentartextZchn">
-    <w:name w:val="Kommentartext Zchn"/>
-    <w:basedOn w:val="Absatz-Standardschriftart"/>
-    <w:link w:val="Kommentartext"/>
+  <w:style w:type="character" w:customStyle="1" w:styleId="TextodecomentrioChar">
+    <w:name w:val="Texto de comentário Char"/>
+    <w:basedOn w:val="Fontepargpadro"/>
+    <w:link w:val="Textodecomentrio"/>
     <w:uiPriority w:val="99"/>
     <w:semiHidden/>
     <w:rsid w:val="00A04031"/>
@@ -2714,11 +2779,11 @@
       <w:szCs w:val="20"/>
     </w:rPr>
   </w:style>
-  <w:style w:type="paragraph" w:styleId="Kommentarthema">
+  <w:style w:type="paragraph" w:styleId="Assuntodocomentrio">
     <w:name w:val="annotation subject"/>
-    <w:basedOn w:val="Kommentartext"/>
-    <w:next w:val="Kommentartext"/>
-    <w:link w:val="KommentarthemaZchn"/>
+    <w:basedOn w:val="Textodecomentrio"/>
+    <w:next w:val="Textodecomentrio"/>
+    <w:link w:val="AssuntodocomentrioChar"/>
     <w:uiPriority w:val="99"/>
     <w:semiHidden/>
     <w:unhideWhenUsed/>
@@ -2728,10 +2793,10 @@
       <w:bCs/>
     </w:rPr>
   </w:style>
-  <w:style w:type="character" w:customStyle="1" w:styleId="KommentarthemaZchn">
-    <w:name w:val="Kommentarthema Zchn"/>
-    <w:basedOn w:val="KommentartextZchn"/>
-    <w:link w:val="Kommentarthema"/>
+  <w:style w:type="character" w:customStyle="1" w:styleId="AssuntodocomentrioChar">
+    <w:name w:val="Assunto do comentário Char"/>
+    <w:basedOn w:val="TextodecomentrioChar"/>
+    <w:link w:val="Assuntodocomentrio"/>
     <w:uiPriority w:val="99"/>
     <w:semiHidden/>
     <w:rsid w:val="00A04031"/>
@@ -2744,10 +2809,10 @@
       <w:szCs w:val="20"/>
     </w:rPr>
   </w:style>
-  <w:style w:type="paragraph" w:styleId="Sprechblasentext">
+  <w:style w:type="paragraph" w:styleId="Textodebalo">
     <w:name w:val="Balloon Text"/>
-    <w:basedOn w:val="Standard"/>
-    <w:link w:val="SprechblasentextZchn"/>
+    <w:basedOn w:val="Normal"/>
+    <w:link w:val="TextodebaloChar"/>
     <w:uiPriority w:val="99"/>
     <w:semiHidden/>
     <w:unhideWhenUsed/>
@@ -2761,10 +2826,10 @@
       <w:szCs w:val="18"/>
     </w:rPr>
   </w:style>
-  <w:style w:type="character" w:customStyle="1" w:styleId="SprechblasentextZchn">
-    <w:name w:val="Sprechblasentext Zchn"/>
-    <w:basedOn w:val="Absatz-Standardschriftart"/>
-    <w:link w:val="Sprechblasentext"/>
+  <w:style w:type="character" w:customStyle="1" w:styleId="TextodebaloChar">
+    <w:name w:val="Texto de balão Char"/>
+    <w:basedOn w:val="Fontepargpadro"/>
+    <w:link w:val="Textodebalo"/>
     <w:uiPriority w:val="99"/>
     <w:semiHidden/>
     <w:rsid w:val="00A04031"/>
@@ -2776,10 +2841,10 @@
       <w:szCs w:val="18"/>
     </w:rPr>
   </w:style>
-  <w:style w:type="paragraph" w:styleId="Abbildungsverzeichnis">
+  <w:style w:type="paragraph" w:styleId="ndicedeilustraes">
     <w:name w:val="table of figures"/>
-    <w:basedOn w:val="Standard"/>
-    <w:next w:val="Standard"/>
+    <w:basedOn w:val="Normal"/>
+    <w:next w:val="Normal"/>
     <w:uiPriority w:val="99"/>
     <w:semiHidden/>
     <w:unhideWhenUsed/>
@@ -2788,20 +2853,20 @@
       <w:spacing w:after="0"/>
     </w:pPr>
   </w:style>
-  <w:style w:type="paragraph" w:styleId="Anrede">
+  <w:style w:type="paragraph" w:styleId="Saudao">
     <w:name w:val="Salutation"/>
-    <w:basedOn w:val="Standard"/>
-    <w:next w:val="Standard"/>
-    <w:link w:val="AnredeZchn"/>
-    <w:uiPriority w:val="99"/>
-    <w:semiHidden/>
-    <w:unhideWhenUsed/>
-    <w:rsid w:val="00A04031"/>
-  </w:style>
-  <w:style w:type="character" w:customStyle="1" w:styleId="AnredeZchn">
-    <w:name w:val="Anrede Zchn"/>
-    <w:basedOn w:val="Absatz-Standardschriftart"/>
-    <w:link w:val="Anrede"/>
+    <w:basedOn w:val="Normal"/>
+    <w:next w:val="Normal"/>
+    <w:link w:val="SaudaoChar"/>
+    <w:uiPriority w:val="99"/>
+    <w:semiHidden/>
+    <w:unhideWhenUsed/>
+    <w:rsid w:val="00A04031"/>
+  </w:style>
+  <w:style w:type="character" w:customStyle="1" w:styleId="SaudaoChar">
+    <w:name w:val="Saudação Char"/>
+    <w:basedOn w:val="Fontepargpadro"/>
+    <w:link w:val="Saudao"/>
     <w:uiPriority w:val="99"/>
     <w:semiHidden/>
     <w:rsid w:val="00A04031"/>
@@ -2811,9 +2876,9 @@
       <w:i w:val="0"/>
     </w:rPr>
   </w:style>
-  <w:style w:type="paragraph" w:styleId="Aufzhlungszeichen">
+  <w:style w:type="paragraph" w:styleId="Commarcadores">
     <w:name w:val="List Bullet"/>
-    <w:basedOn w:val="Standard"/>
+    <w:basedOn w:val="Normal"/>
     <w:uiPriority w:val="99"/>
     <w:unhideWhenUsed/>
     <w:rsid w:val="00A04031"/>
@@ -2824,9 +2889,9 @@
       <w:contextualSpacing/>
     </w:pPr>
   </w:style>
-  <w:style w:type="paragraph" w:styleId="Aufzhlungszeichen2">
+  <w:style w:type="paragraph" w:styleId="Commarcadores2">
     <w:name w:val="List Bullet 2"/>
-    <w:basedOn w:val="Standard"/>
+    <w:basedOn w:val="Normal"/>
     <w:uiPriority w:val="99"/>
     <w:semiHidden/>
     <w:unhideWhenUsed/>
@@ -2838,9 +2903,9 @@
       <w:contextualSpacing/>
     </w:pPr>
   </w:style>
-  <w:style w:type="paragraph" w:styleId="Aufzhlungszeichen3">
+  <w:style w:type="paragraph" w:styleId="Commarcadores3">
     <w:name w:val="List Bullet 3"/>
-    <w:basedOn w:val="Standard"/>
+    <w:basedOn w:val="Normal"/>
     <w:uiPriority w:val="99"/>
     <w:semiHidden/>
     <w:unhideWhenUsed/>
@@ -2852,9 +2917,9 @@
       <w:contextualSpacing/>
     </w:pPr>
   </w:style>
-  <w:style w:type="paragraph" w:styleId="Aufzhlungszeichen4">
+  <w:style w:type="paragraph" w:styleId="Commarcadores4">
     <w:name w:val="List Bullet 4"/>
-    <w:basedOn w:val="Standard"/>
+    <w:basedOn w:val="Normal"/>
     <w:uiPriority w:val="99"/>
     <w:semiHidden/>
     <w:unhideWhenUsed/>
@@ -2866,9 +2931,9 @@
       <w:contextualSpacing/>
     </w:pPr>
   </w:style>
-  <w:style w:type="paragraph" w:styleId="Aufzhlungszeichen5">
+  <w:style w:type="paragraph" w:styleId="Commarcadores5">
     <w:name w:val="List Bullet 5"/>
-    <w:basedOn w:val="Standard"/>
+    <w:basedOn w:val="Normal"/>
     <w:uiPriority w:val="99"/>
     <w:semiHidden/>
     <w:unhideWhenUsed/>
@@ -2880,10 +2945,10 @@
       <w:contextualSpacing/>
     </w:pPr>
   </w:style>
-  <w:style w:type="paragraph" w:styleId="Beschriftung">
+  <w:style w:type="paragraph" w:styleId="Legenda">
     <w:name w:val="caption"/>
-    <w:basedOn w:val="Standard"/>
-    <w:next w:val="Standard"/>
+    <w:basedOn w:val="Normal"/>
+    <w:next w:val="Normal"/>
     <w:uiPriority w:val="35"/>
     <w:unhideWhenUsed/>
     <w:rsid w:val="00A04031"/>
@@ -2898,9 +2963,9 @@
       <w:szCs w:val="18"/>
     </w:rPr>
   </w:style>
-  <w:style w:type="paragraph" w:styleId="Blocktext">
+  <w:style w:type="paragraph" w:styleId="Textoembloco">
     <w:name w:val="Block Text"/>
-    <w:basedOn w:val="Standard"/>
+    <w:basedOn w:val="Normal"/>
     <w:uiPriority w:val="99"/>
     <w:semiHidden/>
     <w:unhideWhenUsed/>
@@ -2921,11 +2986,11 @@
       <w:color w:val="E2001A" w:themeColor="accent1"/>
     </w:rPr>
   </w:style>
-  <w:style w:type="paragraph" w:styleId="Datum">
+  <w:style w:type="paragraph" w:styleId="Data">
     <w:name w:val="Date"/>
-    <w:basedOn w:val="Standard"/>
-    <w:next w:val="Standard"/>
-    <w:link w:val="DatumZchn"/>
+    <w:basedOn w:val="Normal"/>
+    <w:next w:val="Normal"/>
+    <w:link w:val="DataChar"/>
     <w:uiPriority w:val="99"/>
     <w:semiHidden/>
     <w:unhideWhenUsed/>
@@ -2939,10 +3004,10 @@
       <w:color w:val="3B515B"/>
     </w:rPr>
   </w:style>
-  <w:style w:type="character" w:customStyle="1" w:styleId="DatumZchn">
-    <w:name w:val="Datum Zchn"/>
-    <w:basedOn w:val="Absatz-Standardschriftart"/>
-    <w:link w:val="Datum"/>
+  <w:style w:type="character" w:customStyle="1" w:styleId="DataChar">
+    <w:name w:val="Data Char"/>
+    <w:basedOn w:val="Fontepargpadro"/>
+    <w:link w:val="Data"/>
     <w:uiPriority w:val="99"/>
     <w:semiHidden/>
     <w:rsid w:val="00353CBB"/>
@@ -2953,10 +3018,10 @@
       <w:color w:val="3B515B"/>
     </w:rPr>
   </w:style>
-  <w:style w:type="paragraph" w:styleId="Dokumentstruktur">
+  <w:style w:type="paragraph" w:styleId="MapadoDocumento">
     <w:name w:val="Document Map"/>
-    <w:basedOn w:val="Standard"/>
-    <w:link w:val="DokumentstrukturZchn"/>
+    <w:basedOn w:val="Normal"/>
+    <w:link w:val="MapadoDocumentoChar"/>
     <w:uiPriority w:val="99"/>
     <w:semiHidden/>
     <w:unhideWhenUsed/>
@@ -2970,10 +3035,10 @@
       <w:szCs w:val="16"/>
     </w:rPr>
   </w:style>
-  <w:style w:type="character" w:customStyle="1" w:styleId="DokumentstrukturZchn">
-    <w:name w:val="Dokumentstruktur Zchn"/>
-    <w:basedOn w:val="Absatz-Standardschriftart"/>
-    <w:link w:val="Dokumentstruktur"/>
+  <w:style w:type="character" w:customStyle="1" w:styleId="MapadoDocumentoChar">
+    <w:name w:val="Mapa do Documento Char"/>
+    <w:basedOn w:val="Fontepargpadro"/>
+    <w:link w:val="MapadoDocumento"/>
     <w:uiPriority w:val="99"/>
     <w:semiHidden/>
     <w:rsid w:val="00A04031"/>
@@ -2985,10 +3050,10 @@
       <w:szCs w:val="16"/>
     </w:rPr>
   </w:style>
-  <w:style w:type="paragraph" w:styleId="E-Mail-Signatur">
+  <w:style w:type="paragraph" w:styleId="AssinaturadeEmail">
     <w:name w:val="E-mail Signature"/>
-    <w:basedOn w:val="Standard"/>
-    <w:link w:val="E-Mail-SignaturZchn"/>
+    <w:basedOn w:val="Normal"/>
+    <w:link w:val="AssinaturadeEmailChar"/>
     <w:uiPriority w:val="99"/>
     <w:semiHidden/>
     <w:unhideWhenUsed/>
@@ -2997,10 +3062,10 @@
       <w:spacing w:after="0" w:line="240" w:lineRule="auto"/>
     </w:pPr>
   </w:style>
-  <w:style w:type="character" w:customStyle="1" w:styleId="E-Mail-SignaturZchn">
-    <w:name w:val="E-Mail-Signatur Zchn"/>
-    <w:basedOn w:val="Absatz-Standardschriftart"/>
-    <w:link w:val="E-Mail-Signatur"/>
+  <w:style w:type="character" w:customStyle="1" w:styleId="AssinaturadeEmailChar">
+    <w:name w:val="Assinatura de Email Char"/>
+    <w:basedOn w:val="Fontepargpadro"/>
+    <w:link w:val="AssinaturadeEmail"/>
     <w:uiPriority w:val="99"/>
     <w:semiHidden/>
     <w:rsid w:val="00A04031"/>
@@ -3010,10 +3075,10 @@
       <w:i w:val="0"/>
     </w:rPr>
   </w:style>
-  <w:style w:type="paragraph" w:styleId="Endnotentext">
+  <w:style w:type="paragraph" w:styleId="Textodenotadefim">
     <w:name w:val="endnote text"/>
-    <w:basedOn w:val="Standard"/>
-    <w:link w:val="EndnotentextZchn"/>
+    <w:basedOn w:val="Normal"/>
+    <w:link w:val="TextodenotadefimChar"/>
     <w:uiPriority w:val="99"/>
     <w:semiHidden/>
     <w:unhideWhenUsed/>
@@ -3025,10 +3090,10 @@
       <w:szCs w:val="20"/>
     </w:rPr>
   </w:style>
-  <w:style w:type="character" w:customStyle="1" w:styleId="EndnotentextZchn">
-    <w:name w:val="Endnotentext Zchn"/>
-    <w:basedOn w:val="Absatz-Standardschriftart"/>
-    <w:link w:val="Endnotentext"/>
+  <w:style w:type="character" w:customStyle="1" w:styleId="TextodenotadefimChar">
+    <w:name w:val="Texto de nota de fim Char"/>
+    <w:basedOn w:val="Fontepargpadro"/>
+    <w:link w:val="Textodenotadefim"/>
     <w:uiPriority w:val="99"/>
     <w:semiHidden/>
     <w:rsid w:val="00A04031"/>
@@ -3040,11 +3105,11 @@
       <w:szCs w:val="20"/>
     </w:rPr>
   </w:style>
-  <w:style w:type="paragraph" w:styleId="Fu-Endnotenberschrift">
+  <w:style w:type="paragraph" w:styleId="Ttulodanota">
     <w:name w:val="Note Heading"/>
-    <w:basedOn w:val="Standard"/>
-    <w:next w:val="Standard"/>
-    <w:link w:val="Fu-EndnotenberschriftZchn"/>
+    <w:basedOn w:val="Normal"/>
+    <w:next w:val="Normal"/>
+    <w:link w:val="TtulodanotaChar"/>
     <w:uiPriority w:val="99"/>
     <w:semiHidden/>
     <w:unhideWhenUsed/>
@@ -3053,10 +3118,10 @@
       <w:spacing w:after="0" w:line="240" w:lineRule="auto"/>
     </w:pPr>
   </w:style>
-  <w:style w:type="character" w:customStyle="1" w:styleId="Fu-EndnotenberschriftZchn">
-    <w:name w:val="Fuß/-Endnotenüberschrift Zchn"/>
-    <w:basedOn w:val="Absatz-Standardschriftart"/>
-    <w:link w:val="Fu-Endnotenberschrift"/>
+  <w:style w:type="character" w:customStyle="1" w:styleId="TtulodanotaChar">
+    <w:name w:val="Título da nota Char"/>
+    <w:basedOn w:val="Fontepargpadro"/>
+    <w:link w:val="Ttulodanota"/>
     <w:uiPriority w:val="99"/>
     <w:semiHidden/>
     <w:rsid w:val="00A04031"/>
@@ -3066,10 +3131,10 @@
       <w:i w:val="0"/>
     </w:rPr>
   </w:style>
-  <w:style w:type="paragraph" w:styleId="Funotentext">
+  <w:style w:type="paragraph" w:styleId="Textodenotaderodap">
     <w:name w:val="footnote text"/>
-    <w:basedOn w:val="Standard"/>
-    <w:link w:val="FunotentextZchn"/>
+    <w:basedOn w:val="Normal"/>
+    <w:link w:val="TextodenotaderodapChar"/>
     <w:uiPriority w:val="99"/>
     <w:semiHidden/>
     <w:unhideWhenUsed/>
@@ -3081,10 +3146,10 @@
       <w:szCs w:val="20"/>
     </w:rPr>
   </w:style>
-  <w:style w:type="character" w:customStyle="1" w:styleId="FunotentextZchn">
-    <w:name w:val="Fußnotentext Zchn"/>
-    <w:basedOn w:val="Absatz-Standardschriftart"/>
-    <w:link w:val="Funotentext"/>
+  <w:style w:type="character" w:customStyle="1" w:styleId="TextodenotaderodapChar">
+    <w:name w:val="Texto de nota de rodapé Char"/>
+    <w:basedOn w:val="Fontepargpadro"/>
+    <w:link w:val="Textodenotaderodap"/>
     <w:uiPriority w:val="99"/>
     <w:semiHidden/>
     <w:rsid w:val="00A04031"/>
@@ -3096,10 +3161,10 @@
       <w:szCs w:val="20"/>
     </w:rPr>
   </w:style>
-  <w:style w:type="paragraph" w:styleId="Gruformel">
+  <w:style w:type="paragraph" w:styleId="Encerramento">
     <w:name w:val="Closing"/>
-    <w:basedOn w:val="Standard"/>
-    <w:link w:val="GruformelZchn"/>
+    <w:basedOn w:val="Normal"/>
+    <w:link w:val="EncerramentoChar"/>
     <w:uiPriority w:val="99"/>
     <w:semiHidden/>
     <w:unhideWhenUsed/>
@@ -3109,10 +3174,10 @@
       <w:ind w:left="4252"/>
     </w:pPr>
   </w:style>
-  <w:style w:type="character" w:customStyle="1" w:styleId="GruformelZchn">
-    <w:name w:val="Grußformel Zchn"/>
-    <w:basedOn w:val="Absatz-Standardschriftart"/>
-    <w:link w:val="Gruformel"/>
+  <w:style w:type="character" w:customStyle="1" w:styleId="EncerramentoChar">
+    <w:name w:val="Encerramento Char"/>
+    <w:basedOn w:val="Fontepargpadro"/>
+    <w:link w:val="Encerramento"/>
     <w:uiPriority w:val="99"/>
     <w:semiHidden/>
     <w:rsid w:val="00A04031"/>
@@ -3122,10 +3187,10 @@
       <w:i w:val="0"/>
     </w:rPr>
   </w:style>
-  <w:style w:type="paragraph" w:styleId="HTMLAdresse">
+  <w:style w:type="paragraph" w:styleId="EndereoHTML">
     <w:name w:val="HTML Address"/>
-    <w:basedOn w:val="Standard"/>
-    <w:link w:val="HTMLAdresseZchn"/>
+    <w:basedOn w:val="Normal"/>
+    <w:link w:val="EndereoHTMLChar"/>
     <w:uiPriority w:val="99"/>
     <w:semiHidden/>
     <w:unhideWhenUsed/>
@@ -3138,10 +3203,10 @@
       <w:iCs/>
     </w:rPr>
   </w:style>
-  <w:style w:type="character" w:customStyle="1" w:styleId="HTMLAdresseZchn">
-    <w:name w:val="HTML Adresse Zchn"/>
-    <w:basedOn w:val="Absatz-Standardschriftart"/>
-    <w:link w:val="HTMLAdresse"/>
+  <w:style w:type="character" w:customStyle="1" w:styleId="EndereoHTMLChar">
+    <w:name w:val="Endereço HTML Char"/>
+    <w:basedOn w:val="Fontepargpadro"/>
+    <w:link w:val="EndereoHTML"/>
     <w:uiPriority w:val="99"/>
     <w:semiHidden/>
     <w:rsid w:val="00A04031"/>
@@ -3152,10 +3217,10 @@
       <w:iCs/>
     </w:rPr>
   </w:style>
-  <w:style w:type="paragraph" w:styleId="HTMLVorformatiert">
+  <w:style w:type="paragraph" w:styleId="Pr-formataoHTML">
     <w:name w:val="HTML Preformatted"/>
-    <w:basedOn w:val="Standard"/>
-    <w:link w:val="HTMLVorformatiertZchn"/>
+    <w:basedOn w:val="Normal"/>
+    <w:link w:val="Pr-formataoHTMLChar"/>
     <w:uiPriority w:val="99"/>
     <w:semiHidden/>
     <w:unhideWhenUsed/>
@@ -3168,10 +3233,10 @@
       <w:szCs w:val="20"/>
     </w:rPr>
   </w:style>
-  <w:style w:type="character" w:customStyle="1" w:styleId="HTMLVorformatiertZchn">
-    <w:name w:val="HTML Vorformatiert Zchn"/>
-    <w:basedOn w:val="Absatz-Standardschriftart"/>
-    <w:link w:val="HTMLVorformatiert"/>
+  <w:style w:type="character" w:customStyle="1" w:styleId="Pr-formataoHTMLChar">
+    <w:name w:val="Pré-formatação HTML Char"/>
+    <w:basedOn w:val="Fontepargpadro"/>
+    <w:link w:val="Pr-formataoHTML"/>
     <w:uiPriority w:val="99"/>
     <w:semiHidden/>
     <w:rsid w:val="00A04031"/>
@@ -3183,10 +3248,10 @@
       <w:szCs w:val="20"/>
     </w:rPr>
   </w:style>
-  <w:style w:type="paragraph" w:styleId="Index1">
+  <w:style w:type="paragraph" w:styleId="Remissivo1">
     <w:name w:val="index 1"/>
-    <w:basedOn w:val="Standard"/>
-    <w:next w:val="Standard"/>
+    <w:basedOn w:val="Normal"/>
+    <w:next w:val="Normal"/>
     <w:autoRedefine/>
     <w:uiPriority w:val="99"/>
     <w:semiHidden/>
@@ -3197,10 +3262,10 @@
       <w:ind w:left="220" w:hanging="220"/>
     </w:pPr>
   </w:style>
-  <w:style w:type="paragraph" w:styleId="Index2">
+  <w:style w:type="paragraph" w:styleId="Remissivo2">
     <w:name w:val="index 2"/>
-    <w:basedOn w:val="Standard"/>
-    <w:next w:val="Standard"/>
+    <w:basedOn w:val="Normal"/>
+    <w:next w:val="Normal"/>
     <w:autoRedefine/>
     <w:uiPriority w:val="99"/>
     <w:semiHidden/>
@@ -3211,10 +3276,10 @@
       <w:ind w:left="440" w:hanging="220"/>
     </w:pPr>
   </w:style>
-  <w:style w:type="paragraph" w:styleId="Index3">
+  <w:style w:type="paragraph" w:styleId="Remissivo3">
     <w:name w:val="index 3"/>
-    <w:basedOn w:val="Standard"/>
-    <w:next w:val="Standard"/>
+    <w:basedOn w:val="Normal"/>
+    <w:next w:val="Normal"/>
     <w:autoRedefine/>
     <w:uiPriority w:val="99"/>
     <w:semiHidden/>
@@ -3225,10 +3290,10 @@
       <w:ind w:left="660" w:hanging="220"/>
     </w:pPr>
   </w:style>
-  <w:style w:type="paragraph" w:styleId="Index4">
+  <w:style w:type="paragraph" w:styleId="Remissivo4">
     <w:name w:val="index 4"/>
-    <w:basedOn w:val="Standard"/>
-    <w:next w:val="Standard"/>
+    <w:basedOn w:val="Normal"/>
+    <w:next w:val="Normal"/>
     <w:autoRedefine/>
     <w:uiPriority w:val="99"/>
     <w:semiHidden/>
@@ -3239,10 +3304,10 @@
       <w:ind w:left="880" w:hanging="220"/>
     </w:pPr>
   </w:style>
-  <w:style w:type="paragraph" w:styleId="Index5">
+  <w:style w:type="paragraph" w:styleId="Remissivo5">
     <w:name w:val="index 5"/>
-    <w:basedOn w:val="Standard"/>
-    <w:next w:val="Standard"/>
+    <w:basedOn w:val="Normal"/>
+    <w:next w:val="Normal"/>
     <w:autoRedefine/>
     <w:uiPriority w:val="99"/>
     <w:semiHidden/>
@@ -3253,10 +3318,10 @@
       <w:ind w:left="1100" w:hanging="220"/>
     </w:pPr>
   </w:style>
-  <w:style w:type="paragraph" w:styleId="Index6">
+  <w:style w:type="paragraph" w:styleId="Remissivo6">
     <w:name w:val="index 6"/>
-    <w:basedOn w:val="Standard"/>
-    <w:next w:val="Standard"/>
+    <w:basedOn w:val="Normal"/>
+    <w:next w:val="Normal"/>
     <w:autoRedefine/>
     <w:uiPriority w:val="99"/>
     <w:semiHidden/>
@@ -3267,10 +3332,10 @@
       <w:ind w:left="1320" w:hanging="220"/>
     </w:pPr>
   </w:style>
-  <w:style w:type="paragraph" w:styleId="Index7">
+  <w:style w:type="paragraph" w:styleId="Remissivo7">
     <w:name w:val="index 7"/>
-    <w:basedOn w:val="Standard"/>
-    <w:next w:val="Standard"/>
+    <w:basedOn w:val="Normal"/>
+    <w:next w:val="Normal"/>
     <w:autoRedefine/>
     <w:uiPriority w:val="99"/>
     <w:semiHidden/>
@@ -3281,10 +3346,10 @@
       <w:ind w:left="1540" w:hanging="220"/>
     </w:pPr>
   </w:style>
-  <w:style w:type="paragraph" w:styleId="Index8">
+  <w:style w:type="paragraph" w:styleId="Remissivo8">
     <w:name w:val="index 8"/>
-    <w:basedOn w:val="Standard"/>
-    <w:next w:val="Standard"/>
+    <w:basedOn w:val="Normal"/>
+    <w:next w:val="Normal"/>
     <w:autoRedefine/>
     <w:uiPriority w:val="99"/>
     <w:semiHidden/>
@@ -3295,10 +3360,10 @@
       <w:ind w:left="1760" w:hanging="220"/>
     </w:pPr>
   </w:style>
-  <w:style w:type="paragraph" w:styleId="Index9">
+  <w:style w:type="paragraph" w:styleId="Remissivo9">
     <w:name w:val="index 9"/>
-    <w:basedOn w:val="Standard"/>
-    <w:next w:val="Standard"/>
+    <w:basedOn w:val="Normal"/>
+    <w:next w:val="Normal"/>
     <w:autoRedefine/>
     <w:uiPriority w:val="99"/>
     <w:semiHidden/>
@@ -3309,10 +3374,10 @@
       <w:ind w:left="1980" w:hanging="220"/>
     </w:pPr>
   </w:style>
-  <w:style w:type="paragraph" w:styleId="Indexberschrift">
+  <w:style w:type="paragraph" w:styleId="Ttulodendiceremissivo">
     <w:name w:val="index heading"/>
-    <w:basedOn w:val="Standard"/>
-    <w:next w:val="Index1"/>
+    <w:basedOn w:val="Normal"/>
+    <w:next w:val="Remissivo1"/>
     <w:uiPriority w:val="99"/>
     <w:semiHidden/>
     <w:unhideWhenUsed/>
@@ -3323,10 +3388,10 @@
       <w:bCs/>
     </w:rPr>
   </w:style>
-  <w:style w:type="paragraph" w:styleId="Inhaltsverzeichnisberschrift">
+  <w:style w:type="paragraph" w:styleId="CabealhodoSumrio">
     <w:name w:val="TOC Heading"/>
-    <w:basedOn w:val="berschrift1"/>
-    <w:next w:val="Standard"/>
+    <w:basedOn w:val="Ttulo1"/>
+    <w:next w:val="Normal"/>
     <w:uiPriority w:val="39"/>
     <w:semiHidden/>
     <w:unhideWhenUsed/>
@@ -3340,11 +3405,11 @@
       <w:b w:val="0"/>
     </w:rPr>
   </w:style>
-  <w:style w:type="paragraph" w:styleId="IntensivesZitat">
+  <w:style w:type="paragraph" w:styleId="CitaoIntensa">
     <w:name w:val="Intense Quote"/>
-    <w:basedOn w:val="Standard"/>
-    <w:next w:val="Standard"/>
-    <w:link w:val="IntensivesZitatZchn"/>
+    <w:basedOn w:val="Normal"/>
+    <w:next w:val="Normal"/>
+    <w:link w:val="CitaoIntensaChar"/>
     <w:uiPriority w:val="30"/>
     <w:semiHidden/>
     <w:qFormat/>
@@ -3364,10 +3429,10 @@
       <w:color w:val="E2001A" w:themeColor="accent1"/>
     </w:rPr>
   </w:style>
-  <w:style w:type="character" w:customStyle="1" w:styleId="IntensivesZitatZchn">
-    <w:name w:val="Intensives Zitat Zchn"/>
-    <w:basedOn w:val="Absatz-Standardschriftart"/>
-    <w:link w:val="IntensivesZitat"/>
+  <w:style w:type="character" w:customStyle="1" w:styleId="CitaoIntensaChar">
+    <w:name w:val="Citação Intensa Char"/>
+    <w:basedOn w:val="Fontepargpadro"/>
+    <w:link w:val="CitaoIntensa"/>
     <w:uiPriority w:val="30"/>
     <w:semiHidden/>
     <w:rsid w:val="00A04031"/>
@@ -3379,7 +3444,7 @@
       <w:color w:val="E2001A" w:themeColor="accent1"/>
     </w:rPr>
   </w:style>
-  <w:style w:type="paragraph" w:styleId="KeinLeerraum">
+  <w:style w:type="paragraph" w:styleId="SemEspaamento">
     <w:name w:val="No Spacing"/>
     <w:uiPriority w:val="29"/>
     <w:qFormat/>
@@ -3388,9 +3453,9 @@
       <w:spacing w:after="0" w:line="240" w:lineRule="auto"/>
     </w:pPr>
   </w:style>
-  <w:style w:type="paragraph" w:styleId="Liste">
+  <w:style w:type="paragraph" w:styleId="Lista">
     <w:name w:val="List"/>
-    <w:basedOn w:val="Standard"/>
+    <w:basedOn w:val="Normal"/>
     <w:uiPriority w:val="99"/>
     <w:semiHidden/>
     <w:unhideWhenUsed/>
@@ -3400,9 +3465,9 @@
       <w:contextualSpacing/>
     </w:pPr>
   </w:style>
-  <w:style w:type="paragraph" w:styleId="Liste2">
+  <w:style w:type="paragraph" w:styleId="Lista2">
     <w:name w:val="List 2"/>
-    <w:basedOn w:val="Standard"/>
+    <w:basedOn w:val="Normal"/>
     <w:uiPriority w:val="99"/>
     <w:semiHidden/>
     <w:unhideWhenUsed/>
@@ -3412,9 +3477,9 @@
       <w:contextualSpacing/>
     </w:pPr>
   </w:style>
-  <w:style w:type="paragraph" w:styleId="Liste3">
+  <w:style w:type="paragraph" w:styleId="Lista3">
     <w:name w:val="List 3"/>
-    <w:basedOn w:val="Standard"/>
+    <w:basedOn w:val="Normal"/>
     <w:uiPriority w:val="99"/>
     <w:semiHidden/>
     <w:unhideWhenUsed/>
@@ -3424,9 +3489,9 @@
       <w:contextualSpacing/>
     </w:pPr>
   </w:style>
-  <w:style w:type="paragraph" w:styleId="Liste4">
+  <w:style w:type="paragraph" w:styleId="Lista4">
     <w:name w:val="List 4"/>
-    <w:basedOn w:val="Standard"/>
+    <w:basedOn w:val="Normal"/>
     <w:uiPriority w:val="99"/>
     <w:semiHidden/>
     <w:unhideWhenUsed/>
@@ -3436,9 +3501,9 @@
       <w:contextualSpacing/>
     </w:pPr>
   </w:style>
-  <w:style w:type="paragraph" w:styleId="Liste5">
+  <w:style w:type="paragraph" w:styleId="Lista5">
     <w:name w:val="List 5"/>
-    <w:basedOn w:val="Standard"/>
+    <w:basedOn w:val="Normal"/>
     <w:uiPriority w:val="99"/>
     <w:semiHidden/>
     <w:unhideWhenUsed/>
@@ -3448,9 +3513,9 @@
       <w:contextualSpacing/>
     </w:pPr>
   </w:style>
-  <w:style w:type="paragraph" w:styleId="Listenfortsetzung">
+  <w:style w:type="paragraph" w:styleId="Listadecontinuao">
     <w:name w:val="List Continue"/>
-    <w:basedOn w:val="Standard"/>
+    <w:basedOn w:val="Normal"/>
     <w:uiPriority w:val="99"/>
     <w:semiHidden/>
     <w:unhideWhenUsed/>
@@ -3460,9 +3525,9 @@
       <w:contextualSpacing/>
     </w:pPr>
   </w:style>
-  <w:style w:type="paragraph" w:styleId="Listenfortsetzung2">
+  <w:style w:type="paragraph" w:styleId="Listadecontinuao2">
     <w:name w:val="List Continue 2"/>
-    <w:basedOn w:val="Standard"/>
+    <w:basedOn w:val="Normal"/>
     <w:uiPriority w:val="99"/>
     <w:semiHidden/>
     <w:unhideWhenUsed/>
@@ -3472,9 +3537,9 @@
       <w:contextualSpacing/>
     </w:pPr>
   </w:style>
-  <w:style w:type="paragraph" w:styleId="Listenfortsetzung3">
+  <w:style w:type="paragraph" w:styleId="Listadecontinuao3">
     <w:name w:val="List Continue 3"/>
-    <w:basedOn w:val="Standard"/>
+    <w:basedOn w:val="Normal"/>
     <w:uiPriority w:val="99"/>
     <w:semiHidden/>
     <w:unhideWhenUsed/>
@@ -3484,9 +3549,9 @@
       <w:contextualSpacing/>
     </w:pPr>
   </w:style>
-  <w:style w:type="paragraph" w:styleId="Listenfortsetzung4">
+  <w:style w:type="paragraph" w:styleId="Listadecontinuao4">
     <w:name w:val="List Continue 4"/>
-    <w:basedOn w:val="Standard"/>
+    <w:basedOn w:val="Normal"/>
     <w:uiPriority w:val="99"/>
     <w:semiHidden/>
     <w:unhideWhenUsed/>
@@ -3496,9 +3561,9 @@
       <w:contextualSpacing/>
     </w:pPr>
   </w:style>
-  <w:style w:type="paragraph" w:styleId="Listenfortsetzung5">
+  <w:style w:type="paragraph" w:styleId="Listadecontinuao5">
     <w:name w:val="List Continue 5"/>
-    <w:basedOn w:val="Standard"/>
+    <w:basedOn w:val="Normal"/>
     <w:uiPriority w:val="99"/>
     <w:semiHidden/>
     <w:unhideWhenUsed/>
@@ -3508,9 +3573,9 @@
       <w:contextualSpacing/>
     </w:pPr>
   </w:style>
-  <w:style w:type="paragraph" w:styleId="Listennummer">
+  <w:style w:type="paragraph" w:styleId="Numerada">
     <w:name w:val="List Number"/>
-    <w:basedOn w:val="Standard"/>
+    <w:basedOn w:val="Normal"/>
     <w:uiPriority w:val="99"/>
     <w:semiHidden/>
     <w:unhideWhenUsed/>
@@ -3522,9 +3587,9 @@
       <w:contextualSpacing/>
     </w:pPr>
   </w:style>
-  <w:style w:type="paragraph" w:styleId="Listennummer2">
+  <w:style w:type="paragraph" w:styleId="Numerada2">
     <w:name w:val="List Number 2"/>
-    <w:basedOn w:val="Standard"/>
+    <w:basedOn w:val="Normal"/>
     <w:uiPriority w:val="99"/>
     <w:semiHidden/>
     <w:unhideWhenUsed/>
@@ -3536,9 +3601,9 @@
       <w:contextualSpacing/>
     </w:pPr>
   </w:style>
-  <w:style w:type="paragraph" w:styleId="Listennummer3">
+  <w:style w:type="paragraph" w:styleId="Numerada3">
     <w:name w:val="List Number 3"/>
-    <w:basedOn w:val="Standard"/>
+    <w:basedOn w:val="Normal"/>
     <w:uiPriority w:val="99"/>
     <w:semiHidden/>
     <w:unhideWhenUsed/>
@@ -3550,9 +3615,9 @@
       <w:contextualSpacing/>
     </w:pPr>
   </w:style>
-  <w:style w:type="paragraph" w:styleId="Listennummer4">
+  <w:style w:type="paragraph" w:styleId="Numerada4">
     <w:name w:val="List Number 4"/>
-    <w:basedOn w:val="Standard"/>
+    <w:basedOn w:val="Normal"/>
     <w:uiPriority w:val="99"/>
     <w:semiHidden/>
     <w:unhideWhenUsed/>
@@ -3564,9 +3629,9 @@
       <w:contextualSpacing/>
     </w:pPr>
   </w:style>
-  <w:style w:type="paragraph" w:styleId="Listennummer5">
+  <w:style w:type="paragraph" w:styleId="Numerada5">
     <w:name w:val="List Number 5"/>
-    <w:basedOn w:val="Standard"/>
+    <w:basedOn w:val="Normal"/>
     <w:uiPriority w:val="99"/>
     <w:semiHidden/>
     <w:unhideWhenUsed/>
@@ -3578,18 +3643,18 @@
       <w:contextualSpacing/>
     </w:pPr>
   </w:style>
-  <w:style w:type="paragraph" w:styleId="Literaturverzeichnis">
+  <w:style w:type="paragraph" w:styleId="Bibliografia">
     <w:name w:val="Bibliography"/>
-    <w:basedOn w:val="Standard"/>
-    <w:next w:val="Standard"/>
+    <w:basedOn w:val="Normal"/>
+    <w:next w:val="Normal"/>
     <w:uiPriority w:val="37"/>
     <w:semiHidden/>
     <w:unhideWhenUsed/>
     <w:rsid w:val="00A04031"/>
   </w:style>
-  <w:style w:type="paragraph" w:styleId="Makrotext">
+  <w:style w:type="paragraph" w:styleId="Textodemacro">
     <w:name w:val="macro"/>
-    <w:link w:val="MakrotextZchn"/>
+    <w:link w:val="TextodemacroChar"/>
     <w:uiPriority w:val="99"/>
     <w:semiHidden/>
     <w:unhideWhenUsed/>
@@ -3614,10 +3679,10 @@
       <w:szCs w:val="20"/>
     </w:rPr>
   </w:style>
-  <w:style w:type="character" w:customStyle="1" w:styleId="MakrotextZchn">
-    <w:name w:val="Makrotext Zchn"/>
-    <w:basedOn w:val="Absatz-Standardschriftart"/>
-    <w:link w:val="Makrotext"/>
+  <w:style w:type="character" w:customStyle="1" w:styleId="TextodemacroChar">
+    <w:name w:val="Texto de macro Char"/>
+    <w:basedOn w:val="Fontepargpadro"/>
+    <w:link w:val="Textodemacro"/>
     <w:uiPriority w:val="99"/>
     <w:semiHidden/>
     <w:rsid w:val="00A04031"/>
@@ -3629,10 +3694,10 @@
       <w:szCs w:val="20"/>
     </w:rPr>
   </w:style>
-  <w:style w:type="paragraph" w:styleId="Nachrichtenkopf">
+  <w:style w:type="paragraph" w:styleId="Cabealhodamensagem">
     <w:name w:val="Message Header"/>
-    <w:basedOn w:val="Standard"/>
-    <w:link w:val="NachrichtenkopfZchn"/>
+    <w:basedOn w:val="Normal"/>
+    <w:link w:val="CabealhodamensagemChar"/>
     <w:uiPriority w:val="99"/>
     <w:semiHidden/>
     <w:unhideWhenUsed/>
@@ -3654,10 +3719,10 @@
       <w:szCs w:val="24"/>
     </w:rPr>
   </w:style>
-  <w:style w:type="character" w:customStyle="1" w:styleId="NachrichtenkopfZchn">
-    <w:name w:val="Nachrichtenkopf Zchn"/>
-    <w:basedOn w:val="Absatz-Standardschriftart"/>
-    <w:link w:val="Nachrichtenkopf"/>
+  <w:style w:type="character" w:customStyle="1" w:styleId="CabealhodamensagemChar">
+    <w:name w:val="Cabeçalho da mensagem Char"/>
+    <w:basedOn w:val="Fontepargpadro"/>
+    <w:link w:val="Cabealhodamensagem"/>
     <w:uiPriority w:val="99"/>
     <w:semiHidden/>
     <w:rsid w:val="00A04031"/>
@@ -3670,10 +3735,10 @@
       <w:shd w:val="pct20" w:color="auto" w:fill="auto"/>
     </w:rPr>
   </w:style>
-  <w:style w:type="paragraph" w:styleId="NurText">
+  <w:style w:type="paragraph" w:styleId="TextosemFormatao">
     <w:name w:val="Plain Text"/>
-    <w:basedOn w:val="Standard"/>
-    <w:link w:val="NurTextZchn"/>
+    <w:basedOn w:val="Normal"/>
+    <w:link w:val="TextosemFormataoChar"/>
     <w:uiPriority w:val="99"/>
     <w:semiHidden/>
     <w:unhideWhenUsed/>
@@ -3687,10 +3752,10 @@
       <w:szCs w:val="21"/>
     </w:rPr>
   </w:style>
-  <w:style w:type="character" w:customStyle="1" w:styleId="NurTextZchn">
-    <w:name w:val="Nur Text Zchn"/>
-    <w:basedOn w:val="Absatz-Standardschriftart"/>
-    <w:link w:val="NurText"/>
+  <w:style w:type="character" w:customStyle="1" w:styleId="TextosemFormataoChar">
+    <w:name w:val="Texto sem Formatação Char"/>
+    <w:basedOn w:val="Fontepargpadro"/>
+    <w:link w:val="TextosemFormatao"/>
     <w:uiPriority w:val="99"/>
     <w:semiHidden/>
     <w:rsid w:val="00A04031"/>
@@ -3702,10 +3767,10 @@
       <w:szCs w:val="21"/>
     </w:rPr>
   </w:style>
-  <w:style w:type="paragraph" w:styleId="Rechtsgrundlagenverzeichnis">
+  <w:style w:type="paragraph" w:styleId="ndicedeautoridades">
     <w:name w:val="table of authorities"/>
-    <w:basedOn w:val="Standard"/>
-    <w:next w:val="Standard"/>
+    <w:basedOn w:val="Normal"/>
+    <w:next w:val="Normal"/>
     <w:uiPriority w:val="99"/>
     <w:semiHidden/>
     <w:unhideWhenUsed/>
@@ -3715,10 +3780,10 @@
       <w:ind w:left="220" w:hanging="220"/>
     </w:pPr>
   </w:style>
-  <w:style w:type="paragraph" w:styleId="RGV-berschrift">
+  <w:style w:type="paragraph" w:styleId="Ttulodendicedeautoridades">
     <w:name w:val="toa heading"/>
-    <w:basedOn w:val="Standard"/>
-    <w:next w:val="Standard"/>
+    <w:basedOn w:val="Normal"/>
+    <w:next w:val="Normal"/>
     <w:uiPriority w:val="99"/>
     <w:semiHidden/>
     <w:unhideWhenUsed/>
@@ -3734,9 +3799,9 @@
       <w:szCs w:val="24"/>
     </w:rPr>
   </w:style>
-  <w:style w:type="paragraph" w:styleId="StandardWeb">
+  <w:style w:type="paragraph" w:styleId="NormalWeb">
     <w:name w:val="Normal (Web)"/>
-    <w:basedOn w:val="Standard"/>
+    <w:basedOn w:val="Normal"/>
     <w:uiPriority w:val="99"/>
     <w:semiHidden/>
     <w:unhideWhenUsed/>
@@ -3747,9 +3812,9 @@
       <w:szCs w:val="24"/>
     </w:rPr>
   </w:style>
-  <w:style w:type="paragraph" w:styleId="Standardeinzug">
+  <w:style w:type="paragraph" w:styleId="Recuonormal">
     <w:name w:val="Normal Indent"/>
-    <w:basedOn w:val="Standard"/>
+    <w:basedOn w:val="Normal"/>
     <w:uiPriority w:val="99"/>
     <w:semiHidden/>
     <w:unhideWhenUsed/>
@@ -3758,19 +3823,19 @@
       <w:ind w:left="708"/>
     </w:pPr>
   </w:style>
-  <w:style w:type="paragraph" w:styleId="Textkrper">
+  <w:style w:type="paragraph" w:styleId="Corpodetexto">
     <w:name w:val="Body Text"/>
-    <w:basedOn w:val="Standard"/>
-    <w:link w:val="TextkrperZchn"/>
-    <w:uiPriority w:val="99"/>
-    <w:semiHidden/>
-    <w:unhideWhenUsed/>
-    <w:rsid w:val="00A04031"/>
-  </w:style>
-  <w:style w:type="character" w:customStyle="1" w:styleId="TextkrperZchn">
-    <w:name w:val="Textkörper Zchn"/>
-    <w:basedOn w:val="Absatz-Standardschriftart"/>
-    <w:link w:val="Textkrper"/>
+    <w:basedOn w:val="Normal"/>
+    <w:link w:val="CorpodetextoChar"/>
+    <w:uiPriority w:val="99"/>
+    <w:semiHidden/>
+    <w:unhideWhenUsed/>
+    <w:rsid w:val="00A04031"/>
+  </w:style>
+  <w:style w:type="character" w:customStyle="1" w:styleId="CorpodetextoChar">
+    <w:name w:val="Corpo de texto Char"/>
+    <w:basedOn w:val="Fontepargpadro"/>
+    <w:link w:val="Corpodetexto"/>
     <w:uiPriority w:val="99"/>
     <w:semiHidden/>
     <w:rsid w:val="00A04031"/>
@@ -3780,10 +3845,10 @@
       <w:i w:val="0"/>
     </w:rPr>
   </w:style>
-  <w:style w:type="paragraph" w:styleId="Textkrper2">
+  <w:style w:type="paragraph" w:styleId="Corpodetexto2">
     <w:name w:val="Body Text 2"/>
-    <w:basedOn w:val="Standard"/>
-    <w:link w:val="Textkrper2Zchn"/>
+    <w:basedOn w:val="Normal"/>
+    <w:link w:val="Corpodetexto2Char"/>
     <w:uiPriority w:val="99"/>
     <w:semiHidden/>
     <w:unhideWhenUsed/>
@@ -3792,10 +3857,10 @@
       <w:spacing w:line="480" w:lineRule="auto"/>
     </w:pPr>
   </w:style>
-  <w:style w:type="character" w:customStyle="1" w:styleId="Textkrper2Zchn">
-    <w:name w:val="Textkörper 2 Zchn"/>
-    <w:basedOn w:val="Absatz-Standardschriftart"/>
-    <w:link w:val="Textkrper2"/>
+  <w:style w:type="character" w:customStyle="1" w:styleId="Corpodetexto2Char">
+    <w:name w:val="Corpo de texto 2 Char"/>
+    <w:basedOn w:val="Fontepargpadro"/>
+    <w:link w:val="Corpodetexto2"/>
     <w:uiPriority w:val="99"/>
     <w:semiHidden/>
     <w:rsid w:val="00A04031"/>
@@ -3805,10 +3870,10 @@
       <w:i w:val="0"/>
     </w:rPr>
   </w:style>
-  <w:style w:type="paragraph" w:styleId="Textkrper3">
+  <w:style w:type="paragraph" w:styleId="Corpodetexto3">
     <w:name w:val="Body Text 3"/>
-    <w:basedOn w:val="Standard"/>
-    <w:link w:val="Textkrper3Zchn"/>
+    <w:basedOn w:val="Normal"/>
+    <w:link w:val="Corpodetexto3Char"/>
     <w:uiPriority w:val="99"/>
     <w:semiHidden/>
     <w:unhideWhenUsed/>
@@ -3818,10 +3883,10 @@
       <w:szCs w:val="16"/>
     </w:rPr>
   </w:style>
-  <w:style w:type="character" w:customStyle="1" w:styleId="Textkrper3Zchn">
-    <w:name w:val="Textkörper 3 Zchn"/>
-    <w:basedOn w:val="Absatz-Standardschriftart"/>
-    <w:link w:val="Textkrper3"/>
+  <w:style w:type="character" w:customStyle="1" w:styleId="Corpodetexto3Char">
+    <w:name w:val="Corpo de texto 3 Char"/>
+    <w:basedOn w:val="Fontepargpadro"/>
+    <w:link w:val="Corpodetexto3"/>
     <w:uiPriority w:val="99"/>
     <w:semiHidden/>
     <w:rsid w:val="00A04031"/>
@@ -3833,10 +3898,10 @@
       <w:szCs w:val="16"/>
     </w:rPr>
   </w:style>
-  <w:style w:type="paragraph" w:styleId="Textkrper-Einzug2">
+  <w:style w:type="paragraph" w:styleId="Recuodecorpodetexto2">
     <w:name w:val="Body Text Indent 2"/>
-    <w:basedOn w:val="Standard"/>
-    <w:link w:val="Textkrper-Einzug2Zchn"/>
+    <w:basedOn w:val="Normal"/>
+    <w:link w:val="Recuodecorpodetexto2Char"/>
     <w:uiPriority w:val="99"/>
     <w:semiHidden/>
     <w:unhideWhenUsed/>
@@ -3846,10 +3911,10 @@
       <w:ind w:left="283"/>
     </w:pPr>
   </w:style>
-  <w:style w:type="character" w:customStyle="1" w:styleId="Textkrper-Einzug2Zchn">
-    <w:name w:val="Textkörper-Einzug 2 Zchn"/>
-    <w:basedOn w:val="Absatz-Standardschriftart"/>
-    <w:link w:val="Textkrper-Einzug2"/>
+  <w:style w:type="character" w:customStyle="1" w:styleId="Recuodecorpodetexto2Char">
+    <w:name w:val="Recuo de corpo de texto 2 Char"/>
+    <w:basedOn w:val="Fontepargpadro"/>
+    <w:link w:val="Recuodecorpodetexto2"/>
     <w:uiPriority w:val="99"/>
     <w:semiHidden/>
     <w:rsid w:val="00A04031"/>
@@ -3859,10 +3924,10 @@
       <w:i w:val="0"/>
     </w:rPr>
   </w:style>
-  <w:style w:type="paragraph" w:styleId="Textkrper-Einzug3">
+  <w:style w:type="paragraph" w:styleId="Recuodecorpodetexto3">
     <w:name w:val="Body Text Indent 3"/>
-    <w:basedOn w:val="Standard"/>
-    <w:link w:val="Textkrper-Einzug3Zchn"/>
+    <w:basedOn w:val="Normal"/>
+    <w:link w:val="Recuodecorpodetexto3Char"/>
     <w:uiPriority w:val="99"/>
     <w:semiHidden/>
     <w:unhideWhenUsed/>
@@ -3875,10 +3940,10 @@
       <w:szCs w:val="16"/>
     </w:rPr>
   </w:style>
-  <w:style w:type="character" w:customStyle="1" w:styleId="Textkrper-Einzug3Zchn">
-    <w:name w:val="Textkörper-Einzug 3 Zchn"/>
-    <w:basedOn w:val="Absatz-Standardschriftart"/>
-    <w:link w:val="Textkrper-Einzug3"/>
+  <w:style w:type="character" w:customStyle="1" w:styleId="Recuodecorpodetexto3Char">
+    <w:name w:val="Recuo de corpo de texto 3 Char"/>
+    <w:basedOn w:val="Fontepargpadro"/>
+    <w:link w:val="Recuodecorpodetexto3"/>
     <w:uiPriority w:val="99"/>
     <w:semiHidden/>
     <w:rsid w:val="00A04031"/>
@@ -3890,10 +3955,10 @@
       <w:szCs w:val="16"/>
     </w:rPr>
   </w:style>
-  <w:style w:type="paragraph" w:styleId="Textkrper-Erstzeileneinzug">
+  <w:style w:type="paragraph" w:styleId="Primeirorecuodecorpodetexto">
     <w:name w:val="Body Text First Indent"/>
-    <w:basedOn w:val="Textkrper"/>
-    <w:link w:val="Textkrper-ErstzeileneinzugZchn"/>
+    <w:basedOn w:val="Corpodetexto"/>
+    <w:link w:val="PrimeirorecuodecorpodetextoChar"/>
     <w:uiPriority w:val="99"/>
     <w:semiHidden/>
     <w:unhideWhenUsed/>
@@ -3902,10 +3967,10 @@
       <w:ind w:firstLine="360"/>
     </w:pPr>
   </w:style>
-  <w:style w:type="character" w:customStyle="1" w:styleId="Textkrper-ErstzeileneinzugZchn">
-    <w:name w:val="Textkörper-Erstzeileneinzug Zchn"/>
-    <w:basedOn w:val="TextkrperZchn"/>
-    <w:link w:val="Textkrper-Erstzeileneinzug"/>
+  <w:style w:type="character" w:customStyle="1" w:styleId="PrimeirorecuodecorpodetextoChar">
+    <w:name w:val="Primeiro recuo de corpo de texto Char"/>
+    <w:basedOn w:val="CorpodetextoChar"/>
+    <w:link w:val="Primeirorecuodecorpodetexto"/>
     <w:uiPriority w:val="99"/>
     <w:semiHidden/>
     <w:rsid w:val="00A04031"/>
@@ -3915,10 +3980,10 @@
       <w:i w:val="0"/>
     </w:rPr>
   </w:style>
-  <w:style w:type="paragraph" w:styleId="Textkrper-Zeileneinzug">
+  <w:style w:type="paragraph" w:styleId="Recuodecorpodetexto">
     <w:name w:val="Body Text Indent"/>
-    <w:basedOn w:val="Standard"/>
-    <w:link w:val="Textkrper-ZeileneinzugZchn"/>
+    <w:basedOn w:val="Normal"/>
+    <w:link w:val="RecuodecorpodetextoChar"/>
     <w:uiPriority w:val="99"/>
     <w:semiHidden/>
     <w:unhideWhenUsed/>
@@ -3927,10 +3992,10 @@
       <w:ind w:left="283"/>
     </w:pPr>
   </w:style>
-  <w:style w:type="character" w:customStyle="1" w:styleId="Textkrper-ZeileneinzugZchn">
-    <w:name w:val="Textkörper-Zeileneinzug Zchn"/>
-    <w:basedOn w:val="Absatz-Standardschriftart"/>
-    <w:link w:val="Textkrper-Zeileneinzug"/>
+  <w:style w:type="character" w:customStyle="1" w:styleId="RecuodecorpodetextoChar">
+    <w:name w:val="Recuo de corpo de texto Char"/>
+    <w:basedOn w:val="Fontepargpadro"/>
+    <w:link w:val="Recuodecorpodetexto"/>
     <w:uiPriority w:val="99"/>
     <w:semiHidden/>
     <w:rsid w:val="00A04031"/>
@@ -3940,10 +4005,10 @@
       <w:i w:val="0"/>
     </w:rPr>
   </w:style>
-  <w:style w:type="paragraph" w:styleId="Textkrper-Erstzeileneinzug2">
+  <w:style w:type="paragraph" w:styleId="Primeirorecuodecorpodetexto2">
     <w:name w:val="Body Text First Indent 2"/>
-    <w:basedOn w:val="Textkrper-Zeileneinzug"/>
-    <w:link w:val="Textkrper-Erstzeileneinzug2Zchn"/>
+    <w:basedOn w:val="Recuodecorpodetexto"/>
+    <w:link w:val="Primeirorecuodecorpodetexto2Char"/>
     <w:uiPriority w:val="99"/>
     <w:semiHidden/>
     <w:unhideWhenUsed/>
@@ -3952,10 +4017,10 @@
       <w:ind w:left="360" w:firstLine="360"/>
     </w:pPr>
   </w:style>
-  <w:style w:type="character" w:customStyle="1" w:styleId="Textkrper-Erstzeileneinzug2Zchn">
-    <w:name w:val="Textkörper-Erstzeileneinzug 2 Zchn"/>
-    <w:basedOn w:val="Textkrper-ZeileneinzugZchn"/>
-    <w:link w:val="Textkrper-Erstzeileneinzug2"/>
+  <w:style w:type="character" w:customStyle="1" w:styleId="Primeirorecuodecorpodetexto2Char">
+    <w:name w:val="Primeiro recuo de corpo de texto 2 Char"/>
+    <w:basedOn w:val="RecuodecorpodetextoChar"/>
+    <w:link w:val="Primeirorecuodecorpodetexto2"/>
     <w:uiPriority w:val="99"/>
     <w:semiHidden/>
     <w:rsid w:val="00A04031"/>
@@ -3965,10 +4030,10 @@
       <w:i w:val="0"/>
     </w:rPr>
   </w:style>
-  <w:style w:type="character" w:customStyle="1" w:styleId="berschrift6Zchn">
-    <w:name w:val="Überschrift 6 Zchn"/>
-    <w:basedOn w:val="Absatz-Standardschriftart"/>
-    <w:link w:val="berschrift6"/>
+  <w:style w:type="character" w:customStyle="1" w:styleId="Ttulo6Char">
+    <w:name w:val="Título 6 Char"/>
+    <w:basedOn w:val="Fontepargpadro"/>
+    <w:link w:val="Ttulo6"/>
     <w:uiPriority w:val="9"/>
     <w:semiHidden/>
     <w:rsid w:val="00353CBB"/>
@@ -3979,10 +4044,10 @@
       <w:color w:val="70000C" w:themeColor="accent1" w:themeShade="7F"/>
     </w:rPr>
   </w:style>
-  <w:style w:type="character" w:customStyle="1" w:styleId="berschrift7Zchn">
-    <w:name w:val="Überschrift 7 Zchn"/>
-    <w:basedOn w:val="Absatz-Standardschriftart"/>
-    <w:link w:val="berschrift7"/>
+  <w:style w:type="character" w:customStyle="1" w:styleId="Ttulo7Char">
+    <w:name w:val="Título 7 Char"/>
+    <w:basedOn w:val="Fontepargpadro"/>
+    <w:link w:val="Ttulo7"/>
     <w:uiPriority w:val="9"/>
     <w:semiHidden/>
     <w:rsid w:val="00353CBB"/>
@@ -3994,10 +4059,10 @@
       <w:color w:val="70000C" w:themeColor="accent1" w:themeShade="7F"/>
     </w:rPr>
   </w:style>
-  <w:style w:type="character" w:customStyle="1" w:styleId="berschrift8Zchn">
-    <w:name w:val="Überschrift 8 Zchn"/>
-    <w:basedOn w:val="Absatz-Standardschriftart"/>
-    <w:link w:val="berschrift8"/>
+  <w:style w:type="character" w:customStyle="1" w:styleId="Ttulo8Char">
+    <w:name w:val="Título 8 Char"/>
+    <w:basedOn w:val="Fontepargpadro"/>
+    <w:link w:val="Ttulo8"/>
     <w:uiPriority w:val="9"/>
     <w:semiHidden/>
     <w:rsid w:val="00353CBB"/>
@@ -4010,10 +4075,10 @@
       <w:szCs w:val="21"/>
     </w:rPr>
   </w:style>
-  <w:style w:type="character" w:customStyle="1" w:styleId="berschrift9Zchn">
-    <w:name w:val="Überschrift 9 Zchn"/>
-    <w:basedOn w:val="Absatz-Standardschriftart"/>
-    <w:link w:val="berschrift9"/>
+  <w:style w:type="character" w:customStyle="1" w:styleId="Ttulo9Char">
+    <w:name w:val="Título 9 Char"/>
+    <w:basedOn w:val="Fontepargpadro"/>
+    <w:link w:val="Ttulo9"/>
     <w:uiPriority w:val="9"/>
     <w:semiHidden/>
     <w:rsid w:val="00353CBB"/>
@@ -4027,9 +4092,9 @@
       <w:szCs w:val="21"/>
     </w:rPr>
   </w:style>
-  <w:style w:type="paragraph" w:styleId="Umschlagabsenderadresse">
+  <w:style w:type="paragraph" w:styleId="Remetente">
     <w:name w:val="envelope return"/>
-    <w:basedOn w:val="Standard"/>
+    <w:basedOn w:val="Normal"/>
     <w:uiPriority w:val="99"/>
     <w:semiHidden/>
     <w:unhideWhenUsed/>
@@ -4042,9 +4107,9 @@
       <w:szCs w:val="20"/>
     </w:rPr>
   </w:style>
-  <w:style w:type="paragraph" w:styleId="Umschlagadresse">
+  <w:style w:type="paragraph" w:styleId="Destinatrio">
     <w:name w:val="envelope address"/>
-    <w:basedOn w:val="Standard"/>
+    <w:basedOn w:val="Normal"/>
     <w:uiPriority w:val="99"/>
     <w:semiHidden/>
     <w:unhideWhenUsed/>
@@ -4060,10 +4125,10 @@
       <w:szCs w:val="24"/>
     </w:rPr>
   </w:style>
-  <w:style w:type="paragraph" w:styleId="Unterschrift">
+  <w:style w:type="paragraph" w:styleId="Assinatura">
     <w:name w:val="Signature"/>
-    <w:basedOn w:val="Standard"/>
-    <w:link w:val="UnterschriftZchn"/>
+    <w:basedOn w:val="Normal"/>
+    <w:link w:val="AssinaturaChar"/>
     <w:uiPriority w:val="99"/>
     <w:semiHidden/>
     <w:unhideWhenUsed/>
@@ -4073,10 +4138,10 @@
       <w:ind w:left="4252"/>
     </w:pPr>
   </w:style>
-  <w:style w:type="character" w:customStyle="1" w:styleId="UnterschriftZchn">
-    <w:name w:val="Unterschrift Zchn"/>
-    <w:basedOn w:val="Absatz-Standardschriftart"/>
-    <w:link w:val="Unterschrift"/>
+  <w:style w:type="character" w:customStyle="1" w:styleId="AssinaturaChar">
+    <w:name w:val="Assinatura Char"/>
+    <w:basedOn w:val="Fontepargpadro"/>
+    <w:link w:val="Assinatura"/>
     <w:uiPriority w:val="99"/>
     <w:semiHidden/>
     <w:rsid w:val="00A04031"/>
@@ -4086,10 +4151,10 @@
       <w:i w:val="0"/>
     </w:rPr>
   </w:style>
-  <w:style w:type="paragraph" w:styleId="Verzeichnis1">
+  <w:style w:type="paragraph" w:styleId="Sumrio1">
     <w:name w:val="toc 1"/>
-    <w:basedOn w:val="Standard"/>
-    <w:next w:val="Standard"/>
+    <w:basedOn w:val="Normal"/>
+    <w:next w:val="Normal"/>
     <w:autoRedefine/>
     <w:uiPriority w:val="39"/>
     <w:unhideWhenUsed/>
@@ -4104,10 +4169,10 @@
       <w:u w:val="single"/>
     </w:rPr>
   </w:style>
-  <w:style w:type="paragraph" w:styleId="Verzeichnis2">
+  <w:style w:type="paragraph" w:styleId="Sumrio2">
     <w:name w:val="toc 2"/>
-    <w:basedOn w:val="Standard"/>
-    <w:next w:val="Standard"/>
+    <w:basedOn w:val="Normal"/>
+    <w:next w:val="Normal"/>
     <w:autoRedefine/>
     <w:uiPriority w:val="39"/>
     <w:unhideWhenUsed/>
@@ -4121,10 +4186,10 @@
       <w:smallCaps/>
     </w:rPr>
   </w:style>
-  <w:style w:type="paragraph" w:styleId="Verzeichnis3">
+  <w:style w:type="paragraph" w:styleId="Sumrio3">
     <w:name w:val="toc 3"/>
-    <w:basedOn w:val="Standard"/>
-    <w:next w:val="Standard"/>
+    <w:basedOn w:val="Normal"/>
+    <w:next w:val="Normal"/>
     <w:autoRedefine/>
     <w:uiPriority w:val="39"/>
     <w:unhideWhenUsed/>
@@ -4136,10 +4201,10 @@
       <w:smallCaps/>
     </w:rPr>
   </w:style>
-  <w:style w:type="paragraph" w:styleId="Verzeichnis4">
+  <w:style w:type="paragraph" w:styleId="Sumrio4">
     <w:name w:val="toc 4"/>
-    <w:basedOn w:val="Standard"/>
-    <w:next w:val="Standard"/>
+    <w:basedOn w:val="Normal"/>
+    <w:next w:val="Normal"/>
     <w:autoRedefine/>
     <w:uiPriority w:val="39"/>
     <w:unhideWhenUsed/>
@@ -4148,10 +4213,10 @@
       <w:spacing w:after="0"/>
     </w:pPr>
   </w:style>
-  <w:style w:type="paragraph" w:styleId="Verzeichnis5">
+  <w:style w:type="paragraph" w:styleId="Sumrio5">
     <w:name w:val="toc 5"/>
-    <w:basedOn w:val="Standard"/>
-    <w:next w:val="Standard"/>
+    <w:basedOn w:val="Normal"/>
+    <w:next w:val="Normal"/>
     <w:autoRedefine/>
     <w:uiPriority w:val="39"/>
     <w:unhideWhenUsed/>
@@ -4160,10 +4225,10 @@
       <w:spacing w:after="0"/>
     </w:pPr>
   </w:style>
-  <w:style w:type="paragraph" w:styleId="Verzeichnis6">
+  <w:style w:type="paragraph" w:styleId="Sumrio6">
     <w:name w:val="toc 6"/>
-    <w:basedOn w:val="Standard"/>
-    <w:next w:val="Standard"/>
+    <w:basedOn w:val="Normal"/>
+    <w:next w:val="Normal"/>
     <w:autoRedefine/>
     <w:uiPriority w:val="39"/>
     <w:unhideWhenUsed/>
@@ -4172,10 +4237,10 @@
       <w:spacing w:after="0"/>
     </w:pPr>
   </w:style>
-  <w:style w:type="paragraph" w:styleId="Verzeichnis7">
+  <w:style w:type="paragraph" w:styleId="Sumrio7">
     <w:name w:val="toc 7"/>
-    <w:basedOn w:val="Standard"/>
-    <w:next w:val="Standard"/>
+    <w:basedOn w:val="Normal"/>
+    <w:next w:val="Normal"/>
     <w:autoRedefine/>
     <w:uiPriority w:val="39"/>
     <w:unhideWhenUsed/>
@@ -4184,10 +4249,10 @@
       <w:spacing w:after="0"/>
     </w:pPr>
   </w:style>
-  <w:style w:type="paragraph" w:styleId="Verzeichnis8">
+  <w:style w:type="paragraph" w:styleId="Sumrio8">
     <w:name w:val="toc 8"/>
-    <w:basedOn w:val="Standard"/>
-    <w:next w:val="Standard"/>
+    <w:basedOn w:val="Normal"/>
+    <w:next w:val="Normal"/>
     <w:autoRedefine/>
     <w:uiPriority w:val="39"/>
     <w:unhideWhenUsed/>
@@ -4196,10 +4261,10 @@
       <w:spacing w:after="0"/>
     </w:pPr>
   </w:style>
-  <w:style w:type="paragraph" w:styleId="Verzeichnis9">
+  <w:style w:type="paragraph" w:styleId="Sumrio9">
     <w:name w:val="toc 9"/>
-    <w:basedOn w:val="Standard"/>
-    <w:next w:val="Standard"/>
+    <w:basedOn w:val="Normal"/>
+    <w:next w:val="Normal"/>
     <w:autoRedefine/>
     <w:uiPriority w:val="39"/>
     <w:unhideWhenUsed/>
@@ -4208,11 +4273,11 @@
       <w:spacing w:after="0"/>
     </w:pPr>
   </w:style>
-  <w:style w:type="paragraph" w:styleId="Zitat">
+  <w:style w:type="paragraph" w:styleId="Citao">
     <w:name w:val="Quote"/>
-    <w:basedOn w:val="Standard"/>
-    <w:next w:val="Standard"/>
-    <w:link w:val="ZitatZchn"/>
+    <w:basedOn w:val="Normal"/>
+    <w:next w:val="Normal"/>
+    <w:link w:val="CitaoChar"/>
     <w:uiPriority w:val="29"/>
     <w:unhideWhenUsed/>
     <w:rsid w:val="00A04031"/>
@@ -4227,10 +4292,10 @@
       <w:color w:val="5E8191" w:themeColor="text1" w:themeTint="BF"/>
     </w:rPr>
   </w:style>
-  <w:style w:type="character" w:customStyle="1" w:styleId="ZitatZchn">
-    <w:name w:val="Zitat Zchn"/>
-    <w:basedOn w:val="Absatz-Standardschriftart"/>
-    <w:link w:val="Zitat"/>
+  <w:style w:type="character" w:customStyle="1" w:styleId="CitaoChar">
+    <w:name w:val="Citação Char"/>
+    <w:basedOn w:val="Fontepargpadro"/>
+    <w:link w:val="Citao"/>
     <w:uiPriority w:val="29"/>
     <w:rsid w:val="00125398"/>
     <w:rPr>
@@ -4244,7 +4309,7 @@
   <w:style w:type="paragraph" w:customStyle="1" w:styleId="DavorunddanachAbstand">
     <w:name w:val="Davor und danach Abstand"/>
     <w:basedOn w:val="DavorAbstand"/>
-    <w:next w:val="Standard"/>
+    <w:next w:val="Normal"/>
     <w:link w:val="DavorunddanachAbstandZchn"/>
     <w:uiPriority w:val="20"/>
     <w:qFormat/>
@@ -4255,8 +4320,8 @@
   </w:style>
   <w:style w:type="paragraph" w:customStyle="1" w:styleId="Tabellenberschrift">
     <w:name w:val="Tabellenüberschrift"/>
-    <w:basedOn w:val="Standard"/>
-    <w:next w:val="Standard"/>
+    <w:basedOn w:val="Normal"/>
+    <w:next w:val="Normal"/>
     <w:link w:val="TabellenberschriftZchn"/>
     <w:uiPriority w:val="16"/>
     <w:qFormat/>
@@ -4289,7 +4354,7 @@
   </w:style>
   <w:style w:type="character" w:customStyle="1" w:styleId="TabellenberschriftZchn">
     <w:name w:val="Tabellenüberschrift Zchn"/>
-    <w:basedOn w:val="Absatz-Standardschriftart"/>
+    <w:basedOn w:val="Fontepargpadro"/>
     <w:link w:val="Tabellenberschrift"/>
     <w:uiPriority w:val="16"/>
     <w:rsid w:val="00597B79"/>
@@ -4303,7 +4368,7 @@
   <w:style w:type="paragraph" w:customStyle="1" w:styleId="Bildunterschrift">
     <w:name w:val="Bildunterschrift"/>
     <w:basedOn w:val="Tabellenberschrift"/>
-    <w:next w:val="Standard"/>
+    <w:next w:val="Normal"/>
     <w:link w:val="BildunterschriftZchn"/>
     <w:uiPriority w:val="15"/>
     <w:qFormat/>
@@ -4321,7 +4386,7 @@
   </w:style>
   <w:style w:type="paragraph" w:customStyle="1" w:styleId="Abbildung">
     <w:name w:val="Abbildung"/>
-    <w:basedOn w:val="Standard"/>
+    <w:basedOn w:val="Normal"/>
     <w:next w:val="Bildunterschrift"/>
     <w:link w:val="AbbildungZchn"/>
     <w:uiPriority w:val="14"/>
@@ -4359,7 +4424,7 @@
   </w:style>
   <w:style w:type="character" w:customStyle="1" w:styleId="AbbildungZchn">
     <w:name w:val="Abbildung Zchn"/>
-    <w:basedOn w:val="Absatz-Standardschriftart"/>
+    <w:basedOn w:val="Fontepargpadro"/>
     <w:link w:val="Abbildung"/>
     <w:uiPriority w:val="14"/>
     <w:rsid w:val="007E2143"/>
@@ -4370,9 +4435,9 @@
       <w:sz w:val="20"/>
     </w:rPr>
   </w:style>
-  <w:style w:type="table" w:styleId="EinfacheTabelle2">
+  <w:style w:type="table" w:styleId="TabelaSimples2">
     <w:name w:val="Plain Table 2"/>
-    <w:basedOn w:val="NormaleTabelle"/>
+    <w:basedOn w:val="Tabelanormal"/>
     <w:uiPriority w:val="42"/>
     <w:rsid w:val="00FD71C9"/>
     <w:pPr>
@@ -4488,7 +4553,7 @@
   </w:style>
   <w:style w:type="paragraph" w:customStyle="1" w:styleId="InfoboxText">
     <w:name w:val="Infobox Text"/>
-    <w:basedOn w:val="Standard"/>
+    <w:basedOn w:val="Normal"/>
     <w:link w:val="InfoboxTextZchn"/>
     <w:uiPriority w:val="9"/>
     <w:rsid w:val="00EC001A"/>
@@ -4503,7 +4568,7 @@
   </w:style>
   <w:style w:type="character" w:customStyle="1" w:styleId="InfoboxTextZchn">
     <w:name w:val="Infobox Text Zchn"/>
-    <w:basedOn w:val="Absatz-Standardschriftart"/>
+    <w:basedOn w:val="Fontepargpadro"/>
     <w:link w:val="InfoboxText"/>
     <w:uiPriority w:val="9"/>
     <w:rsid w:val="00EC001A"/>
@@ -4518,7 +4583,7 @@
   </w:style>
   <w:style w:type="paragraph" w:customStyle="1" w:styleId="InfoboxTiteldunklerText">
     <w:name w:val="Infobox Titel (dunkler Text)"/>
-    <w:basedOn w:val="Standard"/>
+    <w:basedOn w:val="Normal"/>
     <w:link w:val="InfoboxTiteldunklerTextZchn"/>
     <w:uiPriority w:val="8"/>
     <w:rsid w:val="00EC001A"/>
@@ -4541,7 +4606,7 @@
   </w:style>
   <w:style w:type="character" w:customStyle="1" w:styleId="InfoboxTiteldunklerTextZchn">
     <w:name w:val="Infobox Titel (dunkler Text) Zchn"/>
-    <w:basedOn w:val="Absatz-Standardschriftart"/>
+    <w:basedOn w:val="Fontepargpadro"/>
     <w:link w:val="InfoboxTiteldunklerText"/>
     <w:uiPriority w:val="8"/>
     <w:rsid w:val="00EC001A"/>
@@ -4600,7 +4665,7 @@
   </w:style>
   <w:style w:type="paragraph" w:customStyle="1" w:styleId="CopyrightHinweis">
     <w:name w:val="Copyright Hinweis"/>
-    <w:basedOn w:val="Standard"/>
+    <w:basedOn w:val="Normal"/>
     <w:link w:val="CopyrightHinweisZchn"/>
     <w:uiPriority w:val="21"/>
     <w:qFormat/>
@@ -4618,7 +4683,7 @@
   </w:style>
   <w:style w:type="character" w:customStyle="1" w:styleId="CopyrightHinweisZchn">
     <w:name w:val="Copyright Hinweis Zchn"/>
-    <w:basedOn w:val="Absatz-Standardschriftart"/>
+    <w:basedOn w:val="Fontepargpadro"/>
     <w:link w:val="CopyrightHinweis"/>
     <w:uiPriority w:val="21"/>
     <w:rsid w:val="00993888"/>
@@ -4634,7 +4699,7 @@
   </w:style>
   <w:style w:type="paragraph" w:customStyle="1" w:styleId="TableCaption">
     <w:name w:val="Table Caption"/>
-    <w:basedOn w:val="Beschriftung"/>
+    <w:basedOn w:val="Legenda"/>
     <w:qFormat/>
     <w:rsid w:val="00097D3F"/>
     <w:pPr>
@@ -4650,7 +4715,7 @@
   </w:style>
   <w:style w:type="paragraph" w:customStyle="1" w:styleId="SourceCode">
     <w:name w:val="Source Code"/>
-    <w:basedOn w:val="Standard"/>
+    <w:basedOn w:val="Normal"/>
     <w:rsid w:val="00574C2D"/>
     <w:pPr>
       <w:shd w:val="clear" w:color="auto" w:fill="F8F8F8"/>
@@ -4894,7 +4959,7 @@
   </w:style>
   <w:style w:type="paragraph" w:customStyle="1" w:styleId="Author">
     <w:name w:val="Author"/>
-    <w:basedOn w:val="Standard"/>
+    <w:basedOn w:val="Normal"/>
     <w:qFormat/>
     <w:rsid w:val="004105BA"/>
     <w:pPr>
@@ -4910,7 +4975,7 @@
   </w:style>
   <w:style w:type="paragraph" w:customStyle="1" w:styleId="Abstract">
     <w:name w:val="Abstract"/>
-    <w:basedOn w:val="Standard"/>
+    <w:basedOn w:val="Normal"/>
     <w:qFormat/>
     <w:rsid w:val="00353CBB"/>
     <w:pPr>
@@ -4923,8 +4988,8 @@
   </w:style>
   <w:style w:type="paragraph" w:customStyle="1" w:styleId="ImageCaption">
     <w:name w:val="Image Caption"/>
-    <w:basedOn w:val="Beschriftung"/>
-    <w:next w:val="Standard"/>
+    <w:basedOn w:val="Legenda"/>
+    <w:next w:val="Normal"/>
     <w:qFormat/>
     <w:rsid w:val="00FF48B5"/>
     <w:pPr>
@@ -4940,7 +5005,7 @@
   </w:style>
   <w:style w:type="paragraph" w:customStyle="1" w:styleId="Compact">
     <w:name w:val="Compact"/>
-    <w:basedOn w:val="Textkrper"/>
+    <w:basedOn w:val="Corpodetexto"/>
     <w:qFormat/>
     <w:rsid w:val="00574C2D"/>
     <w:pPr>

</xml_diff>

<commit_message>
ajuste template doc word
</commit_message>
<xml_diff>
--- a/inst/quarto/templates/word/resources/uhh-template-helvetica.docx
+++ b/inst/quarto/templates/word/resources/uhh-template-helvetica.docx
@@ -6,58 +6,120 @@
       <w:pPr>
         <w:pStyle w:val="Ttulo"/>
         <w:rPr>
-          <w:lang w:val="en-US"/>
+          <w:lang w:val="pt-BR"/>
         </w:rPr>
       </w:pPr>
       <w:bookmarkStart w:id="0" w:name="_Toc109249852"/>
+      <w:proofErr w:type="spellStart"/>
       <w:r>
         <w:rPr>
-          <w:lang w:val="en-US"/>
+          <w:lang w:val="pt-BR"/>
         </w:rPr>
-        <w:t xml:space="preserve">Document </w:t>
+        <w:t>Document</w:t>
       </w:r>
+      <w:proofErr w:type="spellEnd"/>
+      <w:r>
+        <w:rPr>
+          <w:lang w:val="pt-BR"/>
+        </w:rPr>
+        <w:t xml:space="preserve"> </w:t>
+      </w:r>
+      <w:proofErr w:type="spellStart"/>
       <w:r>
         <w:rPr>
           <w:sz w:val="48"/>
           <w:szCs w:val="48"/>
-          <w:lang w:val="en-US"/>
+          <w:lang w:val="pt-BR"/>
         </w:rPr>
         <w:t>Title</w:t>
       </w:r>
       <w:bookmarkEnd w:id="0"/>
+      <w:proofErr w:type="spellEnd"/>
     </w:p>
     <w:p>
       <w:pPr>
         <w:pStyle w:val="Subttulo"/>
         <w:rPr>
-          <w:lang w:val="en-US"/>
+          <w:lang w:val="pt-BR"/>
         </w:rPr>
       </w:pPr>
+      <w:proofErr w:type="spellStart"/>
       <w:r>
         <w:rPr>
-          <w:lang w:val="en-US"/>
+          <w:lang w:val="pt-BR"/>
         </w:rPr>
-        <w:t>Subtitle of Document</w:t>
+        <w:t>Subtitle</w:t>
       </w:r>
+      <w:proofErr w:type="spellEnd"/>
+      <w:r>
+        <w:rPr>
+          <w:lang w:val="pt-BR"/>
+        </w:rPr>
+        <w:t xml:space="preserve"> </w:t>
+      </w:r>
+      <w:proofErr w:type="spellStart"/>
+      <w:r>
+        <w:rPr>
+          <w:lang w:val="pt-BR"/>
+        </w:rPr>
+        <w:t>of</w:t>
+      </w:r>
+      <w:proofErr w:type="spellEnd"/>
+      <w:r>
+        <w:rPr>
+          <w:lang w:val="pt-BR"/>
+        </w:rPr>
+        <w:t xml:space="preserve"> </w:t>
+      </w:r>
+      <w:proofErr w:type="spellStart"/>
+      <w:r>
+        <w:rPr>
+          <w:lang w:val="pt-BR"/>
+        </w:rPr>
+        <w:t>Document</w:t>
+      </w:r>
+      <w:proofErr w:type="spellEnd"/>
     </w:p>
     <w:p>
       <w:pPr>
         <w:pStyle w:val="Author"/>
-      </w:pPr>
+        <w:rPr>
+          <w:lang w:val="pt-BR"/>
+        </w:rPr>
+      </w:pPr>
+      <w:proofErr w:type="spellStart"/>
       <w:r>
-        <w:t>Author Name</w:t>
+        <w:rPr>
+          <w:lang w:val="pt-BR"/>
+        </w:rPr>
+        <w:t>Author</w:t>
       </w:r>
+      <w:proofErr w:type="spellEnd"/>
+      <w:r>
+        <w:rPr>
+          <w:lang w:val="pt-BR"/>
+        </w:rPr>
+        <w:t xml:space="preserve"> </w:t>
+      </w:r>
+      <w:proofErr w:type="spellStart"/>
+      <w:r>
+        <w:rPr>
+          <w:lang w:val="pt-BR"/>
+        </w:rPr>
+        <w:t>Name</w:t>
+      </w:r>
+      <w:proofErr w:type="spellEnd"/>
     </w:p>
     <w:p>
       <w:pPr>
         <w:pStyle w:val="Data"/>
         <w:rPr>
-          <w:lang w:val="en-US"/>
+          <w:lang w:val="pt-BR"/>
         </w:rPr>
       </w:pPr>
       <w:r>
         <w:rPr>
-          <w:lang w:val="en-US"/>
+          <w:lang w:val="pt-BR"/>
         </w:rPr>
         <w:t>2022/07/20</w:t>
       </w:r>
@@ -175,34 +237,56 @@
         <w:docPartUnique/>
       </w:docPartObj>
     </w:sdtPr>
-    <w:sdtEndPr/>
+    <w:sdtEndPr>
+      <w:rPr>
+        <w:u w:val="single"/>
+      </w:rPr>
+    </w:sdtEndPr>
     <w:sdtContent>
+      <w:bookmarkStart w:id="1" w:name="_GoBack" w:displacedByCustomXml="prev"/>
       <w:p>
         <w:pPr>
           <w:pStyle w:val="Rodap"/>
           <w:jc w:val="right"/>
+          <w:rPr>
+            <w:u w:val="single"/>
+          </w:rPr>
         </w:pPr>
         <w:r>
+          <w:rPr>
+            <w:u w:val="single"/>
+          </w:rPr>
           <w:fldChar w:fldCharType="begin"/>
         </w:r>
         <w:r>
+          <w:rPr>
+            <w:u w:val="single"/>
+          </w:rPr>
           <w:instrText>PAGE   \* MERGEFORMAT</w:instrText>
         </w:r>
         <w:r>
+          <w:rPr>
+            <w:u w:val="single"/>
+          </w:rPr>
           <w:fldChar w:fldCharType="separate"/>
         </w:r>
         <w:r>
           <w:rPr>
             <w:noProof/>
+            <w:u w:val="single"/>
           </w:rPr>
           <w:t>1</w:t>
         </w:r>
         <w:r>
+          <w:rPr>
+            <w:u w:val="single"/>
+          </w:rPr>
           <w:fldChar w:fldCharType="end"/>
         </w:r>
       </w:p>
     </w:sdtContent>
   </w:sdt>
+  <w:bookmarkEnd w:id="1"/>
   <w:p>
     <w:pPr>
       <w:pStyle w:val="Rodap"/>
@@ -259,33 +343,164 @@
   <w:p>
     <w:pPr>
       <w:pStyle w:val="Cabealho"/>
+      <w:tabs>
+        <w:tab w:val="left" w:pos="6804"/>
+      </w:tabs>
+      <w:rPr>
+        <w:sz w:val="14"/>
+        <w:szCs w:val="14"/>
+        <w:lang w:val="pt-BR"/>
+      </w:rPr>
     </w:pPr>
     <w:r>
       <w:rPr>
+        <w:sz w:val="14"/>
+        <w:szCs w:val="14"/>
+        <w:lang w:val="pt-BR"/>
+      </w:rPr>
+      <w:t xml:space="preserve">CGMIND - Núcleo de Indicadores e Disseminação de Dados </w:t>
+    </w:r>
+  </w:p>
+  <w:p>
+    <w:pPr>
+      <w:pStyle w:val="Cabealho"/>
+      <w:tabs>
+        <w:tab w:val="left" w:pos="6804"/>
+      </w:tabs>
+      <w:rPr>
+        <w:sz w:val="16"/>
+        <w:szCs w:val="16"/>
+        <w:lang w:val="pt-BR"/>
+      </w:rPr>
+    </w:pPr>
+    <w:r>
+      <w:rPr>
+        <w:sz w:val="14"/>
+        <w:szCs w:val="14"/>
+        <w:lang w:val="pt-BR"/>
+      </w:rPr>
+      <w:t>GT Síntese - CGMIND-DAHU</w:t>
+    </w:r>
+    <w:r>
+      <w:rPr>
+        <w:rFonts w:ascii="Calibri" w:eastAsia="Calibri" w:hAnsi="Calibri" w:cs="Times New Roman"/>
+        <w:b/>
         <w:noProof/>
+        <w:sz w:val="20"/>
+        <w:szCs w:val="20"/>
         <w:lang w:val="pt-BR" w:eastAsia="pt-BR"/>
       </w:rPr>
+      <mc:AlternateContent>
+        <mc:Choice Requires="wps">
+          <w:drawing>
+            <wp:anchor distT="0" distB="0" distL="114300" distR="114300" simplePos="0" relativeHeight="251661312" behindDoc="0" locked="0" layoutInCell="1" allowOverlap="1" wp14:anchorId="5CD413FC" wp14:editId="4F0F9252">
+              <wp:simplePos x="0" y="0"/>
+              <wp:positionH relativeFrom="page">
+                <wp:posOffset>5947410</wp:posOffset>
+              </wp:positionH>
+              <wp:positionV relativeFrom="paragraph">
+                <wp:posOffset>183515</wp:posOffset>
+              </wp:positionV>
+              <wp:extent cx="1991360" cy="312420"/>
+              <wp:effectExtent l="0" t="0" r="8890" b="0"/>
+              <wp:wrapNone/>
+              <wp:docPr id="199" name="Paralelogramo 199"/>
+              <wp:cNvGraphicFramePr/>
+              <a:graphic xmlns:a="http://schemas.openxmlformats.org/drawingml/2006/main">
+                <a:graphicData uri="http://schemas.microsoft.com/office/word/2010/wordprocessingShape">
+                  <wps:wsp>
+                    <wps:cNvSpPr/>
+                    <wps:spPr>
+                      <a:xfrm flipH="1">
+                        <a:off x="0" y="0"/>
+                        <a:ext cx="1991360" cy="312420"/>
+                      </a:xfrm>
+                      <a:prstGeom prst="parallelogram">
+                        <a:avLst/>
+                      </a:prstGeom>
+                      <a:solidFill>
+                        <a:srgbClr val="F79646">
+                          <a:lumMod val="75000"/>
+                        </a:srgbClr>
+                      </a:solidFill>
+                      <a:ln w="12700" cap="flat" cmpd="sng" algn="ctr">
+                        <a:noFill/>
+                        <a:prstDash val="solid"/>
+                        <a:miter lim="800000"/>
+                      </a:ln>
+                      <a:effectLst/>
+                    </wps:spPr>
+                    <wps:bodyPr rot="0" spcFirstLastPara="0" vertOverflow="overflow" horzOverflow="overflow" vert="horz" wrap="square" lIns="91440" tIns="45720" rIns="91440" bIns="45720" numCol="1" spcCol="0" rtlCol="0" fromWordArt="0" anchor="ctr" anchorCtr="0" forceAA="0" compatLnSpc="1">
+                      <a:prstTxWarp prst="textNoShape">
+                        <a:avLst/>
+                      </a:prstTxWarp>
+                      <a:noAutofit/>
+                    </wps:bodyPr>
+                  </wps:wsp>
+                </a:graphicData>
+              </a:graphic>
+              <wp14:sizeRelH relativeFrom="margin">
+                <wp14:pctWidth>0</wp14:pctWidth>
+              </wp14:sizeRelH>
+              <wp14:sizeRelV relativeFrom="margin">
+                <wp14:pctHeight>0</wp14:pctHeight>
+              </wp14:sizeRelV>
+            </wp:anchor>
+          </w:drawing>
+        </mc:Choice>
+        <mc:Fallback>
+          <w:pict>
+            <v:shapetype w14:anchorId="7A7171D8" id="_x0000_t7" coordsize="21600,21600" o:spt="7" adj="5400" path="m@0,l,21600@1,21600,21600,xe">
+              <v:stroke joinstyle="miter"/>
+              <v:formulas>
+                <v:f eqn="val #0"/>
+                <v:f eqn="sum width 0 #0"/>
+                <v:f eqn="prod #0 1 2"/>
+                <v:f eqn="sum width 0 @2"/>
+                <v:f eqn="mid #0 width"/>
+                <v:f eqn="mid @1 0"/>
+                <v:f eqn="prod height width #0"/>
+                <v:f eqn="prod @6 1 2"/>
+                <v:f eqn="sum height 0 @7"/>
+                <v:f eqn="prod width 1 2"/>
+                <v:f eqn="sum #0 0 @9"/>
+                <v:f eqn="if @10 @8 0"/>
+                <v:f eqn="if @10 @7 height"/>
+              </v:formulas>
+              <v:path gradientshapeok="t" o:connecttype="custom" o:connectlocs="@4,0;10800,@11;@3,10800;@5,21600;10800,@12;@2,10800" textboxrect="1800,1800,19800,19800;8100,8100,13500,13500;10800,10800,10800,10800"/>
+              <v:handles>
+                <v:h position="#0,topLeft" xrange="0,21600"/>
+              </v:handles>
+            </v:shapetype>
+            <v:shape id="Paralelogramo 199" o:spid="_x0000_s1026" type="#_x0000_t7" style="position:absolute;margin-left:468.3pt;margin-top:14.45pt;width:156.8pt;height:24.6pt;flip:x;z-index:251661312;visibility:visible;mso-wrap-style:square;mso-width-percent:0;mso-height-percent:0;mso-wrap-distance-left:9pt;mso-wrap-distance-top:0;mso-wrap-distance-right:9pt;mso-wrap-distance-bottom:0;mso-position-horizontal:absolute;mso-position-horizontal-relative:page;mso-position-vertical:absolute;mso-position-vertical-relative:text;mso-width-percent:0;mso-height-percent:0;mso-width-relative:margin;mso-height-relative:margin;v-text-anchor:middle" o:gfxdata="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" adj="847" fillcolor="#e46c0a" stroked="f" strokeweight="1pt">
+              <w10:wrap anchorx="page"/>
+            </v:shape>
+          </w:pict>
+        </mc:Fallback>
+      </mc:AlternateContent>
+    </w:r>
+    <w:r>
+      <w:rPr>
+        <w:rFonts w:ascii="Calibri" w:eastAsia="Calibri" w:hAnsi="Calibri" w:cs="Times New Roman"/>
+        <w:b/>
+        <w:noProof/>
+        <w:sz w:val="20"/>
+        <w:szCs w:val="20"/>
+        <w:lang w:val="pt-BR" w:eastAsia="pt-BR"/>
+      </w:rPr>
       <w:drawing>
-        <wp:anchor distT="0" distB="0" distL="114300" distR="114300" simplePos="0" relativeHeight="251659264" behindDoc="0" locked="0" layoutInCell="1" allowOverlap="1" wp14:anchorId="2FD50D14" wp14:editId="59364CC9">
+        <wp:anchor distT="0" distB="0" distL="114300" distR="114300" simplePos="0" relativeHeight="251660288" behindDoc="0" locked="0" layoutInCell="1" allowOverlap="1" wp14:anchorId="236D4396" wp14:editId="31C68545">
           <wp:simplePos x="0" y="0"/>
-          <wp:positionH relativeFrom="column">
-            <wp:posOffset>4848113</wp:posOffset>
+          <wp:positionH relativeFrom="page">
+            <wp:posOffset>5312410</wp:posOffset>
           </wp:positionH>
           <wp:positionV relativeFrom="paragraph">
-            <wp:posOffset>97664</wp:posOffset>
+            <wp:posOffset>78740</wp:posOffset>
           </wp:positionV>
-          <wp:extent cx="988060" cy="175260"/>
-          <wp:effectExtent l="0" t="0" r="2540" b="0"/>
-          <wp:wrapThrough wrapText="bothSides">
-            <wp:wrapPolygon edited="0">
-              <wp:start x="0" y="0"/>
-              <wp:lineTo x="0" y="18783"/>
-              <wp:lineTo x="21239" y="18783"/>
-              <wp:lineTo x="21239" y="0"/>
-              <wp:lineTo x="0" y="0"/>
-            </wp:wrapPolygon>
-          </wp:wrapThrough>
-          <wp:docPr id="2" name="Imagem 2"/>
+          <wp:extent cx="2246630" cy="355600"/>
+          <wp:effectExtent l="0" t="0" r="1270" b="6350"/>
+          <wp:wrapNone/>
+          <wp:docPr id="3" name="Imagem 7"/>
           <wp:cNvGraphicFramePr>
             <a:graphicFrameLocks xmlns:a="http://schemas.openxmlformats.org/drawingml/2006/main" noChangeAspect="1"/>
           </wp:cNvGraphicFramePr>
@@ -293,11 +508,11 @@
             <a:graphicData uri="http://schemas.openxmlformats.org/drawingml/2006/picture">
               <pic:pic xmlns:pic="http://schemas.openxmlformats.org/drawingml/2006/picture">
                 <pic:nvPicPr>
-                  <pic:cNvPr id="2" name="cgmind-logo.png"/>
+                  <pic:cNvPr id="1" name=""/>
                   <pic:cNvPicPr/>
                 </pic:nvPicPr>
                 <pic:blipFill>
-                  <a:blip r:embed="rId1" cstate="print">
+                  <a:blip r:embed="rId1">
                     <a:extLst>
                       <a:ext uri="{28A0092B-C50C-407E-A947-70E740481C1C}">
                         <a14:useLocalDpi xmlns:a14="http://schemas.microsoft.com/office/drawing/2010/main" val="0"/>
@@ -311,7 +526,7 @@
                 <pic:spPr>
                   <a:xfrm>
                     <a:off x="0" y="0"/>
-                    <a:ext cx="988060" cy="175260"/>
+                    <a:ext cx="2246630" cy="355600"/>
                   </a:xfrm>
                   <a:prstGeom prst="rect">
                     <a:avLst/>
@@ -320,10 +535,10 @@
               </pic:pic>
             </a:graphicData>
           </a:graphic>
-          <wp14:sizeRelH relativeFrom="page">
+          <wp14:sizeRelH relativeFrom="margin">
             <wp14:pctWidth>0</wp14:pctWidth>
           </wp14:sizeRelH>
-          <wp14:sizeRelV relativeFrom="page">
+          <wp14:sizeRelV relativeFrom="margin">
             <wp14:pctHeight>0</wp14:pctHeight>
           </wp14:sizeRelV>
         </wp:anchor>
@@ -331,78 +546,179 @@
     </w:r>
     <w:r>
       <w:rPr>
+        <w:rFonts w:ascii="Calibri" w:eastAsia="MS Mincho" w:hAnsi="Calibri" w:cs="Arial"/>
+        <w:iCs/>
         <w:noProof/>
+        <w:sz w:val="20"/>
+        <w:szCs w:val="20"/>
         <w:lang w:val="pt-BR" w:eastAsia="pt-BR"/>
       </w:rPr>
-      <w:drawing>
-        <wp:anchor distT="0" distB="0" distL="114300" distR="114300" simplePos="0" relativeHeight="251658240" behindDoc="0" locked="0" layoutInCell="1" allowOverlap="1" wp14:anchorId="18AF948C" wp14:editId="63C4E4DC">
-          <wp:simplePos x="0" y="0"/>
-          <wp:positionH relativeFrom="column">
-            <wp:posOffset>0</wp:posOffset>
-          </wp:positionH>
-          <wp:positionV relativeFrom="paragraph">
-            <wp:posOffset>-2428</wp:posOffset>
-          </wp:positionV>
-          <wp:extent cx="1854735" cy="442492"/>
-          <wp:effectExtent l="0" t="0" r="0" b="0"/>
-          <wp:wrapThrough wrapText="bothSides">
-            <wp:wrapPolygon edited="0">
-              <wp:start x="0" y="0"/>
-              <wp:lineTo x="0" y="20483"/>
-              <wp:lineTo x="21304" y="20483"/>
-              <wp:lineTo x="21304" y="0"/>
-              <wp:lineTo x="0" y="0"/>
-            </wp:wrapPolygon>
-          </wp:wrapThrough>
-          <wp:docPr id="1" name="Grafik 1"/>
-          <wp:cNvGraphicFramePr>
-            <a:graphicFrameLocks xmlns:a="http://schemas.openxmlformats.org/drawingml/2006/main" noChangeAspect="1"/>
-          </wp:cNvGraphicFramePr>
-          <a:graphic xmlns:a="http://schemas.openxmlformats.org/drawingml/2006/main">
-            <a:graphicData uri="http://schemas.openxmlformats.org/drawingml/2006/picture">
-              <pic:pic xmlns:pic="http://schemas.openxmlformats.org/drawingml/2006/picture">
-                <pic:nvPicPr>
-                  <pic:cNvPr id="1" name="uhh_logo.png"/>
-                  <pic:cNvPicPr/>
-                </pic:nvPicPr>
-                <pic:blipFill>
-                  <a:blip r:embed="rId2" cstate="print">
-                    <a:extLst>
-                      <a:ext uri="{28A0092B-C50C-407E-A947-70E740481C1C}">
-                        <a14:useLocalDpi xmlns:a14="http://schemas.microsoft.com/office/drawing/2010/main" val="0"/>
-                      </a:ext>
-                    </a:extLst>
-                  </a:blip>
-                  <a:stretch>
-                    <a:fillRect/>
-                  </a:stretch>
-                </pic:blipFill>
-                <pic:spPr>
-                  <a:xfrm>
-                    <a:off x="0" y="0"/>
-                    <a:ext cx="1854735" cy="442492"/>
-                  </a:xfrm>
-                  <a:prstGeom prst="rect">
-                    <a:avLst/>
-                  </a:prstGeom>
-                </pic:spPr>
-              </pic:pic>
-            </a:graphicData>
-          </a:graphic>
-          <wp14:sizeRelH relativeFrom="page">
-            <wp14:pctWidth>0</wp14:pctWidth>
-          </wp14:sizeRelH>
-          <wp14:sizeRelV relativeFrom="page">
-            <wp14:pctHeight>0</wp14:pctHeight>
-          </wp14:sizeRelV>
-        </wp:anchor>
-      </w:drawing>
+      <mc:AlternateContent>
+        <mc:Choice Requires="wpg">
+          <w:drawing>
+            <wp:anchor distT="0" distB="0" distL="114300" distR="114300" simplePos="0" relativeHeight="251659264" behindDoc="0" locked="0" layoutInCell="1" allowOverlap="1" wp14:anchorId="27F36F40" wp14:editId="40FFB328">
+              <wp:simplePos x="0" y="0"/>
+              <wp:positionH relativeFrom="margin">
+                <wp:posOffset>0</wp:posOffset>
+              </wp:positionH>
+              <wp:positionV relativeFrom="paragraph">
+                <wp:posOffset>186690</wp:posOffset>
+              </wp:positionV>
+              <wp:extent cx="817880" cy="142240"/>
+              <wp:effectExtent l="0" t="0" r="1270" b="0"/>
+              <wp:wrapNone/>
+              <wp:docPr id="35" name="Agrupar 9"/>
+              <wp:cNvGraphicFramePr/>
+              <a:graphic xmlns:a="http://schemas.openxmlformats.org/drawingml/2006/main">
+                <a:graphicData uri="http://schemas.microsoft.com/office/word/2010/wordprocessingGroup">
+                  <wpg:wgp>
+                    <wpg:cNvGrpSpPr/>
+                    <wpg:grpSpPr>
+                      <a:xfrm>
+                        <a:off x="0" y="0"/>
+                        <a:ext cx="817880" cy="142240"/>
+                        <a:chOff x="0" y="0"/>
+                        <a:chExt cx="3285146" cy="572521"/>
+                      </a:xfrm>
+                    </wpg:grpSpPr>
+                    <wps:wsp>
+                      <wps:cNvPr id="36" name="Elipse 36"/>
+                      <wps:cNvSpPr/>
+                      <wps:spPr>
+                        <a:xfrm>
+                          <a:off x="0" y="2"/>
+                          <a:ext cx="572519" cy="572519"/>
+                        </a:xfrm>
+                        <a:prstGeom prst="ellipse">
+                          <a:avLst/>
+                        </a:prstGeom>
+                        <a:solidFill>
+                          <a:srgbClr val="009999"/>
+                        </a:solidFill>
+                        <a:ln w="12700" cap="flat" cmpd="sng" algn="ctr">
+                          <a:noFill/>
+                          <a:prstDash val="solid"/>
+                          <a:miter lim="800000"/>
+                        </a:ln>
+                        <a:effectLst/>
+                      </wps:spPr>
+                      <wps:bodyPr rtlCol="0" anchor="ctr"/>
+                    </wps:wsp>
+                    <wps:wsp>
+                      <wps:cNvPr id="37" name="Elipse 37"/>
+                      <wps:cNvSpPr/>
+                      <wps:spPr>
+                        <a:xfrm>
+                          <a:off x="898358" y="1"/>
+                          <a:ext cx="572519" cy="572519"/>
+                        </a:xfrm>
+                        <a:prstGeom prst="ellipse">
+                          <a:avLst/>
+                        </a:prstGeom>
+                        <a:solidFill>
+                          <a:srgbClr val="ED7D31"/>
+                        </a:solidFill>
+                        <a:ln w="12700" cap="flat" cmpd="sng" algn="ctr">
+                          <a:noFill/>
+                          <a:prstDash val="solid"/>
+                          <a:miter lim="800000"/>
+                        </a:ln>
+                        <a:effectLst/>
+                      </wps:spPr>
+                      <wps:bodyPr rtlCol="0" anchor="ctr"/>
+                    </wps:wsp>
+                    <wps:wsp>
+                      <wps:cNvPr id="38" name="Elipse 38"/>
+                      <wps:cNvSpPr/>
+                      <wps:spPr>
+                        <a:xfrm>
+                          <a:off x="1796716" y="1"/>
+                          <a:ext cx="572519" cy="572519"/>
+                        </a:xfrm>
+                        <a:prstGeom prst="ellipse">
+                          <a:avLst/>
+                        </a:prstGeom>
+                        <a:solidFill>
+                          <a:srgbClr val="FFC000"/>
+                        </a:solidFill>
+                        <a:ln w="12700" cap="flat" cmpd="sng" algn="ctr">
+                          <a:noFill/>
+                          <a:prstDash val="solid"/>
+                          <a:miter lim="800000"/>
+                        </a:ln>
+                        <a:effectLst/>
+                      </wps:spPr>
+                      <wps:bodyPr rtlCol="0" anchor="ctr"/>
+                    </wps:wsp>
+                    <wps:wsp>
+                      <wps:cNvPr id="39" name="Elipse 39"/>
+                      <wps:cNvSpPr/>
+                      <wps:spPr>
+                        <a:xfrm>
+                          <a:off x="2712627" y="0"/>
+                          <a:ext cx="572519" cy="572519"/>
+                        </a:xfrm>
+                        <a:prstGeom prst="ellipse">
+                          <a:avLst/>
+                        </a:prstGeom>
+                        <a:solidFill>
+                          <a:srgbClr val="DF575A"/>
+                        </a:solidFill>
+                        <a:ln w="12700" cap="flat" cmpd="sng" algn="ctr">
+                          <a:noFill/>
+                          <a:prstDash val="solid"/>
+                          <a:miter lim="800000"/>
+                        </a:ln>
+                        <a:effectLst/>
+                      </wps:spPr>
+                      <wps:bodyPr rtlCol="0" anchor="ctr"/>
+                    </wps:wsp>
+                  </wpg:wgp>
+                </a:graphicData>
+              </a:graphic>
+              <wp14:sizeRelH relativeFrom="margin">
+                <wp14:pctWidth>0</wp14:pctWidth>
+              </wp14:sizeRelH>
+              <wp14:sizeRelV relativeFrom="margin">
+                <wp14:pctHeight>0</wp14:pctHeight>
+              </wp14:sizeRelV>
+            </wp:anchor>
+          </w:drawing>
+        </mc:Choice>
+        <mc:Fallback>
+          <w:pict>
+            <v:group w14:anchorId="4BAB1A84" id="Agrupar 9" o:spid="_x0000_s1026" style="position:absolute;margin-left:0;margin-top:14.7pt;width:64.4pt;height:11.2pt;z-index:251659264;mso-position-horizontal-relative:margin;mso-width-relative:margin;mso-height-relative:margin" coordsize="32851,5725" o:gfxdata="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">
+              <v:oval id="Elipse 36" o:spid="_x0000_s1027" style="position:absolute;width:5725;height:5725;visibility:visible;mso-wrap-style:square;v-text-anchor:middle" o:gfxdata="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" fillcolor="#099" stroked="f" strokeweight="1pt">
+                <v:stroke joinstyle="miter"/>
+              </v:oval>
+              <v:oval id="Elipse 37" o:spid="_x0000_s1028" style="position:absolute;left:8983;width:5725;height:5725;visibility:visible;mso-wrap-style:square;v-text-anchor:middle" o:gfxdata="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" fillcolor="#ed7d31" stroked="f" strokeweight="1pt">
+                <v:stroke joinstyle="miter"/>
+              </v:oval>
+              <v:oval id="Elipse 38" o:spid="_x0000_s1029" style="position:absolute;left:17967;width:5725;height:5725;visibility:visible;mso-wrap-style:square;v-text-anchor:middle" o:gfxdata="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" fillcolor="#ffc000" stroked="f" strokeweight="1pt">
+                <v:stroke joinstyle="miter"/>
+              </v:oval>
+              <v:oval id="Elipse 39" o:spid="_x0000_s1030" style="position:absolute;left:27126;width:5725;height:5725;visibility:visible;mso-wrap-style:square;v-text-anchor:middle" o:gfxdata="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" fillcolor="#df575a" stroked="f" strokeweight="1pt">
+                <v:stroke joinstyle="miter"/>
+              </v:oval>
+              <w10:wrap anchorx="margin"/>
+            </v:group>
+          </w:pict>
+        </mc:Fallback>
+      </mc:AlternateContent>
     </w:r>
-    <w:r>
-      <w:t xml:space="preserve">                                                 </w:t>
-    </w:r>
-    <w:bookmarkStart w:id="1" w:name="_GoBack"/>
-    <w:bookmarkEnd w:id="1"/>
+  </w:p>
+  <w:p>
+    <w:pPr>
+      <w:pStyle w:val="Cabealho"/>
+      <w:rPr>
+        <w:lang w:val="pt-BR"/>
+      </w:rPr>
+    </w:pPr>
+  </w:p>
+  <w:p>
+    <w:pPr>
+      <w:pStyle w:val="Cabealho"/>
+    </w:pPr>
   </w:p>
 </w:hdr>
 </file>
@@ -2247,7 +2563,7 @@
     <w:name w:val="header"/>
     <w:basedOn w:val="Normal"/>
     <w:link w:val="CabealhoChar"/>
-    <w:uiPriority w:val="29"/>
+    <w:uiPriority w:val="99"/>
     <w:qFormat/>
     <w:rsid w:val="00353CBB"/>
     <w:pPr>
@@ -2265,7 +2581,7 @@
     <w:name w:val="Cabeçalho Char"/>
     <w:basedOn w:val="Fontepargpadro"/>
     <w:link w:val="Cabealho"/>
-    <w:uiPriority w:val="29"/>
+    <w:uiPriority w:val="99"/>
     <w:rsid w:val="00353CBB"/>
     <w:rPr>
       <w:rFonts w:ascii="Helvetica Neue Light" w:hAnsi="Helvetica Neue Light"/>

</xml_diff>